<commit_message>
update proc digit to word
</commit_message>
<xml_diff>
--- a/Database/Assignments/Assignment126.1 (Procedure).docx
+++ b/Database/Assignments/Assignment126.1 (Procedure).docx
@@ -1,6 +1,6 @@
 
 <file path=word/document.xml><?xml version="1.0" encoding="utf-8"?>
-<w:document xmlns:wpc="http://schemas.microsoft.com/office/word/2010/wordprocessingCanvas" xmlns:mc="http://schemas.openxmlformats.org/markup-compatibility/2006" xmlns:o="urn:schemas-microsoft-com:office:office" xmlns:r="http://schemas.openxmlformats.org/officeDocument/2006/relationships" xmlns:m="http://schemas.openxmlformats.org/officeDocument/2006/math" xmlns:v="urn:schemas-microsoft-com:vml" xmlns:wp14="http://schemas.microsoft.com/office/word/2010/wordprocessingDrawing" xmlns:wp="http://schemas.openxmlformats.org/drawingml/2006/wordprocessingDrawing" xmlns:w10="urn:schemas-microsoft-com:office:word" xmlns:w="http://schemas.openxmlformats.org/wordprocessingml/2006/main" xmlns:w14="http://schemas.microsoft.com/office/word/2010/wordml" xmlns:wpg="http://schemas.microsoft.com/office/word/2010/wordprocessingGroup" xmlns:wpi="http://schemas.microsoft.com/office/word/2010/wordprocessingInk" xmlns:wne="http://schemas.microsoft.com/office/word/2006/wordml" xmlns:wps="http://schemas.microsoft.com/office/word/2010/wordprocessingShape" mc:Ignorable="w14 wp14">
+<w:document xmlns:wpc="http://schemas.microsoft.com/office/word/2010/wordprocessingCanvas" xmlns:mc="http://schemas.openxmlformats.org/markup-compatibility/2006" xmlns:o="urn:schemas-microsoft-com:office:office" xmlns:r="http://schemas.openxmlformats.org/officeDocument/2006/relationships" xmlns:m="http://schemas.openxmlformats.org/officeDocument/2006/math" xmlns:v="urn:schemas-microsoft-com:vml" xmlns:wp14="http://schemas.microsoft.com/office/word/2010/wordprocessingDrawing" xmlns:wp="http://schemas.openxmlformats.org/drawingml/2006/wordprocessingDrawing" xmlns:w10="urn:schemas-microsoft-com:office:word" xmlns:w="http://schemas.openxmlformats.org/wordprocessingml/2006/main" xmlns:w14="http://schemas.microsoft.com/office/word/2010/wordml" xmlns:w15="http://schemas.microsoft.com/office/word/2012/wordml" xmlns:wpg="http://schemas.microsoft.com/office/word/2010/wordprocessingGroup" xmlns:wpi="http://schemas.microsoft.com/office/word/2010/wordprocessingInk" xmlns:wne="http://schemas.microsoft.com/office/word/2006/wordml" xmlns:wps="http://schemas.microsoft.com/office/word/2010/wordprocessingShape" mc:Ignorable="w14 w15 wp14">
   <w:body>
     <w:p>
       <w:pPr>
@@ -388,25 +388,7 @@
                 <w:color w:val="5B9BD5" w:themeColor="accent1"/>
                 <w:sz w:val="20"/>
               </w:rPr>
-              <w:t xml:space="preserve">create procedure pro2(in x </w:t>
-            </w:r>
-            <w:proofErr w:type="spellStart"/>
-            <w:r>
-              <w:rPr>
-                <w:rFonts w:ascii="Palatino Linotype" w:hAnsi="Palatino Linotype" w:cstheme="minorHAnsi"/>
-                <w:color w:val="5B9BD5" w:themeColor="accent1"/>
-                <w:sz w:val="20"/>
-              </w:rPr>
-              <w:t>varchar</w:t>
-            </w:r>
-            <w:proofErr w:type="spellEnd"/>
-            <w:r>
-              <w:rPr>
-                <w:rFonts w:ascii="Palatino Linotype" w:hAnsi="Palatino Linotype" w:cstheme="minorHAnsi"/>
-                <w:color w:val="5B9BD5" w:themeColor="accent1"/>
-                <w:sz w:val="20"/>
-              </w:rPr>
-              <w:t>(20))</w:t>
+              <w:t>create procedure pro2(in x varchar(20))</w:t>
             </w:r>
           </w:p>
           <w:p>
@@ -449,113 +431,41 @@
                 <w:color w:val="5B9BD5" w:themeColor="accent1"/>
                 <w:sz w:val="20"/>
               </w:rPr>
-              <w:t xml:space="preserve">declare y </w:t>
-            </w:r>
-            <w:proofErr w:type="spellStart"/>
-            <w:r>
-              <w:rPr>
-                <w:rFonts w:ascii="Palatino Linotype" w:hAnsi="Palatino Linotype" w:cstheme="minorHAnsi"/>
-                <w:color w:val="5B9BD5" w:themeColor="accent1"/>
-                <w:sz w:val="20"/>
-              </w:rPr>
-              <w:t>int</w:t>
-            </w:r>
-            <w:proofErr w:type="spellEnd"/>
-            <w:r>
-              <w:rPr>
-                <w:rFonts w:ascii="Palatino Linotype" w:hAnsi="Palatino Linotype" w:cstheme="minorHAnsi"/>
-                <w:color w:val="5B9BD5" w:themeColor="accent1"/>
-                <w:sz w:val="20"/>
-              </w:rPr>
-              <w:t>;</w:t>
-            </w:r>
-          </w:p>
-          <w:p>
-            <w:pPr>
-              <w:rPr>
-                <w:rFonts w:ascii="Palatino Linotype" w:hAnsi="Palatino Linotype" w:cstheme="minorHAnsi"/>
-                <w:color w:val="5B9BD5" w:themeColor="accent1"/>
-                <w:sz w:val="20"/>
-              </w:rPr>
-            </w:pPr>
-            <w:r>
-              <w:rPr>
-                <w:rFonts w:ascii="Palatino Linotype" w:hAnsi="Palatino Linotype" w:cstheme="minorHAnsi"/>
-                <w:color w:val="5B9BD5" w:themeColor="accent1"/>
-                <w:sz w:val="20"/>
-              </w:rPr>
-              <w:t xml:space="preserve">declare </w:t>
-            </w:r>
-            <w:proofErr w:type="spellStart"/>
-            <w:r>
-              <w:rPr>
-                <w:rFonts w:ascii="Palatino Linotype" w:hAnsi="Palatino Linotype" w:cstheme="minorHAnsi"/>
-                <w:color w:val="5B9BD5" w:themeColor="accent1"/>
-                <w:sz w:val="20"/>
-              </w:rPr>
-              <w:t>pos</w:t>
-            </w:r>
-            <w:proofErr w:type="spellEnd"/>
-            <w:r>
-              <w:rPr>
-                <w:rFonts w:ascii="Palatino Linotype" w:hAnsi="Palatino Linotype" w:cstheme="minorHAnsi"/>
-                <w:color w:val="5B9BD5" w:themeColor="accent1"/>
-                <w:sz w:val="20"/>
-              </w:rPr>
-              <w:t xml:space="preserve"> </w:t>
-            </w:r>
-            <w:proofErr w:type="spellStart"/>
-            <w:r>
-              <w:rPr>
-                <w:rFonts w:ascii="Palatino Linotype" w:hAnsi="Palatino Linotype" w:cstheme="minorHAnsi"/>
-                <w:color w:val="5B9BD5" w:themeColor="accent1"/>
-                <w:sz w:val="20"/>
-              </w:rPr>
-              <w:t>int</w:t>
-            </w:r>
-            <w:proofErr w:type="spellEnd"/>
-            <w:r>
-              <w:rPr>
-                <w:rFonts w:ascii="Palatino Linotype" w:hAnsi="Palatino Linotype" w:cstheme="minorHAnsi"/>
-                <w:color w:val="5B9BD5" w:themeColor="accent1"/>
-                <w:sz w:val="20"/>
-              </w:rPr>
-              <w:t>;</w:t>
-            </w:r>
-          </w:p>
-          <w:p>
-            <w:pPr>
-              <w:rPr>
-                <w:rFonts w:ascii="Palatino Linotype" w:hAnsi="Palatino Linotype" w:cstheme="minorHAnsi"/>
-                <w:color w:val="5B9BD5" w:themeColor="accent1"/>
-                <w:sz w:val="20"/>
-              </w:rPr>
-            </w:pPr>
-            <w:r>
-              <w:rPr>
-                <w:rFonts w:ascii="Palatino Linotype" w:hAnsi="Palatino Linotype" w:cstheme="minorHAnsi"/>
-                <w:color w:val="5B9BD5" w:themeColor="accent1"/>
-                <w:sz w:val="20"/>
-              </w:rPr>
-              <w:t xml:space="preserve">set </w:t>
-            </w:r>
-            <w:proofErr w:type="spellStart"/>
-            <w:r>
-              <w:rPr>
-                <w:rFonts w:ascii="Palatino Linotype" w:hAnsi="Palatino Linotype" w:cstheme="minorHAnsi"/>
-                <w:color w:val="5B9BD5" w:themeColor="accent1"/>
-                <w:sz w:val="20"/>
-              </w:rPr>
-              <w:t>pos</w:t>
-            </w:r>
-            <w:proofErr w:type="spellEnd"/>
-            <w:r>
-              <w:rPr>
-                <w:rFonts w:ascii="Palatino Linotype" w:hAnsi="Palatino Linotype" w:cstheme="minorHAnsi"/>
-                <w:color w:val="5B9BD5" w:themeColor="accent1"/>
-                <w:sz w:val="20"/>
-              </w:rPr>
-              <w:t>:=0;</w:t>
+              <w:t>declare y int;</w:t>
+            </w:r>
+          </w:p>
+          <w:p>
+            <w:pPr>
+              <w:rPr>
+                <w:rFonts w:ascii="Palatino Linotype" w:hAnsi="Palatino Linotype" w:cstheme="minorHAnsi"/>
+                <w:color w:val="5B9BD5" w:themeColor="accent1"/>
+                <w:sz w:val="20"/>
+              </w:rPr>
+            </w:pPr>
+            <w:r>
+              <w:rPr>
+                <w:rFonts w:ascii="Palatino Linotype" w:hAnsi="Palatino Linotype" w:cstheme="minorHAnsi"/>
+                <w:color w:val="5B9BD5" w:themeColor="accent1"/>
+                <w:sz w:val="20"/>
+              </w:rPr>
+              <w:t>declare pos int;</w:t>
+            </w:r>
+          </w:p>
+          <w:p>
+            <w:pPr>
+              <w:rPr>
+                <w:rFonts w:ascii="Palatino Linotype" w:hAnsi="Palatino Linotype" w:cstheme="minorHAnsi"/>
+                <w:color w:val="5B9BD5" w:themeColor="accent1"/>
+                <w:sz w:val="20"/>
+              </w:rPr>
+            </w:pPr>
+            <w:r>
+              <w:rPr>
+                <w:rFonts w:ascii="Palatino Linotype" w:hAnsi="Palatino Linotype" w:cstheme="minorHAnsi"/>
+                <w:color w:val="5B9BD5" w:themeColor="accent1"/>
+                <w:sz w:val="20"/>
+              </w:rPr>
+              <w:t>set pos:=0;</w:t>
             </w:r>
           </w:p>
           <w:p>
@@ -675,25 +585,7 @@
                 <w:sz w:val="20"/>
               </w:rPr>
               <w:tab/>
-              <w:t xml:space="preserve">set </w:t>
-            </w:r>
-            <w:proofErr w:type="spellStart"/>
-            <w:r>
-              <w:rPr>
-                <w:rFonts w:ascii="Palatino Linotype" w:hAnsi="Palatino Linotype" w:cstheme="minorHAnsi"/>
-                <w:color w:val="5B9BD5" w:themeColor="accent1"/>
-                <w:sz w:val="20"/>
-              </w:rPr>
-              <w:t>pos</w:t>
-            </w:r>
-            <w:proofErr w:type="spellEnd"/>
-            <w:r>
-              <w:rPr>
-                <w:rFonts w:ascii="Palatino Linotype" w:hAnsi="Palatino Linotype" w:cstheme="minorHAnsi"/>
-                <w:color w:val="5B9BD5" w:themeColor="accent1"/>
-                <w:sz w:val="20"/>
-              </w:rPr>
-              <w:t>:=pos+1;</w:t>
+              <w:t>set pos:=pos+1;</w:t>
             </w:r>
           </w:p>
           <w:p>
@@ -744,25 +636,7 @@
                 <w:sz w:val="20"/>
               </w:rPr>
               <w:tab/>
-              <w:t xml:space="preserve">if </w:t>
-            </w:r>
-            <w:proofErr w:type="spellStart"/>
-            <w:r>
-              <w:rPr>
-                <w:rFonts w:ascii="Palatino Linotype" w:hAnsi="Palatino Linotype" w:cstheme="minorHAnsi"/>
-                <w:color w:val="5B9BD5" w:themeColor="accent1"/>
-                <w:sz w:val="20"/>
-              </w:rPr>
-              <w:t>pos</w:t>
-            </w:r>
-            <w:proofErr w:type="spellEnd"/>
-            <w:r>
-              <w:rPr>
-                <w:rFonts w:ascii="Palatino Linotype" w:hAnsi="Palatino Linotype" w:cstheme="minorHAnsi"/>
-                <w:color w:val="5B9BD5" w:themeColor="accent1"/>
-                <w:sz w:val="20"/>
-              </w:rPr>
-              <w:t>&lt;=y then</w:t>
+              <w:t>if pos&lt;=y then</w:t>
             </w:r>
           </w:p>
           <w:p>
@@ -788,25 +662,7 @@
                 <w:sz w:val="20"/>
               </w:rPr>
               <w:tab/>
-              <w:t xml:space="preserve">select </w:t>
-            </w:r>
-            <w:proofErr w:type="spellStart"/>
-            <w:r>
-              <w:rPr>
-                <w:rFonts w:ascii="Palatino Linotype" w:hAnsi="Palatino Linotype" w:cstheme="minorHAnsi"/>
-                <w:color w:val="5B9BD5" w:themeColor="accent1"/>
-                <w:sz w:val="20"/>
-              </w:rPr>
-              <w:t>substr</w:t>
-            </w:r>
-            <w:proofErr w:type="spellEnd"/>
-            <w:r>
-              <w:rPr>
-                <w:rFonts w:ascii="Palatino Linotype" w:hAnsi="Palatino Linotype" w:cstheme="minorHAnsi"/>
-                <w:color w:val="5B9BD5" w:themeColor="accent1"/>
-                <w:sz w:val="20"/>
-              </w:rPr>
-              <w:t>(x,pos,1) as string;</w:t>
+              <w:t>select substr(x,pos,1) as string;</w:t>
             </w:r>
           </w:p>
           <w:p>
@@ -998,23 +854,7 @@
                 <w:sz w:val="20"/>
                 <w:szCs w:val="20"/>
               </w:rPr>
-              <w:t xml:space="preserve">Write a procedure to accept a string and print every character separated by a </w:t>
-            </w:r>
-            <w:proofErr w:type="spellStart"/>
-            <w:r>
-              <w:rPr>
-                <w:sz w:val="20"/>
-                <w:szCs w:val="20"/>
-              </w:rPr>
-              <w:t>comm</w:t>
-            </w:r>
-            <w:proofErr w:type="spellEnd"/>
-            <w:r>
-              <w:rPr>
-                <w:sz w:val="20"/>
-                <w:szCs w:val="20"/>
-              </w:rPr>
-              <w:t xml:space="preserve"> sign.</w:t>
+              <w:t>Write a procedure to accept a string and print every character separated by a comm sign.</w:t>
             </w:r>
           </w:p>
           <w:p>
@@ -1130,25 +970,7 @@
                 <w:color w:val="5B9BD5" w:themeColor="accent1"/>
                 <w:sz w:val="20"/>
               </w:rPr>
-              <w:t xml:space="preserve">create procedure pro1(in x </w:t>
-            </w:r>
-            <w:proofErr w:type="spellStart"/>
-            <w:r>
-              <w:rPr>
-                <w:rFonts w:ascii="Palatino Linotype" w:hAnsi="Palatino Linotype" w:cstheme="minorHAnsi"/>
-                <w:color w:val="5B9BD5" w:themeColor="accent1"/>
-                <w:sz w:val="20"/>
-              </w:rPr>
-              <w:t>varchar</w:t>
-            </w:r>
-            <w:proofErr w:type="spellEnd"/>
-            <w:r>
-              <w:rPr>
-                <w:rFonts w:ascii="Palatino Linotype" w:hAnsi="Palatino Linotype" w:cstheme="minorHAnsi"/>
-                <w:color w:val="5B9BD5" w:themeColor="accent1"/>
-                <w:sz w:val="20"/>
-              </w:rPr>
-              <w:t>(20))</w:t>
+              <w:t>create procedure pro1(in x varchar(20))</w:t>
             </w:r>
           </w:p>
           <w:p>
@@ -1182,104 +1004,50 @@
                 <w:color w:val="5B9BD5" w:themeColor="accent1"/>
                 <w:sz w:val="20"/>
               </w:rPr>
-              <w:t xml:space="preserve">declare y </w:t>
-            </w:r>
-            <w:proofErr w:type="spellStart"/>
-            <w:r>
-              <w:rPr>
-                <w:rFonts w:ascii="Palatino Linotype" w:hAnsi="Palatino Linotype" w:cstheme="minorHAnsi"/>
-                <w:color w:val="5B9BD5" w:themeColor="accent1"/>
-                <w:sz w:val="20"/>
-              </w:rPr>
-              <w:t>int</w:t>
-            </w:r>
-            <w:proofErr w:type="spellEnd"/>
-            <w:r>
-              <w:rPr>
-                <w:rFonts w:ascii="Palatino Linotype" w:hAnsi="Palatino Linotype" w:cstheme="minorHAnsi"/>
-                <w:color w:val="5B9BD5" w:themeColor="accent1"/>
-                <w:sz w:val="20"/>
-              </w:rPr>
-              <w:t>;</w:t>
-            </w:r>
-          </w:p>
-          <w:p>
-            <w:pPr>
-              <w:rPr>
-                <w:rFonts w:ascii="Palatino Linotype" w:hAnsi="Palatino Linotype" w:cstheme="minorHAnsi"/>
-                <w:color w:val="5B9BD5" w:themeColor="accent1"/>
-                <w:sz w:val="20"/>
-              </w:rPr>
-            </w:pPr>
-            <w:r>
-              <w:rPr>
-                <w:rFonts w:ascii="Palatino Linotype" w:hAnsi="Palatino Linotype" w:cstheme="minorHAnsi"/>
-                <w:color w:val="5B9BD5" w:themeColor="accent1"/>
-                <w:sz w:val="20"/>
-              </w:rPr>
-              <w:t xml:space="preserve">declare z </w:t>
-            </w:r>
-            <w:proofErr w:type="spellStart"/>
-            <w:r>
-              <w:rPr>
-                <w:rFonts w:ascii="Palatino Linotype" w:hAnsi="Palatino Linotype" w:cstheme="minorHAnsi"/>
-                <w:color w:val="5B9BD5" w:themeColor="accent1"/>
-                <w:sz w:val="20"/>
-              </w:rPr>
-              <w:t>varchar</w:t>
-            </w:r>
-            <w:proofErr w:type="spellEnd"/>
-            <w:r>
-              <w:rPr>
-                <w:rFonts w:ascii="Palatino Linotype" w:hAnsi="Palatino Linotype" w:cstheme="minorHAnsi"/>
-                <w:color w:val="5B9BD5" w:themeColor="accent1"/>
-                <w:sz w:val="20"/>
-              </w:rPr>
-              <w:t>(20);</w:t>
-            </w:r>
-          </w:p>
-          <w:p>
-            <w:pPr>
-              <w:rPr>
-                <w:rFonts w:ascii="Palatino Linotype" w:hAnsi="Palatino Linotype" w:cstheme="minorHAnsi"/>
-                <w:color w:val="5B9BD5" w:themeColor="accent1"/>
-                <w:sz w:val="20"/>
-              </w:rPr>
-            </w:pPr>
-          </w:p>
-          <w:p>
-            <w:pPr>
-              <w:rPr>
-                <w:rFonts w:ascii="Palatino Linotype" w:hAnsi="Palatino Linotype" w:cstheme="minorHAnsi"/>
-                <w:color w:val="5B9BD5" w:themeColor="accent1"/>
-                <w:sz w:val="20"/>
-              </w:rPr>
-            </w:pPr>
-            <w:r>
-              <w:rPr>
-                <w:rFonts w:ascii="Palatino Linotype" w:hAnsi="Palatino Linotype" w:cstheme="minorHAnsi"/>
-                <w:color w:val="5B9BD5" w:themeColor="accent1"/>
-                <w:sz w:val="20"/>
-              </w:rPr>
-              <w:t xml:space="preserve">declare output </w:t>
-            </w:r>
-            <w:proofErr w:type="spellStart"/>
-            <w:r>
-              <w:rPr>
-                <w:rFonts w:ascii="Palatino Linotype" w:hAnsi="Palatino Linotype" w:cstheme="minorHAnsi"/>
-                <w:color w:val="5B9BD5" w:themeColor="accent1"/>
-                <w:sz w:val="20"/>
-              </w:rPr>
-              <w:t>varchar</w:t>
-            </w:r>
-            <w:proofErr w:type="spellEnd"/>
-            <w:r>
-              <w:rPr>
-                <w:rFonts w:ascii="Palatino Linotype" w:hAnsi="Palatino Linotype" w:cstheme="minorHAnsi"/>
-                <w:color w:val="5B9BD5" w:themeColor="accent1"/>
-                <w:sz w:val="20"/>
-              </w:rPr>
-              <w:t>(20);</w:t>
+              <w:t>declare y int;</w:t>
+            </w:r>
+          </w:p>
+          <w:p>
+            <w:pPr>
+              <w:rPr>
+                <w:rFonts w:ascii="Palatino Linotype" w:hAnsi="Palatino Linotype" w:cstheme="minorHAnsi"/>
+                <w:color w:val="5B9BD5" w:themeColor="accent1"/>
+                <w:sz w:val="20"/>
+              </w:rPr>
+            </w:pPr>
+            <w:r>
+              <w:rPr>
+                <w:rFonts w:ascii="Palatino Linotype" w:hAnsi="Palatino Linotype" w:cstheme="minorHAnsi"/>
+                <w:color w:val="5B9BD5" w:themeColor="accent1"/>
+                <w:sz w:val="20"/>
+              </w:rPr>
+              <w:t>declare z varchar(20);</w:t>
+            </w:r>
+          </w:p>
+          <w:p>
+            <w:pPr>
+              <w:rPr>
+                <w:rFonts w:ascii="Palatino Linotype" w:hAnsi="Palatino Linotype" w:cstheme="minorHAnsi"/>
+                <w:color w:val="5B9BD5" w:themeColor="accent1"/>
+                <w:sz w:val="20"/>
+              </w:rPr>
+            </w:pPr>
+          </w:p>
+          <w:p>
+            <w:pPr>
+              <w:rPr>
+                <w:rFonts w:ascii="Palatino Linotype" w:hAnsi="Palatino Linotype" w:cstheme="minorHAnsi"/>
+                <w:color w:val="5B9BD5" w:themeColor="accent1"/>
+                <w:sz w:val="20"/>
+              </w:rPr>
+            </w:pPr>
+            <w:r>
+              <w:rPr>
+                <w:rFonts w:ascii="Palatino Linotype" w:hAnsi="Palatino Linotype" w:cstheme="minorHAnsi"/>
+                <w:color w:val="5B9BD5" w:themeColor="accent1"/>
+                <w:sz w:val="20"/>
+              </w:rPr>
+              <w:t>declare output varchar(20);</w:t>
             </w:r>
           </w:p>
           <w:p>
@@ -1442,43 +1210,7 @@
                 <w:color w:val="5B9BD5" w:themeColor="accent1"/>
                 <w:sz w:val="20"/>
               </w:rPr>
-              <w:t>set output:=</w:t>
-            </w:r>
-            <w:proofErr w:type="spellStart"/>
-            <w:r>
-              <w:rPr>
-                <w:rFonts w:ascii="Palatino Linotype" w:hAnsi="Palatino Linotype" w:cstheme="minorHAnsi"/>
-                <w:color w:val="5B9BD5" w:themeColor="accent1"/>
-                <w:sz w:val="20"/>
-              </w:rPr>
-              <w:t>concat</w:t>
-            </w:r>
-            <w:proofErr w:type="spellEnd"/>
-            <w:r>
-              <w:rPr>
-                <w:rFonts w:ascii="Palatino Linotype" w:hAnsi="Palatino Linotype" w:cstheme="minorHAnsi"/>
-                <w:color w:val="5B9BD5" w:themeColor="accent1"/>
-                <w:sz w:val="20"/>
-              </w:rPr>
-              <w:t>(</w:t>
-            </w:r>
-            <w:proofErr w:type="spellStart"/>
-            <w:r>
-              <w:rPr>
-                <w:rFonts w:ascii="Palatino Linotype" w:hAnsi="Palatino Linotype" w:cstheme="minorHAnsi"/>
-                <w:color w:val="5B9BD5" w:themeColor="accent1"/>
-                <w:sz w:val="20"/>
-              </w:rPr>
-              <w:t>output,z</w:t>
-            </w:r>
-            <w:proofErr w:type="spellEnd"/>
-            <w:r>
-              <w:rPr>
-                <w:rFonts w:ascii="Palatino Linotype" w:hAnsi="Palatino Linotype" w:cstheme="minorHAnsi"/>
-                <w:color w:val="5B9BD5" w:themeColor="accent1"/>
-                <w:sz w:val="20"/>
-              </w:rPr>
-              <w:t>,",");</w:t>
+              <w:t>set output:=concat(output,z,",");</w:t>
             </w:r>
           </w:p>
           <w:p>
@@ -1512,25 +1244,7 @@
                 <w:color w:val="5B9BD5" w:themeColor="accent1"/>
                 <w:sz w:val="20"/>
               </w:rPr>
-              <w:t xml:space="preserve">select </w:t>
-            </w:r>
-            <w:proofErr w:type="spellStart"/>
-            <w:r>
-              <w:rPr>
-                <w:rFonts w:ascii="Palatino Linotype" w:hAnsi="Palatino Linotype" w:cstheme="minorHAnsi"/>
-                <w:color w:val="5B9BD5" w:themeColor="accent1"/>
-                <w:sz w:val="20"/>
-              </w:rPr>
-              <w:t>substr</w:t>
-            </w:r>
-            <w:proofErr w:type="spellEnd"/>
-            <w:r>
-              <w:rPr>
-                <w:rFonts w:ascii="Palatino Linotype" w:hAnsi="Palatino Linotype" w:cstheme="minorHAnsi"/>
-                <w:color w:val="5B9BD5" w:themeColor="accent1"/>
-                <w:sz w:val="20"/>
-              </w:rPr>
-              <w:t>(output,1,length(output)-1) AS OUTPUT;</w:t>
+              <w:t>select substr(output,1,length(output)-1) AS OUTPUT;</w:t>
             </w:r>
           </w:p>
           <w:p>
@@ -1787,25 +1501,7 @@
                 <w:color w:val="5B9BD5" w:themeColor="accent1"/>
                 <w:sz w:val="20"/>
               </w:rPr>
-              <w:t xml:space="preserve">create procedure pro1(in x </w:t>
-            </w:r>
-            <w:proofErr w:type="spellStart"/>
-            <w:r>
-              <w:rPr>
-                <w:rFonts w:ascii="Palatino Linotype" w:hAnsi="Palatino Linotype" w:cstheme="minorHAnsi"/>
-                <w:color w:val="5B9BD5" w:themeColor="accent1"/>
-                <w:sz w:val="20"/>
-              </w:rPr>
-              <w:t>varchar</w:t>
-            </w:r>
-            <w:proofErr w:type="spellEnd"/>
-            <w:r>
-              <w:rPr>
-                <w:rFonts w:ascii="Palatino Linotype" w:hAnsi="Palatino Linotype" w:cstheme="minorHAnsi"/>
-                <w:color w:val="5B9BD5" w:themeColor="accent1"/>
-                <w:sz w:val="20"/>
-              </w:rPr>
-              <w:t>(20))</w:t>
+              <w:t>create procedure pro1(in x varchar(20))</w:t>
             </w:r>
           </w:p>
           <w:p>
@@ -1839,201 +1535,75 @@
                 <w:color w:val="5B9BD5" w:themeColor="accent1"/>
                 <w:sz w:val="20"/>
               </w:rPr>
-              <w:t xml:space="preserve">declare y </w:t>
-            </w:r>
-            <w:proofErr w:type="spellStart"/>
-            <w:r>
-              <w:rPr>
-                <w:rFonts w:ascii="Palatino Linotype" w:hAnsi="Palatino Linotype" w:cstheme="minorHAnsi"/>
-                <w:color w:val="5B9BD5" w:themeColor="accent1"/>
-                <w:sz w:val="20"/>
-              </w:rPr>
-              <w:t>varchar</w:t>
-            </w:r>
-            <w:proofErr w:type="spellEnd"/>
-            <w:r>
-              <w:rPr>
-                <w:rFonts w:ascii="Palatino Linotype" w:hAnsi="Palatino Linotype" w:cstheme="minorHAnsi"/>
-                <w:color w:val="5B9BD5" w:themeColor="accent1"/>
-                <w:sz w:val="20"/>
-              </w:rPr>
-              <w:t>(20);</w:t>
-            </w:r>
-          </w:p>
-          <w:p>
-            <w:pPr>
-              <w:rPr>
-                <w:rFonts w:ascii="Palatino Linotype" w:hAnsi="Palatino Linotype" w:cstheme="minorHAnsi"/>
-                <w:color w:val="5B9BD5" w:themeColor="accent1"/>
-                <w:sz w:val="20"/>
-              </w:rPr>
-            </w:pPr>
-            <w:r>
-              <w:rPr>
-                <w:rFonts w:ascii="Palatino Linotype" w:hAnsi="Palatino Linotype" w:cstheme="minorHAnsi"/>
-                <w:color w:val="5B9BD5" w:themeColor="accent1"/>
-                <w:sz w:val="20"/>
-              </w:rPr>
-              <w:t xml:space="preserve">declare </w:t>
-            </w:r>
-            <w:proofErr w:type="spellStart"/>
-            <w:r>
-              <w:rPr>
-                <w:rFonts w:ascii="Palatino Linotype" w:hAnsi="Palatino Linotype" w:cstheme="minorHAnsi"/>
-                <w:color w:val="5B9BD5" w:themeColor="accent1"/>
-                <w:sz w:val="20"/>
-              </w:rPr>
-              <w:t>num</w:t>
-            </w:r>
-            <w:proofErr w:type="spellEnd"/>
-            <w:r>
-              <w:rPr>
-                <w:rFonts w:ascii="Palatino Linotype" w:hAnsi="Palatino Linotype" w:cstheme="minorHAnsi"/>
-                <w:color w:val="5B9BD5" w:themeColor="accent1"/>
-                <w:sz w:val="20"/>
-              </w:rPr>
-              <w:t xml:space="preserve"> </w:t>
-            </w:r>
-            <w:proofErr w:type="spellStart"/>
-            <w:r>
-              <w:rPr>
-                <w:rFonts w:ascii="Palatino Linotype" w:hAnsi="Palatino Linotype" w:cstheme="minorHAnsi"/>
-                <w:color w:val="5B9BD5" w:themeColor="accent1"/>
-                <w:sz w:val="20"/>
-              </w:rPr>
-              <w:t>varchar</w:t>
-            </w:r>
-            <w:proofErr w:type="spellEnd"/>
-            <w:r>
-              <w:rPr>
-                <w:rFonts w:ascii="Palatino Linotype" w:hAnsi="Palatino Linotype" w:cstheme="minorHAnsi"/>
-                <w:color w:val="5B9BD5" w:themeColor="accent1"/>
-                <w:sz w:val="20"/>
-              </w:rPr>
-              <w:t>(20);</w:t>
-            </w:r>
-          </w:p>
-          <w:p>
-            <w:pPr>
-              <w:rPr>
-                <w:rFonts w:ascii="Palatino Linotype" w:hAnsi="Palatino Linotype" w:cstheme="minorHAnsi"/>
-                <w:color w:val="5B9BD5" w:themeColor="accent1"/>
-                <w:sz w:val="20"/>
-              </w:rPr>
-            </w:pPr>
-            <w:r>
-              <w:rPr>
-                <w:rFonts w:ascii="Palatino Linotype" w:hAnsi="Palatino Linotype" w:cstheme="minorHAnsi"/>
-                <w:color w:val="5B9BD5" w:themeColor="accent1"/>
-                <w:sz w:val="20"/>
-              </w:rPr>
-              <w:t xml:space="preserve">declare </w:t>
-            </w:r>
-            <w:proofErr w:type="spellStart"/>
-            <w:r>
-              <w:rPr>
-                <w:rFonts w:ascii="Palatino Linotype" w:hAnsi="Palatino Linotype" w:cstheme="minorHAnsi"/>
-                <w:color w:val="5B9BD5" w:themeColor="accent1"/>
-                <w:sz w:val="20"/>
-              </w:rPr>
-              <w:t>strn</w:t>
-            </w:r>
-            <w:proofErr w:type="spellEnd"/>
-            <w:r>
-              <w:rPr>
-                <w:rFonts w:ascii="Palatino Linotype" w:hAnsi="Palatino Linotype" w:cstheme="minorHAnsi"/>
-                <w:color w:val="5B9BD5" w:themeColor="accent1"/>
-                <w:sz w:val="20"/>
-              </w:rPr>
-              <w:t xml:space="preserve"> </w:t>
-            </w:r>
-            <w:proofErr w:type="spellStart"/>
-            <w:r>
-              <w:rPr>
-                <w:rFonts w:ascii="Palatino Linotype" w:hAnsi="Palatino Linotype" w:cstheme="minorHAnsi"/>
-                <w:color w:val="5B9BD5" w:themeColor="accent1"/>
-                <w:sz w:val="20"/>
-              </w:rPr>
-              <w:t>varchar</w:t>
-            </w:r>
-            <w:proofErr w:type="spellEnd"/>
-            <w:r>
-              <w:rPr>
-                <w:rFonts w:ascii="Palatino Linotype" w:hAnsi="Palatino Linotype" w:cstheme="minorHAnsi"/>
-                <w:color w:val="5B9BD5" w:themeColor="accent1"/>
-                <w:sz w:val="20"/>
-              </w:rPr>
-              <w:t>(20);</w:t>
-            </w:r>
-          </w:p>
-          <w:p>
-            <w:pPr>
-              <w:rPr>
-                <w:rFonts w:ascii="Palatino Linotype" w:hAnsi="Palatino Linotype" w:cstheme="minorHAnsi"/>
-                <w:color w:val="5B9BD5" w:themeColor="accent1"/>
-                <w:sz w:val="20"/>
-              </w:rPr>
-            </w:pPr>
-            <w:r>
-              <w:rPr>
-                <w:rFonts w:ascii="Palatino Linotype" w:hAnsi="Palatino Linotype" w:cstheme="minorHAnsi"/>
-                <w:color w:val="5B9BD5" w:themeColor="accent1"/>
-                <w:sz w:val="20"/>
-              </w:rPr>
-              <w:t xml:space="preserve">declare z </w:t>
-            </w:r>
-            <w:proofErr w:type="spellStart"/>
-            <w:r>
-              <w:rPr>
-                <w:rFonts w:ascii="Palatino Linotype" w:hAnsi="Palatino Linotype" w:cstheme="minorHAnsi"/>
-                <w:color w:val="5B9BD5" w:themeColor="accent1"/>
-                <w:sz w:val="20"/>
-              </w:rPr>
-              <w:t>int</w:t>
-            </w:r>
-            <w:proofErr w:type="spellEnd"/>
-            <w:r>
-              <w:rPr>
-                <w:rFonts w:ascii="Palatino Linotype" w:hAnsi="Palatino Linotype" w:cstheme="minorHAnsi"/>
-                <w:color w:val="5B9BD5" w:themeColor="accent1"/>
-                <w:sz w:val="20"/>
-              </w:rPr>
-              <w:t>;</w:t>
-            </w:r>
-          </w:p>
-          <w:p>
-            <w:pPr>
-              <w:rPr>
-                <w:rFonts w:ascii="Palatino Linotype" w:hAnsi="Palatino Linotype" w:cstheme="minorHAnsi"/>
-                <w:color w:val="5B9BD5" w:themeColor="accent1"/>
-                <w:sz w:val="20"/>
-              </w:rPr>
-            </w:pPr>
-            <w:r>
-              <w:rPr>
-                <w:rFonts w:ascii="Palatino Linotype" w:hAnsi="Palatino Linotype" w:cstheme="minorHAnsi"/>
-                <w:color w:val="5B9BD5" w:themeColor="accent1"/>
-                <w:sz w:val="20"/>
-              </w:rPr>
-              <w:t xml:space="preserve">set </w:t>
-            </w:r>
-            <w:proofErr w:type="spellStart"/>
-            <w:r>
-              <w:rPr>
-                <w:rFonts w:ascii="Palatino Linotype" w:hAnsi="Palatino Linotype" w:cstheme="minorHAnsi"/>
-                <w:color w:val="5B9BD5" w:themeColor="accent1"/>
-                <w:sz w:val="20"/>
-              </w:rPr>
-              <w:t>strn</w:t>
-            </w:r>
-            <w:proofErr w:type="spellEnd"/>
-            <w:r>
-              <w:rPr>
-                <w:rFonts w:ascii="Palatino Linotype" w:hAnsi="Palatino Linotype" w:cstheme="minorHAnsi"/>
-                <w:color w:val="5B9BD5" w:themeColor="accent1"/>
-                <w:sz w:val="20"/>
-              </w:rPr>
-              <w:t>="";</w:t>
+              <w:t>declare y varchar(20);</w:t>
+            </w:r>
+          </w:p>
+          <w:p>
+            <w:pPr>
+              <w:rPr>
+                <w:rFonts w:ascii="Palatino Linotype" w:hAnsi="Palatino Linotype" w:cstheme="minorHAnsi"/>
+                <w:color w:val="5B9BD5" w:themeColor="accent1"/>
+                <w:sz w:val="20"/>
+              </w:rPr>
+            </w:pPr>
+            <w:r>
+              <w:rPr>
+                <w:rFonts w:ascii="Palatino Linotype" w:hAnsi="Palatino Linotype" w:cstheme="minorHAnsi"/>
+                <w:color w:val="5B9BD5" w:themeColor="accent1"/>
+                <w:sz w:val="20"/>
+              </w:rPr>
+              <w:t>declare num varchar(20);</w:t>
+            </w:r>
+          </w:p>
+          <w:p>
+            <w:pPr>
+              <w:rPr>
+                <w:rFonts w:ascii="Palatino Linotype" w:hAnsi="Palatino Linotype" w:cstheme="minorHAnsi"/>
+                <w:color w:val="5B9BD5" w:themeColor="accent1"/>
+                <w:sz w:val="20"/>
+              </w:rPr>
+            </w:pPr>
+            <w:r>
+              <w:rPr>
+                <w:rFonts w:ascii="Palatino Linotype" w:hAnsi="Palatino Linotype" w:cstheme="minorHAnsi"/>
+                <w:color w:val="5B9BD5" w:themeColor="accent1"/>
+                <w:sz w:val="20"/>
+              </w:rPr>
+              <w:t>declare strn varchar(20);</w:t>
+            </w:r>
+          </w:p>
+          <w:p>
+            <w:pPr>
+              <w:rPr>
+                <w:rFonts w:ascii="Palatino Linotype" w:hAnsi="Palatino Linotype" w:cstheme="minorHAnsi"/>
+                <w:color w:val="5B9BD5" w:themeColor="accent1"/>
+                <w:sz w:val="20"/>
+              </w:rPr>
+            </w:pPr>
+            <w:r>
+              <w:rPr>
+                <w:rFonts w:ascii="Palatino Linotype" w:hAnsi="Palatino Linotype" w:cstheme="minorHAnsi"/>
+                <w:color w:val="5B9BD5" w:themeColor="accent1"/>
+                <w:sz w:val="20"/>
+              </w:rPr>
+              <w:t>declare z int;</w:t>
+            </w:r>
+          </w:p>
+          <w:p>
+            <w:pPr>
+              <w:rPr>
+                <w:rFonts w:ascii="Palatino Linotype" w:hAnsi="Palatino Linotype" w:cstheme="minorHAnsi"/>
+                <w:color w:val="5B9BD5" w:themeColor="accent1"/>
+                <w:sz w:val="20"/>
+              </w:rPr>
+            </w:pPr>
+            <w:r>
+              <w:rPr>
+                <w:rFonts w:ascii="Palatino Linotype" w:hAnsi="Palatino Linotype" w:cstheme="minorHAnsi"/>
+                <w:color w:val="5B9BD5" w:themeColor="accent1"/>
+                <w:sz w:val="20"/>
+              </w:rPr>
+              <w:t>set strn="";</w:t>
             </w:r>
           </w:p>
           <w:p>
@@ -2067,25 +1637,7 @@
                 <w:color w:val="5B9BD5" w:themeColor="accent1"/>
                 <w:sz w:val="20"/>
               </w:rPr>
-              <w:t xml:space="preserve">set </w:t>
-            </w:r>
-            <w:proofErr w:type="spellStart"/>
-            <w:r>
-              <w:rPr>
-                <w:rFonts w:ascii="Palatino Linotype" w:hAnsi="Palatino Linotype" w:cstheme="minorHAnsi"/>
-                <w:color w:val="5B9BD5" w:themeColor="accent1"/>
-                <w:sz w:val="20"/>
-              </w:rPr>
-              <w:t>num</w:t>
-            </w:r>
-            <w:proofErr w:type="spellEnd"/>
-            <w:r>
-              <w:rPr>
-                <w:rFonts w:ascii="Palatino Linotype" w:hAnsi="Palatino Linotype" w:cstheme="minorHAnsi"/>
-                <w:color w:val="5B9BD5" w:themeColor="accent1"/>
-                <w:sz w:val="20"/>
-              </w:rPr>
-              <w:t>="";</w:t>
+              <w:t>set num="";</w:t>
             </w:r>
           </w:p>
           <w:p>
@@ -2162,114 +1714,24 @@
                 <w:color w:val="5B9BD5" w:themeColor="accent1"/>
                 <w:sz w:val="20"/>
               </w:rPr>
-              <w:t xml:space="preserve">  if </w:t>
-            </w:r>
-            <w:proofErr w:type="spellStart"/>
-            <w:r>
-              <w:rPr>
-                <w:rFonts w:ascii="Palatino Linotype" w:hAnsi="Palatino Linotype" w:cstheme="minorHAnsi"/>
-                <w:color w:val="5B9BD5" w:themeColor="accent1"/>
-                <w:sz w:val="20"/>
-              </w:rPr>
-              <w:t>ascii</w:t>
-            </w:r>
-            <w:proofErr w:type="spellEnd"/>
-            <w:r>
-              <w:rPr>
-                <w:rFonts w:ascii="Palatino Linotype" w:hAnsi="Palatino Linotype" w:cstheme="minorHAnsi"/>
-                <w:color w:val="5B9BD5" w:themeColor="accent1"/>
-                <w:sz w:val="20"/>
-              </w:rPr>
-              <w:t xml:space="preserve">(y)&gt;48 and </w:t>
-            </w:r>
-            <w:proofErr w:type="spellStart"/>
-            <w:r>
-              <w:rPr>
-                <w:rFonts w:ascii="Palatino Linotype" w:hAnsi="Palatino Linotype" w:cstheme="minorHAnsi"/>
-                <w:color w:val="5B9BD5" w:themeColor="accent1"/>
-                <w:sz w:val="20"/>
-              </w:rPr>
-              <w:t>ascii</w:t>
-            </w:r>
-            <w:proofErr w:type="spellEnd"/>
-            <w:r>
-              <w:rPr>
-                <w:rFonts w:ascii="Palatino Linotype" w:hAnsi="Palatino Linotype" w:cstheme="minorHAnsi"/>
-                <w:color w:val="5B9BD5" w:themeColor="accent1"/>
-                <w:sz w:val="20"/>
-              </w:rPr>
-              <w:t>(y)&lt;57  THEN</w:t>
-            </w:r>
-          </w:p>
-          <w:p>
-            <w:pPr>
-              <w:rPr>
-                <w:rFonts w:ascii="Palatino Linotype" w:hAnsi="Palatino Linotype" w:cstheme="minorHAnsi"/>
-                <w:color w:val="5B9BD5" w:themeColor="accent1"/>
-                <w:sz w:val="20"/>
-              </w:rPr>
-            </w:pPr>
-            <w:r>
-              <w:rPr>
-                <w:rFonts w:ascii="Palatino Linotype" w:hAnsi="Palatino Linotype" w:cstheme="minorHAnsi"/>
-                <w:color w:val="5B9BD5" w:themeColor="accent1"/>
-                <w:sz w:val="20"/>
-              </w:rPr>
-              <w:t xml:space="preserve">    set </w:t>
-            </w:r>
-            <w:proofErr w:type="spellStart"/>
-            <w:r>
-              <w:rPr>
-                <w:rFonts w:ascii="Palatino Linotype" w:hAnsi="Palatino Linotype" w:cstheme="minorHAnsi"/>
-                <w:color w:val="5B9BD5" w:themeColor="accent1"/>
-                <w:sz w:val="20"/>
-              </w:rPr>
-              <w:t>num</w:t>
-            </w:r>
-            <w:proofErr w:type="spellEnd"/>
-            <w:r>
-              <w:rPr>
-                <w:rFonts w:ascii="Palatino Linotype" w:hAnsi="Palatino Linotype" w:cstheme="minorHAnsi"/>
-                <w:color w:val="5B9BD5" w:themeColor="accent1"/>
-                <w:sz w:val="20"/>
-              </w:rPr>
-              <w:t>:=</w:t>
-            </w:r>
-            <w:proofErr w:type="spellStart"/>
-            <w:r>
-              <w:rPr>
-                <w:rFonts w:ascii="Palatino Linotype" w:hAnsi="Palatino Linotype" w:cstheme="minorHAnsi"/>
-                <w:color w:val="5B9BD5" w:themeColor="accent1"/>
-                <w:sz w:val="20"/>
-              </w:rPr>
-              <w:t>concat</w:t>
-            </w:r>
-            <w:proofErr w:type="spellEnd"/>
-            <w:r>
-              <w:rPr>
-                <w:rFonts w:ascii="Palatino Linotype" w:hAnsi="Palatino Linotype" w:cstheme="minorHAnsi"/>
-                <w:color w:val="5B9BD5" w:themeColor="accent1"/>
-                <w:sz w:val="20"/>
-              </w:rPr>
-              <w:t>(</w:t>
-            </w:r>
-            <w:proofErr w:type="spellStart"/>
-            <w:r>
-              <w:rPr>
-                <w:rFonts w:ascii="Palatino Linotype" w:hAnsi="Palatino Linotype" w:cstheme="minorHAnsi"/>
-                <w:color w:val="5B9BD5" w:themeColor="accent1"/>
-                <w:sz w:val="20"/>
-              </w:rPr>
-              <w:t>num,y</w:t>
-            </w:r>
-            <w:proofErr w:type="spellEnd"/>
-            <w:r>
-              <w:rPr>
-                <w:rFonts w:ascii="Palatino Linotype" w:hAnsi="Palatino Linotype" w:cstheme="minorHAnsi"/>
-                <w:color w:val="5B9BD5" w:themeColor="accent1"/>
-                <w:sz w:val="20"/>
-              </w:rPr>
-              <w:t>);</w:t>
+              <w:t xml:space="preserve">  if ascii(y)&gt;48 and ascii(y)&lt;57  THEN</w:t>
+            </w:r>
+          </w:p>
+          <w:p>
+            <w:pPr>
+              <w:rPr>
+                <w:rFonts w:ascii="Palatino Linotype" w:hAnsi="Palatino Linotype" w:cstheme="minorHAnsi"/>
+                <w:color w:val="5B9BD5" w:themeColor="accent1"/>
+                <w:sz w:val="20"/>
+              </w:rPr>
+            </w:pPr>
+            <w:r>
+              <w:rPr>
+                <w:rFonts w:ascii="Palatino Linotype" w:hAnsi="Palatino Linotype" w:cstheme="minorHAnsi"/>
+                <w:color w:val="5B9BD5" w:themeColor="accent1"/>
+                <w:sz w:val="20"/>
+              </w:rPr>
+              <w:t xml:space="preserve">    set num:=concat(num,y);</w:t>
             </w:r>
           </w:p>
           <w:p>
@@ -2303,61 +1765,7 @@
                 <w:color w:val="5B9BD5" w:themeColor="accent1"/>
                 <w:sz w:val="20"/>
               </w:rPr>
-              <w:t xml:space="preserve">     set </w:t>
-            </w:r>
-            <w:proofErr w:type="spellStart"/>
-            <w:r>
-              <w:rPr>
-                <w:rFonts w:ascii="Palatino Linotype" w:hAnsi="Palatino Linotype" w:cstheme="minorHAnsi"/>
-                <w:color w:val="5B9BD5" w:themeColor="accent1"/>
-                <w:sz w:val="20"/>
-              </w:rPr>
-              <w:t>strn</w:t>
-            </w:r>
-            <w:proofErr w:type="spellEnd"/>
-            <w:r>
-              <w:rPr>
-                <w:rFonts w:ascii="Palatino Linotype" w:hAnsi="Palatino Linotype" w:cstheme="minorHAnsi"/>
-                <w:color w:val="5B9BD5" w:themeColor="accent1"/>
-                <w:sz w:val="20"/>
-              </w:rPr>
-              <w:t>=</w:t>
-            </w:r>
-            <w:proofErr w:type="spellStart"/>
-            <w:r>
-              <w:rPr>
-                <w:rFonts w:ascii="Palatino Linotype" w:hAnsi="Palatino Linotype" w:cstheme="minorHAnsi"/>
-                <w:color w:val="5B9BD5" w:themeColor="accent1"/>
-                <w:sz w:val="20"/>
-              </w:rPr>
-              <w:t>concat</w:t>
-            </w:r>
-            <w:proofErr w:type="spellEnd"/>
-            <w:r>
-              <w:rPr>
-                <w:rFonts w:ascii="Palatino Linotype" w:hAnsi="Palatino Linotype" w:cstheme="minorHAnsi"/>
-                <w:color w:val="5B9BD5" w:themeColor="accent1"/>
-                <w:sz w:val="20"/>
-              </w:rPr>
-              <w:t>(</w:t>
-            </w:r>
-            <w:proofErr w:type="spellStart"/>
-            <w:r>
-              <w:rPr>
-                <w:rFonts w:ascii="Palatino Linotype" w:hAnsi="Palatino Linotype" w:cstheme="minorHAnsi"/>
-                <w:color w:val="5B9BD5" w:themeColor="accent1"/>
-                <w:sz w:val="20"/>
-              </w:rPr>
-              <w:t>strn,y</w:t>
-            </w:r>
-            <w:proofErr w:type="spellEnd"/>
-            <w:r>
-              <w:rPr>
-                <w:rFonts w:ascii="Palatino Linotype" w:hAnsi="Palatino Linotype" w:cstheme="minorHAnsi"/>
-                <w:color w:val="5B9BD5" w:themeColor="accent1"/>
-                <w:sz w:val="20"/>
-              </w:rPr>
-              <w:t>);</w:t>
+              <w:t xml:space="preserve">     set strn=concat(strn,y);</w:t>
             </w:r>
           </w:p>
           <w:p>
@@ -2485,60 +1893,24 @@
                 <w:color w:val="5B9BD5" w:themeColor="accent1"/>
                 <w:sz w:val="20"/>
               </w:rPr>
-              <w:t xml:space="preserve">select </w:t>
-            </w:r>
-            <w:proofErr w:type="spellStart"/>
-            <w:r>
-              <w:rPr>
-                <w:rFonts w:ascii="Palatino Linotype" w:hAnsi="Palatino Linotype" w:cstheme="minorHAnsi"/>
-                <w:color w:val="5B9BD5" w:themeColor="accent1"/>
-                <w:sz w:val="20"/>
-              </w:rPr>
-              <w:t>strn</w:t>
-            </w:r>
-            <w:proofErr w:type="spellEnd"/>
-            <w:r>
-              <w:rPr>
-                <w:rFonts w:ascii="Palatino Linotype" w:hAnsi="Palatino Linotype" w:cstheme="minorHAnsi"/>
-                <w:color w:val="5B9BD5" w:themeColor="accent1"/>
-                <w:sz w:val="20"/>
-              </w:rPr>
-              <w:t>;</w:t>
-            </w:r>
-          </w:p>
-          <w:p>
-            <w:pPr>
-              <w:rPr>
-                <w:rFonts w:ascii="Palatino Linotype" w:hAnsi="Palatino Linotype" w:cstheme="minorHAnsi"/>
-                <w:color w:val="5B9BD5" w:themeColor="accent1"/>
-                <w:sz w:val="20"/>
-              </w:rPr>
-            </w:pPr>
-            <w:r>
-              <w:rPr>
-                <w:rFonts w:ascii="Palatino Linotype" w:hAnsi="Palatino Linotype" w:cstheme="minorHAnsi"/>
-                <w:color w:val="5B9BD5" w:themeColor="accent1"/>
-                <w:sz w:val="20"/>
-              </w:rPr>
-              <w:t xml:space="preserve">select </w:t>
-            </w:r>
-            <w:proofErr w:type="spellStart"/>
-            <w:r>
-              <w:rPr>
-                <w:rFonts w:ascii="Palatino Linotype" w:hAnsi="Palatino Linotype" w:cstheme="minorHAnsi"/>
-                <w:color w:val="5B9BD5" w:themeColor="accent1"/>
-                <w:sz w:val="20"/>
-              </w:rPr>
-              <w:t>num</w:t>
-            </w:r>
-            <w:proofErr w:type="spellEnd"/>
-            <w:r>
-              <w:rPr>
-                <w:rFonts w:ascii="Palatino Linotype" w:hAnsi="Palatino Linotype" w:cstheme="minorHAnsi"/>
-                <w:color w:val="5B9BD5" w:themeColor="accent1"/>
-                <w:sz w:val="20"/>
-              </w:rPr>
-              <w:t>;</w:t>
+              <w:t>select strn;</w:t>
+            </w:r>
+          </w:p>
+          <w:p>
+            <w:pPr>
+              <w:rPr>
+                <w:rFonts w:ascii="Palatino Linotype" w:hAnsi="Palatino Linotype" w:cstheme="minorHAnsi"/>
+                <w:color w:val="5B9BD5" w:themeColor="accent1"/>
+                <w:sz w:val="20"/>
+              </w:rPr>
+            </w:pPr>
+            <w:r>
+              <w:rPr>
+                <w:rFonts w:ascii="Palatino Linotype" w:hAnsi="Palatino Linotype" w:cstheme="minorHAnsi"/>
+                <w:color w:val="5B9BD5" w:themeColor="accent1"/>
+                <w:sz w:val="20"/>
+              </w:rPr>
+              <w:t>select num;</w:t>
             </w:r>
           </w:p>
           <w:p>
@@ -2634,17 +2006,8 @@
                 <w:sz w:val="20"/>
                 <w:szCs w:val="20"/>
               </w:rPr>
-              <w:t xml:space="preserve">Write a procedure to print all employee </w:t>
-            </w:r>
-            <w:proofErr w:type="gramStart"/>
-            <w:r>
-              <w:rPr>
-                <w:sz w:val="20"/>
-                <w:szCs w:val="20"/>
-              </w:rPr>
-              <w:t>name</w:t>
-            </w:r>
-            <w:proofErr w:type="gramEnd"/>
+              <w:t>Write a procedure to print all employee name</w:t>
+            </w:r>
             <w:r>
               <w:rPr>
                 <w:sz w:val="20"/>
@@ -2879,7 +2242,6 @@
               </w:rPr>
               <w:t xml:space="preserve">Input: - </w:t>
             </w:r>
-            <w:proofErr w:type="spellStart"/>
             <w:r>
               <w:rPr>
                 <w:sz w:val="20"/>
@@ -2901,7 +2263,6 @@
               </w:rPr>
               <w:t>EfG</w:t>
             </w:r>
-            <w:proofErr w:type="spellEnd"/>
           </w:p>
           <w:p>
             <w:pPr>
@@ -2941,15 +2302,7 @@
                 <w:sz w:val="20"/>
                 <w:szCs w:val="20"/>
               </w:rPr>
-              <w:t xml:space="preserve">                  </w:t>
-            </w:r>
-            <w:proofErr w:type="spellStart"/>
-            <w:r>
-              <w:rPr>
-                <w:sz w:val="20"/>
-                <w:szCs w:val="20"/>
-              </w:rPr>
-              <w:t>b</w:t>
+              <w:t xml:space="preserve">                  b</w:t>
             </w:r>
             <w:r>
               <w:rPr>
@@ -2958,7 +2311,6 @@
               </w:rPr>
               <w:t>df</w:t>
             </w:r>
-            <w:proofErr w:type="spellEnd"/>
           </w:p>
         </w:tc>
       </w:tr>
@@ -3019,25 +2371,7 @@
                 <w:color w:val="5B9BD5" w:themeColor="accent1"/>
                 <w:sz w:val="20"/>
               </w:rPr>
-              <w:t xml:space="preserve">create procedure pro1(in x </w:t>
-            </w:r>
-            <w:proofErr w:type="spellStart"/>
-            <w:r>
-              <w:rPr>
-                <w:rFonts w:ascii="Palatino Linotype" w:hAnsi="Palatino Linotype" w:cstheme="minorHAnsi"/>
-                <w:color w:val="5B9BD5" w:themeColor="accent1"/>
-                <w:sz w:val="20"/>
-              </w:rPr>
-              <w:t>varchar</w:t>
-            </w:r>
-            <w:proofErr w:type="spellEnd"/>
-            <w:r>
-              <w:rPr>
-                <w:rFonts w:ascii="Palatino Linotype" w:hAnsi="Palatino Linotype" w:cstheme="minorHAnsi"/>
-                <w:color w:val="5B9BD5" w:themeColor="accent1"/>
-                <w:sz w:val="20"/>
-              </w:rPr>
-              <w:t>(20))</w:t>
+              <w:t>create procedure pro1(in x varchar(20))</w:t>
             </w:r>
           </w:p>
           <w:p>
@@ -3071,130 +2405,58 @@
                 <w:color w:val="5B9BD5" w:themeColor="accent1"/>
                 <w:sz w:val="20"/>
               </w:rPr>
-              <w:t xml:space="preserve">declare y </w:t>
-            </w:r>
-            <w:proofErr w:type="spellStart"/>
-            <w:r>
-              <w:rPr>
-                <w:rFonts w:ascii="Palatino Linotype" w:hAnsi="Palatino Linotype" w:cstheme="minorHAnsi"/>
-                <w:color w:val="5B9BD5" w:themeColor="accent1"/>
-                <w:sz w:val="20"/>
-              </w:rPr>
-              <w:t>varchar</w:t>
-            </w:r>
-            <w:proofErr w:type="spellEnd"/>
-            <w:r>
-              <w:rPr>
-                <w:rFonts w:ascii="Palatino Linotype" w:hAnsi="Palatino Linotype" w:cstheme="minorHAnsi"/>
-                <w:color w:val="5B9BD5" w:themeColor="accent1"/>
-                <w:sz w:val="20"/>
-              </w:rPr>
-              <w:t>(20);</w:t>
-            </w:r>
-          </w:p>
-          <w:p>
-            <w:pPr>
-              <w:rPr>
-                <w:rFonts w:ascii="Palatino Linotype" w:hAnsi="Palatino Linotype" w:cstheme="minorHAnsi"/>
-                <w:color w:val="5B9BD5" w:themeColor="accent1"/>
-                <w:sz w:val="20"/>
-              </w:rPr>
-            </w:pPr>
-            <w:r>
-              <w:rPr>
-                <w:rFonts w:ascii="Palatino Linotype" w:hAnsi="Palatino Linotype" w:cstheme="minorHAnsi"/>
-                <w:color w:val="5B9BD5" w:themeColor="accent1"/>
-                <w:sz w:val="20"/>
-              </w:rPr>
-              <w:t xml:space="preserve">declare CAP </w:t>
-            </w:r>
-            <w:proofErr w:type="spellStart"/>
-            <w:r>
-              <w:rPr>
-                <w:rFonts w:ascii="Palatino Linotype" w:hAnsi="Palatino Linotype" w:cstheme="minorHAnsi"/>
-                <w:color w:val="5B9BD5" w:themeColor="accent1"/>
-                <w:sz w:val="20"/>
-              </w:rPr>
-              <w:t>varchar</w:t>
-            </w:r>
-            <w:proofErr w:type="spellEnd"/>
-            <w:r>
-              <w:rPr>
-                <w:rFonts w:ascii="Palatino Linotype" w:hAnsi="Palatino Linotype" w:cstheme="minorHAnsi"/>
-                <w:color w:val="5B9BD5" w:themeColor="accent1"/>
-                <w:sz w:val="20"/>
-              </w:rPr>
-              <w:t>(20);</w:t>
-            </w:r>
-          </w:p>
-          <w:p>
-            <w:pPr>
-              <w:rPr>
-                <w:rFonts w:ascii="Palatino Linotype" w:hAnsi="Palatino Linotype" w:cstheme="minorHAnsi"/>
-                <w:color w:val="5B9BD5" w:themeColor="accent1"/>
-                <w:sz w:val="20"/>
-              </w:rPr>
-            </w:pPr>
-            <w:r>
-              <w:rPr>
-                <w:rFonts w:ascii="Palatino Linotype" w:hAnsi="Palatino Linotype" w:cstheme="minorHAnsi"/>
-                <w:color w:val="5B9BD5" w:themeColor="accent1"/>
-                <w:sz w:val="20"/>
-              </w:rPr>
-              <w:t xml:space="preserve">declare small </w:t>
-            </w:r>
-            <w:proofErr w:type="spellStart"/>
-            <w:r>
-              <w:rPr>
-                <w:rFonts w:ascii="Palatino Linotype" w:hAnsi="Palatino Linotype" w:cstheme="minorHAnsi"/>
-                <w:color w:val="5B9BD5" w:themeColor="accent1"/>
-                <w:sz w:val="20"/>
-              </w:rPr>
-              <w:t>varchar</w:t>
-            </w:r>
-            <w:proofErr w:type="spellEnd"/>
-            <w:r>
-              <w:rPr>
-                <w:rFonts w:ascii="Palatino Linotype" w:hAnsi="Palatino Linotype" w:cstheme="minorHAnsi"/>
-                <w:color w:val="5B9BD5" w:themeColor="accent1"/>
-                <w:sz w:val="20"/>
-              </w:rPr>
-              <w:t>(20);</w:t>
-            </w:r>
-          </w:p>
-          <w:p>
-            <w:pPr>
-              <w:rPr>
-                <w:rFonts w:ascii="Palatino Linotype" w:hAnsi="Palatino Linotype" w:cstheme="minorHAnsi"/>
-                <w:color w:val="5B9BD5" w:themeColor="accent1"/>
-                <w:sz w:val="20"/>
-              </w:rPr>
-            </w:pPr>
-            <w:r>
-              <w:rPr>
-                <w:rFonts w:ascii="Palatino Linotype" w:hAnsi="Palatino Linotype" w:cstheme="minorHAnsi"/>
-                <w:color w:val="5B9BD5" w:themeColor="accent1"/>
-                <w:sz w:val="20"/>
-              </w:rPr>
-              <w:t xml:space="preserve">declare z </w:t>
-            </w:r>
-            <w:proofErr w:type="spellStart"/>
-            <w:r>
-              <w:rPr>
-                <w:rFonts w:ascii="Palatino Linotype" w:hAnsi="Palatino Linotype" w:cstheme="minorHAnsi"/>
-                <w:color w:val="5B9BD5" w:themeColor="accent1"/>
-                <w:sz w:val="20"/>
-              </w:rPr>
-              <w:t>int</w:t>
-            </w:r>
-            <w:proofErr w:type="spellEnd"/>
-            <w:r>
-              <w:rPr>
-                <w:rFonts w:ascii="Palatino Linotype" w:hAnsi="Palatino Linotype" w:cstheme="minorHAnsi"/>
-                <w:color w:val="5B9BD5" w:themeColor="accent1"/>
-                <w:sz w:val="20"/>
-              </w:rPr>
-              <w:t>;</w:t>
+              <w:t>declare y varchar(20);</w:t>
+            </w:r>
+          </w:p>
+          <w:p>
+            <w:pPr>
+              <w:rPr>
+                <w:rFonts w:ascii="Palatino Linotype" w:hAnsi="Palatino Linotype" w:cstheme="minorHAnsi"/>
+                <w:color w:val="5B9BD5" w:themeColor="accent1"/>
+                <w:sz w:val="20"/>
+              </w:rPr>
+            </w:pPr>
+            <w:r>
+              <w:rPr>
+                <w:rFonts w:ascii="Palatino Linotype" w:hAnsi="Palatino Linotype" w:cstheme="minorHAnsi"/>
+                <w:color w:val="5B9BD5" w:themeColor="accent1"/>
+                <w:sz w:val="20"/>
+              </w:rPr>
+              <w:t>declare CAP varchar(20);</w:t>
+            </w:r>
+          </w:p>
+          <w:p>
+            <w:pPr>
+              <w:rPr>
+                <w:rFonts w:ascii="Palatino Linotype" w:hAnsi="Palatino Linotype" w:cstheme="minorHAnsi"/>
+                <w:color w:val="5B9BD5" w:themeColor="accent1"/>
+                <w:sz w:val="20"/>
+              </w:rPr>
+            </w:pPr>
+            <w:r>
+              <w:rPr>
+                <w:rFonts w:ascii="Palatino Linotype" w:hAnsi="Palatino Linotype" w:cstheme="minorHAnsi"/>
+                <w:color w:val="5B9BD5" w:themeColor="accent1"/>
+                <w:sz w:val="20"/>
+              </w:rPr>
+              <w:t>declare small varchar(20);</w:t>
+            </w:r>
+          </w:p>
+          <w:p>
+            <w:pPr>
+              <w:rPr>
+                <w:rFonts w:ascii="Palatino Linotype" w:hAnsi="Palatino Linotype" w:cstheme="minorHAnsi"/>
+                <w:color w:val="5B9BD5" w:themeColor="accent1"/>
+                <w:sz w:val="20"/>
+              </w:rPr>
+            </w:pPr>
+            <w:r>
+              <w:rPr>
+                <w:rFonts w:ascii="Palatino Linotype" w:hAnsi="Palatino Linotype" w:cstheme="minorHAnsi"/>
+                <w:color w:val="5B9BD5" w:themeColor="accent1"/>
+                <w:sz w:val="20"/>
+              </w:rPr>
+              <w:t>declare z int;</w:t>
             </w:r>
           </w:p>
           <w:p>
@@ -3322,96 +2584,24 @@
                 <w:color w:val="5B9BD5" w:themeColor="accent1"/>
                 <w:sz w:val="20"/>
               </w:rPr>
-              <w:t xml:space="preserve">  if </w:t>
-            </w:r>
-            <w:proofErr w:type="spellStart"/>
-            <w:r>
-              <w:rPr>
-                <w:rFonts w:ascii="Palatino Linotype" w:hAnsi="Palatino Linotype" w:cstheme="minorHAnsi"/>
-                <w:color w:val="5B9BD5" w:themeColor="accent1"/>
-                <w:sz w:val="20"/>
-              </w:rPr>
-              <w:t>ascii</w:t>
-            </w:r>
-            <w:proofErr w:type="spellEnd"/>
-            <w:r>
-              <w:rPr>
-                <w:rFonts w:ascii="Palatino Linotype" w:hAnsi="Palatino Linotype" w:cstheme="minorHAnsi"/>
-                <w:color w:val="5B9BD5" w:themeColor="accent1"/>
-                <w:sz w:val="20"/>
-              </w:rPr>
-              <w:t xml:space="preserve">(y)&gt;=65 and </w:t>
-            </w:r>
-            <w:proofErr w:type="spellStart"/>
-            <w:r>
-              <w:rPr>
-                <w:rFonts w:ascii="Palatino Linotype" w:hAnsi="Palatino Linotype" w:cstheme="minorHAnsi"/>
-                <w:color w:val="5B9BD5" w:themeColor="accent1"/>
-                <w:sz w:val="20"/>
-              </w:rPr>
-              <w:t>ascii</w:t>
-            </w:r>
-            <w:proofErr w:type="spellEnd"/>
-            <w:r>
-              <w:rPr>
-                <w:rFonts w:ascii="Palatino Linotype" w:hAnsi="Palatino Linotype" w:cstheme="minorHAnsi"/>
-                <w:color w:val="5B9BD5" w:themeColor="accent1"/>
-                <w:sz w:val="20"/>
-              </w:rPr>
-              <w:t>(y)&lt;=90  THEN</w:t>
-            </w:r>
-          </w:p>
-          <w:p>
-            <w:pPr>
-              <w:rPr>
-                <w:rFonts w:ascii="Palatino Linotype" w:hAnsi="Palatino Linotype" w:cstheme="minorHAnsi"/>
-                <w:color w:val="5B9BD5" w:themeColor="accent1"/>
-                <w:sz w:val="20"/>
-              </w:rPr>
-            </w:pPr>
-            <w:r>
-              <w:rPr>
-                <w:rFonts w:ascii="Palatino Linotype" w:hAnsi="Palatino Linotype" w:cstheme="minorHAnsi"/>
-                <w:color w:val="5B9BD5" w:themeColor="accent1"/>
-                <w:sz w:val="20"/>
-              </w:rPr>
-              <w:t xml:space="preserve">    set CAP:=</w:t>
-            </w:r>
-            <w:proofErr w:type="spellStart"/>
-            <w:r>
-              <w:rPr>
-                <w:rFonts w:ascii="Palatino Linotype" w:hAnsi="Palatino Linotype" w:cstheme="minorHAnsi"/>
-                <w:color w:val="5B9BD5" w:themeColor="accent1"/>
-                <w:sz w:val="20"/>
-              </w:rPr>
-              <w:t>concat</w:t>
-            </w:r>
-            <w:proofErr w:type="spellEnd"/>
-            <w:r>
-              <w:rPr>
-                <w:rFonts w:ascii="Palatino Linotype" w:hAnsi="Palatino Linotype" w:cstheme="minorHAnsi"/>
-                <w:color w:val="5B9BD5" w:themeColor="accent1"/>
-                <w:sz w:val="20"/>
-              </w:rPr>
-              <w:t>(</w:t>
-            </w:r>
-            <w:proofErr w:type="spellStart"/>
-            <w:r>
-              <w:rPr>
-                <w:rFonts w:ascii="Palatino Linotype" w:hAnsi="Palatino Linotype" w:cstheme="minorHAnsi"/>
-                <w:color w:val="5B9BD5" w:themeColor="accent1"/>
-                <w:sz w:val="20"/>
-              </w:rPr>
-              <w:t>CAP,y</w:t>
-            </w:r>
-            <w:proofErr w:type="spellEnd"/>
-            <w:r>
-              <w:rPr>
-                <w:rFonts w:ascii="Palatino Linotype" w:hAnsi="Palatino Linotype" w:cstheme="minorHAnsi"/>
-                <w:color w:val="5B9BD5" w:themeColor="accent1"/>
-                <w:sz w:val="20"/>
-              </w:rPr>
-              <w:t>);</w:t>
+              <w:t xml:space="preserve">  if ascii(y)&gt;=65 and ascii(y)&lt;=90  THEN</w:t>
+            </w:r>
+          </w:p>
+          <w:p>
+            <w:pPr>
+              <w:rPr>
+                <w:rFonts w:ascii="Palatino Linotype" w:hAnsi="Palatino Linotype" w:cstheme="minorHAnsi"/>
+                <w:color w:val="5B9BD5" w:themeColor="accent1"/>
+                <w:sz w:val="20"/>
+              </w:rPr>
+            </w:pPr>
+            <w:r>
+              <w:rPr>
+                <w:rFonts w:ascii="Palatino Linotype" w:hAnsi="Palatino Linotype" w:cstheme="minorHAnsi"/>
+                <w:color w:val="5B9BD5" w:themeColor="accent1"/>
+                <w:sz w:val="20"/>
+              </w:rPr>
+              <w:t xml:space="preserve">    set CAP:=concat(CAP,y);</w:t>
             </w:r>
           </w:p>
           <w:p>
@@ -3445,43 +2635,7 @@
                 <w:color w:val="5B9BD5" w:themeColor="accent1"/>
                 <w:sz w:val="20"/>
               </w:rPr>
-              <w:t xml:space="preserve">     set small=</w:t>
-            </w:r>
-            <w:proofErr w:type="spellStart"/>
-            <w:r>
-              <w:rPr>
-                <w:rFonts w:ascii="Palatino Linotype" w:hAnsi="Palatino Linotype" w:cstheme="minorHAnsi"/>
-                <w:color w:val="5B9BD5" w:themeColor="accent1"/>
-                <w:sz w:val="20"/>
-              </w:rPr>
-              <w:t>concat</w:t>
-            </w:r>
-            <w:proofErr w:type="spellEnd"/>
-            <w:r>
-              <w:rPr>
-                <w:rFonts w:ascii="Palatino Linotype" w:hAnsi="Palatino Linotype" w:cstheme="minorHAnsi"/>
-                <w:color w:val="5B9BD5" w:themeColor="accent1"/>
-                <w:sz w:val="20"/>
-              </w:rPr>
-              <w:t>(</w:t>
-            </w:r>
-            <w:proofErr w:type="spellStart"/>
-            <w:r>
-              <w:rPr>
-                <w:rFonts w:ascii="Palatino Linotype" w:hAnsi="Palatino Linotype" w:cstheme="minorHAnsi"/>
-                <w:color w:val="5B9BD5" w:themeColor="accent1"/>
-                <w:sz w:val="20"/>
-              </w:rPr>
-              <w:t>small,y</w:t>
-            </w:r>
-            <w:proofErr w:type="spellEnd"/>
-            <w:r>
-              <w:rPr>
-                <w:rFonts w:ascii="Palatino Linotype" w:hAnsi="Palatino Linotype" w:cstheme="minorHAnsi"/>
-                <w:color w:val="5B9BD5" w:themeColor="accent1"/>
-                <w:sz w:val="20"/>
-              </w:rPr>
-              <w:t>);</w:t>
+              <w:t xml:space="preserve">     set small=concat(small,y);</w:t>
             </w:r>
           </w:p>
           <w:p>
@@ -3840,17 +2994,8 @@
                 <w:sz w:val="20"/>
                 <w:szCs w:val="20"/>
               </w:rPr>
-              <w:t xml:space="preserve">Output: - </w:t>
-            </w:r>
-            <w:proofErr w:type="spellStart"/>
-            <w:r>
-              <w:rPr>
-                <w:sz w:val="20"/>
-                <w:szCs w:val="20"/>
-              </w:rPr>
-              <w:t>saleelbagdegmailcom</w:t>
-            </w:r>
-            <w:proofErr w:type="spellEnd"/>
+              <w:t>Output: - saleelbagdegmailcom</w:t>
+            </w:r>
           </w:p>
         </w:tc>
       </w:tr>
@@ -3911,25 +3056,7 @@
                 <w:color w:val="5B9BD5" w:themeColor="accent1"/>
                 <w:sz w:val="20"/>
               </w:rPr>
-              <w:t xml:space="preserve">create procedure pro1(in x </w:t>
-            </w:r>
-            <w:proofErr w:type="spellStart"/>
-            <w:r>
-              <w:rPr>
-                <w:rFonts w:ascii="Palatino Linotype" w:hAnsi="Palatino Linotype" w:cstheme="minorHAnsi"/>
-                <w:color w:val="5B9BD5" w:themeColor="accent1"/>
-                <w:sz w:val="20"/>
-              </w:rPr>
-              <w:t>varchar</w:t>
-            </w:r>
-            <w:proofErr w:type="spellEnd"/>
-            <w:r>
-              <w:rPr>
-                <w:rFonts w:ascii="Palatino Linotype" w:hAnsi="Palatino Linotype" w:cstheme="minorHAnsi"/>
-                <w:color w:val="5B9BD5" w:themeColor="accent1"/>
-                <w:sz w:val="20"/>
-              </w:rPr>
-              <w:t>(20))</w:t>
+              <w:t>create procedure pro1(in x varchar(20))</w:t>
             </w:r>
           </w:p>
           <w:p>
@@ -3963,95 +3090,41 @@
                 <w:color w:val="5B9BD5" w:themeColor="accent1"/>
                 <w:sz w:val="20"/>
               </w:rPr>
-              <w:t xml:space="preserve">declare y </w:t>
-            </w:r>
-            <w:proofErr w:type="spellStart"/>
-            <w:r>
-              <w:rPr>
-                <w:rFonts w:ascii="Palatino Linotype" w:hAnsi="Palatino Linotype" w:cstheme="minorHAnsi"/>
-                <w:color w:val="5B9BD5" w:themeColor="accent1"/>
-                <w:sz w:val="20"/>
-              </w:rPr>
-              <w:t>varchar</w:t>
-            </w:r>
-            <w:proofErr w:type="spellEnd"/>
-            <w:r>
-              <w:rPr>
-                <w:rFonts w:ascii="Palatino Linotype" w:hAnsi="Palatino Linotype" w:cstheme="minorHAnsi"/>
-                <w:color w:val="5B9BD5" w:themeColor="accent1"/>
-                <w:sz w:val="20"/>
-              </w:rPr>
-              <w:t>(20);</w:t>
-            </w:r>
-          </w:p>
-          <w:p>
-            <w:pPr>
-              <w:rPr>
-                <w:rFonts w:ascii="Palatino Linotype" w:hAnsi="Palatino Linotype" w:cstheme="minorHAnsi"/>
-                <w:color w:val="5B9BD5" w:themeColor="accent1"/>
-                <w:sz w:val="20"/>
-              </w:rPr>
-            </w:pPr>
-            <w:r>
-              <w:rPr>
-                <w:rFonts w:ascii="Palatino Linotype" w:hAnsi="Palatino Linotype" w:cstheme="minorHAnsi"/>
-                <w:color w:val="5B9BD5" w:themeColor="accent1"/>
-                <w:sz w:val="20"/>
-              </w:rPr>
-              <w:t xml:space="preserve">declare email </w:t>
-            </w:r>
-            <w:proofErr w:type="spellStart"/>
-            <w:r>
-              <w:rPr>
-                <w:rFonts w:ascii="Palatino Linotype" w:hAnsi="Palatino Linotype" w:cstheme="minorHAnsi"/>
-                <w:color w:val="5B9BD5" w:themeColor="accent1"/>
-                <w:sz w:val="20"/>
-              </w:rPr>
-              <w:t>varchar</w:t>
-            </w:r>
-            <w:proofErr w:type="spellEnd"/>
-            <w:r>
-              <w:rPr>
-                <w:rFonts w:ascii="Palatino Linotype" w:hAnsi="Palatino Linotype" w:cstheme="minorHAnsi"/>
-                <w:color w:val="5B9BD5" w:themeColor="accent1"/>
-                <w:sz w:val="20"/>
-              </w:rPr>
-              <w:t>(20);</w:t>
-            </w:r>
-          </w:p>
-          <w:p>
-            <w:pPr>
-              <w:rPr>
-                <w:rFonts w:ascii="Palatino Linotype" w:hAnsi="Palatino Linotype" w:cstheme="minorHAnsi"/>
-                <w:color w:val="5B9BD5" w:themeColor="accent1"/>
-                <w:sz w:val="20"/>
-              </w:rPr>
-            </w:pPr>
-            <w:r>
-              <w:rPr>
-                <w:rFonts w:ascii="Palatino Linotype" w:hAnsi="Palatino Linotype" w:cstheme="minorHAnsi"/>
-                <w:color w:val="5B9BD5" w:themeColor="accent1"/>
-                <w:sz w:val="20"/>
-              </w:rPr>
-              <w:t xml:space="preserve">declare z </w:t>
-            </w:r>
-            <w:proofErr w:type="spellStart"/>
-            <w:r>
-              <w:rPr>
-                <w:rFonts w:ascii="Palatino Linotype" w:hAnsi="Palatino Linotype" w:cstheme="minorHAnsi"/>
-                <w:color w:val="5B9BD5" w:themeColor="accent1"/>
-                <w:sz w:val="20"/>
-              </w:rPr>
-              <w:t>int</w:t>
-            </w:r>
-            <w:proofErr w:type="spellEnd"/>
-            <w:r>
-              <w:rPr>
-                <w:rFonts w:ascii="Palatino Linotype" w:hAnsi="Palatino Linotype" w:cstheme="minorHAnsi"/>
-                <w:color w:val="5B9BD5" w:themeColor="accent1"/>
-                <w:sz w:val="20"/>
-              </w:rPr>
-              <w:t>;</w:t>
+              <w:t>declare y varchar(20);</w:t>
+            </w:r>
+          </w:p>
+          <w:p>
+            <w:pPr>
+              <w:rPr>
+                <w:rFonts w:ascii="Palatino Linotype" w:hAnsi="Palatino Linotype" w:cstheme="minorHAnsi"/>
+                <w:color w:val="5B9BD5" w:themeColor="accent1"/>
+                <w:sz w:val="20"/>
+              </w:rPr>
+            </w:pPr>
+            <w:r>
+              <w:rPr>
+                <w:rFonts w:ascii="Palatino Linotype" w:hAnsi="Palatino Linotype" w:cstheme="minorHAnsi"/>
+                <w:color w:val="5B9BD5" w:themeColor="accent1"/>
+                <w:sz w:val="20"/>
+              </w:rPr>
+              <w:t>declare email varchar(20);</w:t>
+            </w:r>
+          </w:p>
+          <w:p>
+            <w:pPr>
+              <w:rPr>
+                <w:rFonts w:ascii="Palatino Linotype" w:hAnsi="Palatino Linotype" w:cstheme="minorHAnsi"/>
+                <w:color w:val="5B9BD5" w:themeColor="accent1"/>
+                <w:sz w:val="20"/>
+              </w:rPr>
+            </w:pPr>
+            <w:r>
+              <w:rPr>
+                <w:rFonts w:ascii="Palatino Linotype" w:hAnsi="Palatino Linotype" w:cstheme="minorHAnsi"/>
+                <w:color w:val="5B9BD5" w:themeColor="accent1"/>
+                <w:sz w:val="20"/>
+              </w:rPr>
+              <w:t>declare z int;</w:t>
             </w:r>
           </w:p>
           <w:p>
@@ -4171,96 +3244,32 @@
                 <w:color w:val="5B9BD5" w:themeColor="accent1"/>
                 <w:sz w:val="20"/>
               </w:rPr>
-              <w:t xml:space="preserve">  if </w:t>
-            </w:r>
-            <w:proofErr w:type="spellStart"/>
-            <w:r>
-              <w:rPr>
-                <w:rFonts w:ascii="Palatino Linotype" w:hAnsi="Palatino Linotype" w:cstheme="minorHAnsi"/>
-                <w:color w:val="5B9BD5" w:themeColor="accent1"/>
-                <w:sz w:val="20"/>
-              </w:rPr>
-              <w:t>ascii</w:t>
-            </w:r>
-            <w:proofErr w:type="spellEnd"/>
-            <w:r>
-              <w:rPr>
-                <w:rFonts w:ascii="Palatino Linotype" w:hAnsi="Palatino Linotype" w:cstheme="minorHAnsi"/>
-                <w:color w:val="5B9BD5" w:themeColor="accent1"/>
-                <w:sz w:val="20"/>
-              </w:rPr>
-              <w:t xml:space="preserve">(y)&gt;=97 and </w:t>
-            </w:r>
-            <w:proofErr w:type="spellStart"/>
-            <w:r>
-              <w:rPr>
-                <w:rFonts w:ascii="Palatino Linotype" w:hAnsi="Palatino Linotype" w:cstheme="minorHAnsi"/>
-                <w:color w:val="5B9BD5" w:themeColor="accent1"/>
-                <w:sz w:val="20"/>
-              </w:rPr>
-              <w:t>ascii</w:t>
-            </w:r>
-            <w:proofErr w:type="spellEnd"/>
-            <w:r>
-              <w:rPr>
-                <w:rFonts w:ascii="Palatino Linotype" w:hAnsi="Palatino Linotype" w:cstheme="minorHAnsi"/>
-                <w:color w:val="5B9BD5" w:themeColor="accent1"/>
-                <w:sz w:val="20"/>
-              </w:rPr>
-              <w:t>(y)&lt;=122  THEN</w:t>
-            </w:r>
-          </w:p>
-          <w:p>
-            <w:pPr>
-              <w:rPr>
-                <w:rFonts w:ascii="Palatino Linotype" w:hAnsi="Palatino Linotype" w:cstheme="minorHAnsi"/>
-                <w:color w:val="5B9BD5" w:themeColor="accent1"/>
-                <w:sz w:val="20"/>
-              </w:rPr>
-            </w:pPr>
-            <w:r>
-              <w:rPr>
-                <w:rFonts w:ascii="Palatino Linotype" w:hAnsi="Palatino Linotype" w:cstheme="minorHAnsi"/>
-                <w:color w:val="5B9BD5" w:themeColor="accent1"/>
-                <w:sz w:val="20"/>
-              </w:rPr>
-              <w:t xml:space="preserve">    set email:=</w:t>
-            </w:r>
-            <w:proofErr w:type="spellStart"/>
-            <w:r>
-              <w:rPr>
-                <w:rFonts w:ascii="Palatino Linotype" w:hAnsi="Palatino Linotype" w:cstheme="minorHAnsi"/>
-                <w:color w:val="5B9BD5" w:themeColor="accent1"/>
-                <w:sz w:val="20"/>
-              </w:rPr>
-              <w:t>concat</w:t>
-            </w:r>
-            <w:proofErr w:type="spellEnd"/>
-            <w:r>
-              <w:rPr>
-                <w:rFonts w:ascii="Palatino Linotype" w:hAnsi="Palatino Linotype" w:cstheme="minorHAnsi"/>
-                <w:color w:val="5B9BD5" w:themeColor="accent1"/>
-                <w:sz w:val="20"/>
-              </w:rPr>
-              <w:t>(</w:t>
-            </w:r>
-            <w:proofErr w:type="spellStart"/>
-            <w:r>
-              <w:rPr>
-                <w:rFonts w:ascii="Palatino Linotype" w:hAnsi="Palatino Linotype" w:cstheme="minorHAnsi"/>
-                <w:color w:val="5B9BD5" w:themeColor="accent1"/>
-                <w:sz w:val="20"/>
-              </w:rPr>
-              <w:t>email,y</w:t>
-            </w:r>
-            <w:proofErr w:type="spellEnd"/>
-            <w:r>
-              <w:rPr>
-                <w:rFonts w:ascii="Palatino Linotype" w:hAnsi="Palatino Linotype" w:cstheme="minorHAnsi"/>
-                <w:color w:val="5B9BD5" w:themeColor="accent1"/>
-                <w:sz w:val="20"/>
-              </w:rPr>
-              <w:t>);</w:t>
+              <w:t xml:space="preserve">  if ascii(y)&gt;=97 and ascii(y)&lt;=122  THEN</w:t>
+            </w:r>
+            <w:r>
+              <w:rPr>
+                <w:rFonts w:ascii="Palatino Linotype" w:hAnsi="Palatino Linotype" w:cstheme="minorHAnsi"/>
+                <w:color w:val="5B9BD5" w:themeColor="accent1"/>
+                <w:sz w:val="20"/>
+              </w:rPr>
+              <w:t xml:space="preserve"> – if y between 97 and 122 then</w:t>
+            </w:r>
+          </w:p>
+          <w:p>
+            <w:pPr>
+              <w:rPr>
+                <w:rFonts w:ascii="Palatino Linotype" w:hAnsi="Palatino Linotype" w:cstheme="minorHAnsi"/>
+                <w:color w:val="5B9BD5" w:themeColor="accent1"/>
+                <w:sz w:val="20"/>
+              </w:rPr>
+            </w:pPr>
+            <w:r>
+              <w:rPr>
+                <w:rFonts w:ascii="Palatino Linotype" w:hAnsi="Palatino Linotype" w:cstheme="minorHAnsi"/>
+                <w:color w:val="5B9BD5" w:themeColor="accent1"/>
+                <w:sz w:val="20"/>
+              </w:rPr>
+              <w:t xml:space="preserve">    set email:=concat(email,y);</w:t>
             </w:r>
           </w:p>
           <w:p>
@@ -4530,48 +3539,7 @@
                 <w:sz w:val="20"/>
                 <w:szCs w:val="20"/>
               </w:rPr>
-              <w:t xml:space="preserve">R (id </w:t>
-            </w:r>
-            <w:proofErr w:type="spellStart"/>
-            <w:r>
-              <w:rPr>
-                <w:sz w:val="20"/>
-                <w:szCs w:val="20"/>
-              </w:rPr>
-              <w:t>int</w:t>
-            </w:r>
-            <w:proofErr w:type="spellEnd"/>
-            <w:r>
-              <w:rPr>
-                <w:sz w:val="20"/>
-                <w:szCs w:val="20"/>
-              </w:rPr>
-              <w:t xml:space="preserve">, message </w:t>
-            </w:r>
-            <w:proofErr w:type="spellStart"/>
-            <w:proofErr w:type="gramStart"/>
-            <w:r>
-              <w:rPr>
-                <w:sz w:val="20"/>
-                <w:szCs w:val="20"/>
-              </w:rPr>
-              <w:t>varchar</w:t>
-            </w:r>
-            <w:proofErr w:type="spellEnd"/>
-            <w:r>
-              <w:rPr>
-                <w:sz w:val="20"/>
-                <w:szCs w:val="20"/>
-              </w:rPr>
-              <w:t>(</w:t>
-            </w:r>
-            <w:proofErr w:type="gramEnd"/>
-            <w:r>
-              <w:rPr>
-                <w:sz w:val="20"/>
-                <w:szCs w:val="20"/>
-              </w:rPr>
-              <w:t>20)).</w:t>
+              <w:t>R (id int, message varchar(20)).</w:t>
             </w:r>
           </w:p>
           <w:p>
@@ -5037,113 +4005,41 @@
                 <w:color w:val="5B9BD5" w:themeColor="accent1"/>
                 <w:sz w:val="20"/>
               </w:rPr>
-              <w:t xml:space="preserve">declare id </w:t>
-            </w:r>
-            <w:proofErr w:type="spellStart"/>
-            <w:r>
-              <w:rPr>
-                <w:rFonts w:ascii="Palatino Linotype" w:hAnsi="Palatino Linotype" w:cstheme="minorHAnsi"/>
-                <w:color w:val="5B9BD5" w:themeColor="accent1"/>
-                <w:sz w:val="20"/>
-              </w:rPr>
-              <w:t>int</w:t>
-            </w:r>
-            <w:proofErr w:type="spellEnd"/>
-            <w:r>
-              <w:rPr>
-                <w:rFonts w:ascii="Palatino Linotype" w:hAnsi="Palatino Linotype" w:cstheme="minorHAnsi"/>
-                <w:color w:val="5B9BD5" w:themeColor="accent1"/>
-                <w:sz w:val="20"/>
-              </w:rPr>
-              <w:t>;</w:t>
-            </w:r>
-          </w:p>
-          <w:p>
-            <w:pPr>
-              <w:rPr>
-                <w:rFonts w:ascii="Palatino Linotype" w:hAnsi="Palatino Linotype" w:cstheme="minorHAnsi"/>
-                <w:color w:val="5B9BD5" w:themeColor="accent1"/>
-                <w:sz w:val="20"/>
-              </w:rPr>
-            </w:pPr>
-            <w:r>
-              <w:rPr>
-                <w:rFonts w:ascii="Palatino Linotype" w:hAnsi="Palatino Linotype" w:cstheme="minorHAnsi"/>
-                <w:color w:val="5B9BD5" w:themeColor="accent1"/>
-                <w:sz w:val="20"/>
-              </w:rPr>
-              <w:t xml:space="preserve">declare </w:t>
-            </w:r>
-            <w:proofErr w:type="spellStart"/>
-            <w:r>
-              <w:rPr>
-                <w:rFonts w:ascii="Palatino Linotype" w:hAnsi="Palatino Linotype" w:cstheme="minorHAnsi"/>
-                <w:color w:val="5B9BD5" w:themeColor="accent1"/>
-                <w:sz w:val="20"/>
-              </w:rPr>
-              <w:t>msg</w:t>
-            </w:r>
-            <w:proofErr w:type="spellEnd"/>
-            <w:r>
-              <w:rPr>
-                <w:rFonts w:ascii="Palatino Linotype" w:hAnsi="Palatino Linotype" w:cstheme="minorHAnsi"/>
-                <w:color w:val="5B9BD5" w:themeColor="accent1"/>
-                <w:sz w:val="20"/>
-              </w:rPr>
-              <w:t xml:space="preserve"> </w:t>
-            </w:r>
-            <w:proofErr w:type="spellStart"/>
-            <w:r>
-              <w:rPr>
-                <w:rFonts w:ascii="Palatino Linotype" w:hAnsi="Palatino Linotype" w:cstheme="minorHAnsi"/>
-                <w:color w:val="5B9BD5" w:themeColor="accent1"/>
-                <w:sz w:val="20"/>
-              </w:rPr>
-              <w:t>varchar</w:t>
-            </w:r>
-            <w:proofErr w:type="spellEnd"/>
-            <w:r>
-              <w:rPr>
-                <w:rFonts w:ascii="Palatino Linotype" w:hAnsi="Palatino Linotype" w:cstheme="minorHAnsi"/>
-                <w:color w:val="5B9BD5" w:themeColor="accent1"/>
-                <w:sz w:val="20"/>
-              </w:rPr>
-              <w:t>(20);</w:t>
-            </w:r>
-          </w:p>
-          <w:p>
-            <w:pPr>
-              <w:rPr>
-                <w:rFonts w:ascii="Palatino Linotype" w:hAnsi="Palatino Linotype" w:cstheme="minorHAnsi"/>
-                <w:color w:val="5B9BD5" w:themeColor="accent1"/>
-                <w:sz w:val="20"/>
-              </w:rPr>
-            </w:pPr>
-            <w:r>
-              <w:rPr>
-                <w:rFonts w:ascii="Palatino Linotype" w:hAnsi="Palatino Linotype" w:cstheme="minorHAnsi"/>
-                <w:color w:val="5B9BD5" w:themeColor="accent1"/>
-                <w:sz w:val="20"/>
-              </w:rPr>
-              <w:t xml:space="preserve">set </w:t>
-            </w:r>
-            <w:proofErr w:type="spellStart"/>
-            <w:r>
-              <w:rPr>
-                <w:rFonts w:ascii="Palatino Linotype" w:hAnsi="Palatino Linotype" w:cstheme="minorHAnsi"/>
-                <w:color w:val="5B9BD5" w:themeColor="accent1"/>
-                <w:sz w:val="20"/>
-              </w:rPr>
-              <w:t>msg</w:t>
-            </w:r>
-            <w:proofErr w:type="spellEnd"/>
-            <w:r>
-              <w:rPr>
-                <w:rFonts w:ascii="Palatino Linotype" w:hAnsi="Palatino Linotype" w:cstheme="minorHAnsi"/>
-                <w:color w:val="5B9BD5" w:themeColor="accent1"/>
-                <w:sz w:val="20"/>
-              </w:rPr>
-              <w:t>="";</w:t>
+              <w:t>declare id int;</w:t>
+            </w:r>
+          </w:p>
+          <w:p>
+            <w:pPr>
+              <w:rPr>
+                <w:rFonts w:ascii="Palatino Linotype" w:hAnsi="Palatino Linotype" w:cstheme="minorHAnsi"/>
+                <w:color w:val="5B9BD5" w:themeColor="accent1"/>
+                <w:sz w:val="20"/>
+              </w:rPr>
+            </w:pPr>
+            <w:r>
+              <w:rPr>
+                <w:rFonts w:ascii="Palatino Linotype" w:hAnsi="Palatino Linotype" w:cstheme="minorHAnsi"/>
+                <w:color w:val="5B9BD5" w:themeColor="accent1"/>
+                <w:sz w:val="20"/>
+              </w:rPr>
+              <w:t>declare msg varchar(20);</w:t>
+            </w:r>
+          </w:p>
+          <w:p>
+            <w:pPr>
+              <w:rPr>
+                <w:rFonts w:ascii="Palatino Linotype" w:hAnsi="Palatino Linotype" w:cstheme="minorHAnsi"/>
+                <w:color w:val="5B9BD5" w:themeColor="accent1"/>
+                <w:sz w:val="20"/>
+              </w:rPr>
+            </w:pPr>
+            <w:r>
+              <w:rPr>
+                <w:rFonts w:ascii="Palatino Linotype" w:hAnsi="Palatino Linotype" w:cstheme="minorHAnsi"/>
+                <w:color w:val="5B9BD5" w:themeColor="accent1"/>
+                <w:sz w:val="20"/>
+              </w:rPr>
+              <w:t>set msg="";</w:t>
             </w:r>
           </w:p>
           <w:p>
@@ -5220,60 +4116,24 @@
                 <w:color w:val="5B9BD5" w:themeColor="accent1"/>
                 <w:sz w:val="20"/>
               </w:rPr>
-              <w:t xml:space="preserve">set </w:t>
-            </w:r>
-            <w:proofErr w:type="spellStart"/>
-            <w:r>
-              <w:rPr>
-                <w:rFonts w:ascii="Palatino Linotype" w:hAnsi="Palatino Linotype" w:cstheme="minorHAnsi"/>
-                <w:color w:val="5B9BD5" w:themeColor="accent1"/>
-                <w:sz w:val="20"/>
-              </w:rPr>
-              <w:t>msg</w:t>
-            </w:r>
-            <w:proofErr w:type="spellEnd"/>
-            <w:r>
-              <w:rPr>
-                <w:rFonts w:ascii="Palatino Linotype" w:hAnsi="Palatino Linotype" w:cstheme="minorHAnsi"/>
-                <w:color w:val="5B9BD5" w:themeColor="accent1"/>
-                <w:sz w:val="20"/>
-              </w:rPr>
-              <w:t>:= "i is even";</w:t>
-            </w:r>
-          </w:p>
-          <w:p>
-            <w:pPr>
-              <w:rPr>
-                <w:rFonts w:ascii="Palatino Linotype" w:hAnsi="Palatino Linotype" w:cstheme="minorHAnsi"/>
-                <w:color w:val="5B9BD5" w:themeColor="accent1"/>
-                <w:sz w:val="20"/>
-              </w:rPr>
-            </w:pPr>
-            <w:r>
-              <w:rPr>
-                <w:rFonts w:ascii="Palatino Linotype" w:hAnsi="Palatino Linotype" w:cstheme="minorHAnsi"/>
-                <w:color w:val="5B9BD5" w:themeColor="accent1"/>
-                <w:sz w:val="20"/>
-              </w:rPr>
-              <w:t>insert into p8 values (</w:t>
-            </w:r>
-            <w:proofErr w:type="spellStart"/>
-            <w:r>
-              <w:rPr>
-                <w:rFonts w:ascii="Palatino Linotype" w:hAnsi="Palatino Linotype" w:cstheme="minorHAnsi"/>
-                <w:color w:val="5B9BD5" w:themeColor="accent1"/>
-                <w:sz w:val="20"/>
-              </w:rPr>
-              <w:t>id,msg</w:t>
-            </w:r>
-            <w:proofErr w:type="spellEnd"/>
-            <w:r>
-              <w:rPr>
-                <w:rFonts w:ascii="Palatino Linotype" w:hAnsi="Palatino Linotype" w:cstheme="minorHAnsi"/>
-                <w:color w:val="5B9BD5" w:themeColor="accent1"/>
-                <w:sz w:val="20"/>
-              </w:rPr>
-              <w:t>);</w:t>
+              <w:t>set msg:= "i is even";</w:t>
+            </w:r>
+          </w:p>
+          <w:p>
+            <w:pPr>
+              <w:rPr>
+                <w:rFonts w:ascii="Palatino Linotype" w:hAnsi="Palatino Linotype" w:cstheme="minorHAnsi"/>
+                <w:color w:val="5B9BD5" w:themeColor="accent1"/>
+                <w:sz w:val="20"/>
+              </w:rPr>
+            </w:pPr>
+            <w:r>
+              <w:rPr>
+                <w:rFonts w:ascii="Palatino Linotype" w:hAnsi="Palatino Linotype" w:cstheme="minorHAnsi"/>
+                <w:color w:val="5B9BD5" w:themeColor="accent1"/>
+                <w:sz w:val="20"/>
+              </w:rPr>
+              <w:t>insert into p8 values (id,msg);</w:t>
             </w:r>
           </w:p>
           <w:p>
@@ -5307,60 +4167,24 @@
                 <w:color w:val="5B9BD5" w:themeColor="accent1"/>
                 <w:sz w:val="20"/>
               </w:rPr>
-              <w:t xml:space="preserve">set </w:t>
-            </w:r>
-            <w:proofErr w:type="spellStart"/>
-            <w:r>
-              <w:rPr>
-                <w:rFonts w:ascii="Palatino Linotype" w:hAnsi="Palatino Linotype" w:cstheme="minorHAnsi"/>
-                <w:color w:val="5B9BD5" w:themeColor="accent1"/>
-                <w:sz w:val="20"/>
-              </w:rPr>
-              <w:t>msg</w:t>
-            </w:r>
-            <w:proofErr w:type="spellEnd"/>
-            <w:r>
-              <w:rPr>
-                <w:rFonts w:ascii="Palatino Linotype" w:hAnsi="Palatino Linotype" w:cstheme="minorHAnsi"/>
-                <w:color w:val="5B9BD5" w:themeColor="accent1"/>
-                <w:sz w:val="20"/>
-              </w:rPr>
-              <w:t>:="i is odd";</w:t>
-            </w:r>
-          </w:p>
-          <w:p>
-            <w:pPr>
-              <w:rPr>
-                <w:rFonts w:ascii="Palatino Linotype" w:hAnsi="Palatino Linotype" w:cstheme="minorHAnsi"/>
-                <w:color w:val="5B9BD5" w:themeColor="accent1"/>
-                <w:sz w:val="20"/>
-              </w:rPr>
-            </w:pPr>
-            <w:r>
-              <w:rPr>
-                <w:rFonts w:ascii="Palatino Linotype" w:hAnsi="Palatino Linotype" w:cstheme="minorHAnsi"/>
-                <w:color w:val="5B9BD5" w:themeColor="accent1"/>
-                <w:sz w:val="20"/>
-              </w:rPr>
-              <w:t>insert into p8 values (</w:t>
-            </w:r>
-            <w:proofErr w:type="spellStart"/>
-            <w:r>
-              <w:rPr>
-                <w:rFonts w:ascii="Palatino Linotype" w:hAnsi="Palatino Linotype" w:cstheme="minorHAnsi"/>
-                <w:color w:val="5B9BD5" w:themeColor="accent1"/>
-                <w:sz w:val="20"/>
-              </w:rPr>
-              <w:t>id,msg</w:t>
-            </w:r>
-            <w:proofErr w:type="spellEnd"/>
-            <w:r>
-              <w:rPr>
-                <w:rFonts w:ascii="Palatino Linotype" w:hAnsi="Palatino Linotype" w:cstheme="minorHAnsi"/>
-                <w:color w:val="5B9BD5" w:themeColor="accent1"/>
-                <w:sz w:val="20"/>
-              </w:rPr>
-              <w:t>);</w:t>
+              <w:t>set msg:="i is odd";</w:t>
+            </w:r>
+          </w:p>
+          <w:p>
+            <w:pPr>
+              <w:rPr>
+                <w:rFonts w:ascii="Palatino Linotype" w:hAnsi="Palatino Linotype" w:cstheme="minorHAnsi"/>
+                <w:color w:val="5B9BD5" w:themeColor="accent1"/>
+                <w:sz w:val="20"/>
+              </w:rPr>
+            </w:pPr>
+            <w:r>
+              <w:rPr>
+                <w:rFonts w:ascii="Palatino Linotype" w:hAnsi="Palatino Linotype" w:cstheme="minorHAnsi"/>
+                <w:color w:val="5B9BD5" w:themeColor="accent1"/>
+                <w:sz w:val="20"/>
+              </w:rPr>
+              <w:t>insert into p8 values (id,msg);</w:t>
             </w:r>
           </w:p>
           <w:p>
@@ -5565,25 +4389,7 @@
                 <w:sz w:val="20"/>
                 <w:szCs w:val="20"/>
               </w:rPr>
-              <w:t xml:space="preserve"> five highest paid employees from the </w:t>
-            </w:r>
-            <w:proofErr w:type="spellStart"/>
-            <w:proofErr w:type="gramStart"/>
-            <w:r>
-              <w:rPr>
-                <w:sz w:val="20"/>
-                <w:szCs w:val="20"/>
-              </w:rPr>
-              <w:t>emp</w:t>
-            </w:r>
-            <w:proofErr w:type="spellEnd"/>
-            <w:proofErr w:type="gramEnd"/>
-            <w:r>
-              <w:rPr>
-                <w:sz w:val="20"/>
-                <w:szCs w:val="20"/>
-              </w:rPr>
-              <w:t xml:space="preserve"> table using cursor.</w:t>
+              <w:t xml:space="preserve"> five highest paid employees from the emp table using cursor.</w:t>
             </w:r>
           </w:p>
         </w:tc>
@@ -5604,8 +4410,6 @@
                 <w:sz w:val="20"/>
               </w:rPr>
             </w:pPr>
-            <w:bookmarkStart w:id="0" w:name="_GoBack"/>
-            <w:bookmarkEnd w:id="0"/>
           </w:p>
         </w:tc>
       </w:tr>
@@ -5677,25 +4481,7 @@
                 <w:sz w:val="20"/>
                 <w:szCs w:val="20"/>
               </w:rPr>
-              <w:t xml:space="preserve">of </w:t>
-            </w:r>
-            <w:proofErr w:type="spellStart"/>
-            <w:proofErr w:type="gramStart"/>
-            <w:r>
-              <w:rPr>
-                <w:sz w:val="20"/>
-                <w:szCs w:val="20"/>
-              </w:rPr>
-              <w:t>emp</w:t>
-            </w:r>
-            <w:proofErr w:type="spellEnd"/>
-            <w:proofErr w:type="gramEnd"/>
-            <w:r>
-              <w:rPr>
-                <w:sz w:val="20"/>
-                <w:szCs w:val="20"/>
-              </w:rPr>
-              <w:t xml:space="preserve"> </w:t>
+              <w:t xml:space="preserve">of emp </w:t>
             </w:r>
             <w:r>
               <w:rPr>
@@ -5740,23 +4526,7 @@
                 <w:sz w:val="20"/>
                 <w:szCs w:val="20"/>
               </w:rPr>
-              <w:t xml:space="preserve">from </w:t>
-            </w:r>
-            <w:proofErr w:type="spellStart"/>
-            <w:r>
-              <w:rPr>
-                <w:sz w:val="20"/>
-                <w:szCs w:val="20"/>
-              </w:rPr>
-              <w:t>emp</w:t>
-            </w:r>
-            <w:proofErr w:type="spellEnd"/>
-            <w:r>
-              <w:rPr>
-                <w:sz w:val="20"/>
-                <w:szCs w:val="20"/>
-              </w:rPr>
-              <w:t xml:space="preserve"> </w:t>
+              <w:t xml:space="preserve">from emp </w:t>
             </w:r>
             <w:r>
               <w:rPr>
@@ -6261,6 +5031,1043 @@
                 <w:sz w:val="20"/>
               </w:rPr>
             </w:pPr>
+            <w:r>
+              <w:rPr>
+                <w:rFonts w:ascii="Palatino Linotype" w:hAnsi="Palatino Linotype" w:cstheme="minorHAnsi"/>
+                <w:color w:val="5B9BD5" w:themeColor="accent1"/>
+                <w:sz w:val="20"/>
+              </w:rPr>
+              <w:t>drop procedure if exists pro1;</w:t>
+            </w:r>
+          </w:p>
+          <w:p>
+            <w:pPr>
+              <w:rPr>
+                <w:rFonts w:ascii="Palatino Linotype" w:hAnsi="Palatino Linotype" w:cstheme="minorHAnsi"/>
+                <w:color w:val="5B9BD5" w:themeColor="accent1"/>
+                <w:sz w:val="20"/>
+              </w:rPr>
+            </w:pPr>
+            <w:r>
+              <w:rPr>
+                <w:rFonts w:ascii="Palatino Linotype" w:hAnsi="Palatino Linotype" w:cstheme="minorHAnsi"/>
+                <w:color w:val="5B9BD5" w:themeColor="accent1"/>
+                <w:sz w:val="20"/>
+              </w:rPr>
+              <w:t>delimiter $</w:t>
+            </w:r>
+          </w:p>
+          <w:p>
+            <w:pPr>
+              <w:rPr>
+                <w:rFonts w:ascii="Palatino Linotype" w:hAnsi="Palatino Linotype" w:cstheme="minorHAnsi"/>
+                <w:color w:val="5B9BD5" w:themeColor="accent1"/>
+                <w:sz w:val="20"/>
+              </w:rPr>
+            </w:pPr>
+            <w:r>
+              <w:rPr>
+                <w:rFonts w:ascii="Palatino Linotype" w:hAnsi="Palatino Linotype" w:cstheme="minorHAnsi"/>
+                <w:color w:val="5B9BD5" w:themeColor="accent1"/>
+                <w:sz w:val="20"/>
+              </w:rPr>
+              <w:t xml:space="preserve">create procedure pro1(in number varchar(10)) </w:t>
+            </w:r>
+          </w:p>
+          <w:p>
+            <w:pPr>
+              <w:rPr>
+                <w:rFonts w:ascii="Palatino Linotype" w:hAnsi="Palatino Linotype" w:cstheme="minorHAnsi"/>
+                <w:color w:val="5B9BD5" w:themeColor="accent1"/>
+                <w:sz w:val="20"/>
+              </w:rPr>
+            </w:pPr>
+            <w:r>
+              <w:rPr>
+                <w:rFonts w:ascii="Palatino Linotype" w:hAnsi="Palatino Linotype" w:cstheme="minorHAnsi"/>
+                <w:color w:val="5B9BD5" w:themeColor="accent1"/>
+                <w:sz w:val="20"/>
+              </w:rPr>
+              <w:t>begin</w:t>
+            </w:r>
+          </w:p>
+          <w:p>
+            <w:pPr>
+              <w:rPr>
+                <w:rFonts w:ascii="Palatino Linotype" w:hAnsi="Palatino Linotype" w:cstheme="minorHAnsi"/>
+                <w:color w:val="5B9BD5" w:themeColor="accent1"/>
+                <w:sz w:val="20"/>
+              </w:rPr>
+            </w:pPr>
+            <w:r>
+              <w:rPr>
+                <w:rFonts w:ascii="Palatino Linotype" w:hAnsi="Palatino Linotype" w:cstheme="minorHAnsi"/>
+                <w:color w:val="5B9BD5" w:themeColor="accent1"/>
+                <w:sz w:val="20"/>
+              </w:rPr>
+              <w:t>declare i int(10);</w:t>
+            </w:r>
+          </w:p>
+          <w:p>
+            <w:pPr>
+              <w:rPr>
+                <w:rFonts w:ascii="Palatino Linotype" w:hAnsi="Palatino Linotype" w:cstheme="minorHAnsi"/>
+                <w:color w:val="5B9BD5" w:themeColor="accent1"/>
+                <w:sz w:val="20"/>
+              </w:rPr>
+            </w:pPr>
+            <w:r>
+              <w:rPr>
+                <w:rFonts w:ascii="Palatino Linotype" w:hAnsi="Palatino Linotype" w:cstheme="minorHAnsi"/>
+                <w:color w:val="5B9BD5" w:themeColor="accent1"/>
+                <w:sz w:val="20"/>
+              </w:rPr>
+              <w:t>declare z int;</w:t>
+            </w:r>
+          </w:p>
+          <w:p>
+            <w:pPr>
+              <w:rPr>
+                <w:rFonts w:ascii="Palatino Linotype" w:hAnsi="Palatino Linotype" w:cstheme="minorHAnsi"/>
+                <w:color w:val="5B9BD5" w:themeColor="accent1"/>
+                <w:sz w:val="20"/>
+              </w:rPr>
+            </w:pPr>
+            <w:r>
+              <w:rPr>
+                <w:rFonts w:ascii="Palatino Linotype" w:hAnsi="Palatino Linotype" w:cstheme="minorHAnsi"/>
+                <w:color w:val="5B9BD5" w:themeColor="accent1"/>
+                <w:sz w:val="20"/>
+              </w:rPr>
+              <w:t>declare output varchar(50);</w:t>
+            </w:r>
+          </w:p>
+          <w:p>
+            <w:pPr>
+              <w:rPr>
+                <w:rFonts w:ascii="Palatino Linotype" w:hAnsi="Palatino Linotype" w:cstheme="minorHAnsi"/>
+                <w:color w:val="5B9BD5" w:themeColor="accent1"/>
+                <w:sz w:val="20"/>
+              </w:rPr>
+            </w:pPr>
+            <w:r>
+              <w:rPr>
+                <w:rFonts w:ascii="Palatino Linotype" w:hAnsi="Palatino Linotype" w:cstheme="minorHAnsi"/>
+                <w:color w:val="5B9BD5" w:themeColor="accent1"/>
+                <w:sz w:val="20"/>
+              </w:rPr>
+              <w:t>declare units varchar(10);</w:t>
+            </w:r>
+          </w:p>
+          <w:p>
+            <w:pPr>
+              <w:rPr>
+                <w:rFonts w:ascii="Palatino Linotype" w:hAnsi="Palatino Linotype" w:cstheme="minorHAnsi"/>
+                <w:color w:val="5B9BD5" w:themeColor="accent1"/>
+                <w:sz w:val="20"/>
+              </w:rPr>
+            </w:pPr>
+            <w:r>
+              <w:rPr>
+                <w:rFonts w:ascii="Palatino Linotype" w:hAnsi="Palatino Linotype" w:cstheme="minorHAnsi"/>
+                <w:color w:val="5B9BD5" w:themeColor="accent1"/>
+                <w:sz w:val="20"/>
+              </w:rPr>
+              <w:t>set i=0;</w:t>
+            </w:r>
+          </w:p>
+          <w:p>
+            <w:pPr>
+              <w:rPr>
+                <w:rFonts w:ascii="Palatino Linotype" w:hAnsi="Palatino Linotype" w:cstheme="minorHAnsi"/>
+                <w:color w:val="5B9BD5" w:themeColor="accent1"/>
+                <w:sz w:val="20"/>
+              </w:rPr>
+            </w:pPr>
+            <w:r>
+              <w:rPr>
+                <w:rFonts w:ascii="Palatino Linotype" w:hAnsi="Palatino Linotype" w:cstheme="minorHAnsi"/>
+                <w:color w:val="5B9BD5" w:themeColor="accent1"/>
+                <w:sz w:val="20"/>
+              </w:rPr>
+              <w:t>set units:="";</w:t>
+            </w:r>
+          </w:p>
+          <w:p>
+            <w:pPr>
+              <w:rPr>
+                <w:rFonts w:ascii="Palatino Linotype" w:hAnsi="Palatino Linotype" w:cstheme="minorHAnsi"/>
+                <w:color w:val="5B9BD5" w:themeColor="accent1"/>
+                <w:sz w:val="20"/>
+              </w:rPr>
+            </w:pPr>
+            <w:r>
+              <w:rPr>
+                <w:rFonts w:ascii="Palatino Linotype" w:hAnsi="Palatino Linotype" w:cstheme="minorHAnsi"/>
+                <w:color w:val="5B9BD5" w:themeColor="accent1"/>
+                <w:sz w:val="20"/>
+              </w:rPr>
+              <w:t>set output:="";</w:t>
+            </w:r>
+          </w:p>
+          <w:p>
+            <w:pPr>
+              <w:rPr>
+                <w:rFonts w:ascii="Palatino Linotype" w:hAnsi="Palatino Linotype" w:cstheme="minorHAnsi"/>
+                <w:color w:val="5B9BD5" w:themeColor="accent1"/>
+                <w:sz w:val="20"/>
+              </w:rPr>
+            </w:pPr>
+            <w:r>
+              <w:rPr>
+                <w:rFonts w:ascii="Palatino Linotype" w:hAnsi="Palatino Linotype" w:cstheme="minorHAnsi"/>
+                <w:color w:val="5B9BD5" w:themeColor="accent1"/>
+                <w:sz w:val="20"/>
+              </w:rPr>
+              <w:t>set z=0;</w:t>
+            </w:r>
+          </w:p>
+          <w:p>
+            <w:pPr>
+              <w:rPr>
+                <w:rFonts w:ascii="Palatino Linotype" w:hAnsi="Palatino Linotype" w:cstheme="minorHAnsi"/>
+                <w:color w:val="5B9BD5" w:themeColor="accent1"/>
+                <w:sz w:val="20"/>
+              </w:rPr>
+            </w:pPr>
+            <w:r>
+              <w:rPr>
+                <w:rFonts w:ascii="Palatino Linotype" w:hAnsi="Palatino Linotype" w:cstheme="minorHAnsi"/>
+                <w:color w:val="5B9BD5" w:themeColor="accent1"/>
+                <w:sz w:val="20"/>
+              </w:rPr>
+              <w:t>lb:loop</w:t>
+            </w:r>
+          </w:p>
+          <w:p>
+            <w:pPr>
+              <w:rPr>
+                <w:rFonts w:ascii="Palatino Linotype" w:hAnsi="Palatino Linotype" w:cstheme="minorHAnsi"/>
+                <w:color w:val="5B9BD5" w:themeColor="accent1"/>
+                <w:sz w:val="20"/>
+              </w:rPr>
+            </w:pPr>
+          </w:p>
+          <w:p>
+            <w:pPr>
+              <w:rPr>
+                <w:rFonts w:ascii="Palatino Linotype" w:hAnsi="Palatino Linotype" w:cstheme="minorHAnsi"/>
+                <w:color w:val="5B9BD5" w:themeColor="accent1"/>
+                <w:sz w:val="20"/>
+              </w:rPr>
+            </w:pPr>
+            <w:r>
+              <w:rPr>
+                <w:rFonts w:ascii="Palatino Linotype" w:hAnsi="Palatino Linotype" w:cstheme="minorHAnsi"/>
+                <w:color w:val="5B9BD5" w:themeColor="accent1"/>
+                <w:sz w:val="20"/>
+              </w:rPr>
+              <w:t>set z=z+1;</w:t>
+            </w:r>
+          </w:p>
+          <w:p>
+            <w:pPr>
+              <w:rPr>
+                <w:rFonts w:ascii="Palatino Linotype" w:hAnsi="Palatino Linotype" w:cstheme="minorHAnsi"/>
+                <w:color w:val="5B9BD5" w:themeColor="accent1"/>
+                <w:sz w:val="20"/>
+              </w:rPr>
+            </w:pPr>
+            <w:r>
+              <w:rPr>
+                <w:rFonts w:ascii="Palatino Linotype" w:hAnsi="Palatino Linotype" w:cstheme="minorHAnsi"/>
+                <w:color w:val="5B9BD5" w:themeColor="accent1"/>
+                <w:sz w:val="20"/>
+              </w:rPr>
+              <w:t>if z&gt;length(number) then</w:t>
+            </w:r>
+          </w:p>
+          <w:p>
+            <w:pPr>
+              <w:rPr>
+                <w:rFonts w:ascii="Palatino Linotype" w:hAnsi="Palatino Linotype" w:cstheme="minorHAnsi"/>
+                <w:color w:val="5B9BD5" w:themeColor="accent1"/>
+                <w:sz w:val="20"/>
+              </w:rPr>
+            </w:pPr>
+            <w:r>
+              <w:rPr>
+                <w:rFonts w:ascii="Palatino Linotype" w:hAnsi="Palatino Linotype" w:cstheme="minorHAnsi"/>
+                <w:color w:val="5B9BD5" w:themeColor="accent1"/>
+                <w:sz w:val="20"/>
+              </w:rPr>
+              <w:t>leave lb;</w:t>
+            </w:r>
+          </w:p>
+          <w:p>
+            <w:pPr>
+              <w:rPr>
+                <w:rFonts w:ascii="Palatino Linotype" w:hAnsi="Palatino Linotype" w:cstheme="minorHAnsi"/>
+                <w:color w:val="5B9BD5" w:themeColor="accent1"/>
+                <w:sz w:val="20"/>
+              </w:rPr>
+            </w:pPr>
+            <w:r>
+              <w:rPr>
+                <w:rFonts w:ascii="Palatino Linotype" w:hAnsi="Palatino Linotype" w:cstheme="minorHAnsi"/>
+                <w:color w:val="5B9BD5" w:themeColor="accent1"/>
+                <w:sz w:val="20"/>
+              </w:rPr>
+              <w:t>end if;</w:t>
+            </w:r>
+          </w:p>
+          <w:p>
+            <w:pPr>
+              <w:rPr>
+                <w:rFonts w:ascii="Palatino Linotype" w:hAnsi="Palatino Linotype" w:cstheme="minorHAnsi"/>
+                <w:color w:val="5B9BD5" w:themeColor="accent1"/>
+                <w:sz w:val="20"/>
+              </w:rPr>
+            </w:pPr>
+          </w:p>
+          <w:p>
+            <w:pPr>
+              <w:rPr>
+                <w:rFonts w:ascii="Palatino Linotype" w:hAnsi="Palatino Linotype" w:cstheme="minorHAnsi"/>
+                <w:color w:val="5B9BD5" w:themeColor="accent1"/>
+                <w:sz w:val="20"/>
+              </w:rPr>
+            </w:pPr>
+            <w:r>
+              <w:rPr>
+                <w:rFonts w:ascii="Palatino Linotype" w:hAnsi="Palatino Linotype" w:cstheme="minorHAnsi"/>
+                <w:color w:val="5B9BD5" w:themeColor="accent1"/>
+                <w:sz w:val="20"/>
+              </w:rPr>
+              <w:t>SET i = CONVERT(SUBSTR(`number`, `z`, 1), UNSIGNED INTEGER);</w:t>
+            </w:r>
+          </w:p>
+          <w:p>
+            <w:pPr>
+              <w:rPr>
+                <w:rFonts w:ascii="Palatino Linotype" w:hAnsi="Palatino Linotype" w:cstheme="minorHAnsi"/>
+                <w:color w:val="5B9BD5" w:themeColor="accent1"/>
+                <w:sz w:val="20"/>
+              </w:rPr>
+            </w:pPr>
+          </w:p>
+          <w:p>
+            <w:pPr>
+              <w:rPr>
+                <w:rFonts w:ascii="Palatino Linotype" w:hAnsi="Palatino Linotype" w:cstheme="minorHAnsi"/>
+                <w:color w:val="5B9BD5" w:themeColor="accent1"/>
+                <w:sz w:val="20"/>
+              </w:rPr>
+            </w:pPr>
+            <w:r>
+              <w:rPr>
+                <w:rFonts w:ascii="Palatino Linotype" w:hAnsi="Palatino Linotype" w:cstheme="minorHAnsi"/>
+                <w:color w:val="5B9BD5" w:themeColor="accent1"/>
+                <w:sz w:val="20"/>
+              </w:rPr>
+              <w:lastRenderedPageBreak/>
+              <w:t xml:space="preserve"> IF i = 0 THEN</w:t>
+            </w:r>
+          </w:p>
+          <w:p>
+            <w:pPr>
+              <w:rPr>
+                <w:rFonts w:ascii="Palatino Linotype" w:hAnsi="Palatino Linotype" w:cstheme="minorHAnsi"/>
+                <w:color w:val="5B9BD5" w:themeColor="accent1"/>
+                <w:sz w:val="20"/>
+              </w:rPr>
+            </w:pPr>
+            <w:r>
+              <w:rPr>
+                <w:rFonts w:ascii="Palatino Linotype" w:hAnsi="Palatino Linotype" w:cstheme="minorHAnsi"/>
+                <w:color w:val="5B9BD5" w:themeColor="accent1"/>
+                <w:sz w:val="20"/>
+              </w:rPr>
+              <w:t xml:space="preserve">        SET units = 'Zero';</w:t>
+            </w:r>
+          </w:p>
+          <w:p>
+            <w:pPr>
+              <w:rPr>
+                <w:rFonts w:ascii="Palatino Linotype" w:hAnsi="Palatino Linotype" w:cstheme="minorHAnsi"/>
+                <w:color w:val="5B9BD5" w:themeColor="accent1"/>
+                <w:sz w:val="20"/>
+              </w:rPr>
+            </w:pPr>
+            <w:r>
+              <w:rPr>
+                <w:rFonts w:ascii="Palatino Linotype" w:hAnsi="Palatino Linotype" w:cstheme="minorHAnsi"/>
+                <w:color w:val="5B9BD5" w:themeColor="accent1"/>
+                <w:sz w:val="20"/>
+              </w:rPr>
+              <w:tab/>
+            </w:r>
+            <w:r>
+              <w:rPr>
+                <w:rFonts w:ascii="Palatino Linotype" w:hAnsi="Palatino Linotype" w:cstheme="minorHAnsi"/>
+                <w:color w:val="5B9BD5" w:themeColor="accent1"/>
+                <w:sz w:val="20"/>
+              </w:rPr>
+              <w:tab/>
+              <w:t xml:space="preserve"> ELSEIF i = 9 THEN</w:t>
+            </w:r>
+          </w:p>
+          <w:p>
+            <w:pPr>
+              <w:rPr>
+                <w:rFonts w:ascii="Palatino Linotype" w:hAnsi="Palatino Linotype" w:cstheme="minorHAnsi"/>
+                <w:color w:val="5B9BD5" w:themeColor="accent1"/>
+                <w:sz w:val="20"/>
+              </w:rPr>
+            </w:pPr>
+            <w:r>
+              <w:rPr>
+                <w:rFonts w:ascii="Palatino Linotype" w:hAnsi="Palatino Linotype" w:cstheme="minorHAnsi"/>
+                <w:color w:val="5B9BD5" w:themeColor="accent1"/>
+                <w:sz w:val="20"/>
+              </w:rPr>
+              <w:t xml:space="preserve">                SET units = 'nine';</w:t>
+            </w:r>
+          </w:p>
+          <w:p>
+            <w:pPr>
+              <w:rPr>
+                <w:rFonts w:ascii="Palatino Linotype" w:hAnsi="Palatino Linotype" w:cstheme="minorHAnsi"/>
+                <w:color w:val="5B9BD5" w:themeColor="accent1"/>
+                <w:sz w:val="20"/>
+              </w:rPr>
+            </w:pPr>
+            <w:r>
+              <w:rPr>
+                <w:rFonts w:ascii="Palatino Linotype" w:hAnsi="Palatino Linotype" w:cstheme="minorHAnsi"/>
+                <w:color w:val="5B9BD5" w:themeColor="accent1"/>
+                <w:sz w:val="20"/>
+              </w:rPr>
+              <w:tab/>
+            </w:r>
+            <w:r>
+              <w:rPr>
+                <w:rFonts w:ascii="Palatino Linotype" w:hAnsi="Palatino Linotype" w:cstheme="minorHAnsi"/>
+                <w:color w:val="5B9BD5" w:themeColor="accent1"/>
+                <w:sz w:val="20"/>
+              </w:rPr>
+              <w:tab/>
+            </w:r>
+            <w:r>
+              <w:rPr>
+                <w:rFonts w:ascii="Palatino Linotype" w:hAnsi="Palatino Linotype" w:cstheme="minorHAnsi"/>
+                <w:color w:val="5B9BD5" w:themeColor="accent1"/>
+                <w:sz w:val="20"/>
+              </w:rPr>
+              <w:tab/>
+            </w:r>
+            <w:r>
+              <w:rPr>
+                <w:rFonts w:ascii="Palatino Linotype" w:hAnsi="Palatino Linotype" w:cstheme="minorHAnsi"/>
+                <w:color w:val="5B9BD5" w:themeColor="accent1"/>
+                <w:sz w:val="20"/>
+              </w:rPr>
+              <w:tab/>
+              <w:t xml:space="preserve"> ELSEIF i = 8 THEN</w:t>
+            </w:r>
+          </w:p>
+          <w:p>
+            <w:pPr>
+              <w:rPr>
+                <w:rFonts w:ascii="Palatino Linotype" w:hAnsi="Palatino Linotype" w:cstheme="minorHAnsi"/>
+                <w:color w:val="5B9BD5" w:themeColor="accent1"/>
+                <w:sz w:val="20"/>
+              </w:rPr>
+            </w:pPr>
+            <w:r>
+              <w:rPr>
+                <w:rFonts w:ascii="Palatino Linotype" w:hAnsi="Palatino Linotype" w:cstheme="minorHAnsi"/>
+                <w:color w:val="5B9BD5" w:themeColor="accent1"/>
+                <w:sz w:val="20"/>
+              </w:rPr>
+              <w:t xml:space="preserve">                SET units = 'eight';</w:t>
+            </w:r>
+          </w:p>
+          <w:p>
+            <w:pPr>
+              <w:rPr>
+                <w:rFonts w:ascii="Palatino Linotype" w:hAnsi="Palatino Linotype" w:cstheme="minorHAnsi"/>
+                <w:color w:val="5B9BD5" w:themeColor="accent1"/>
+                <w:sz w:val="20"/>
+              </w:rPr>
+            </w:pPr>
+            <w:r>
+              <w:rPr>
+                <w:rFonts w:ascii="Palatino Linotype" w:hAnsi="Palatino Linotype" w:cstheme="minorHAnsi"/>
+                <w:color w:val="5B9BD5" w:themeColor="accent1"/>
+                <w:sz w:val="20"/>
+              </w:rPr>
+              <w:tab/>
+            </w:r>
+            <w:r>
+              <w:rPr>
+                <w:rFonts w:ascii="Palatino Linotype" w:hAnsi="Palatino Linotype" w:cstheme="minorHAnsi"/>
+                <w:color w:val="5B9BD5" w:themeColor="accent1"/>
+                <w:sz w:val="20"/>
+              </w:rPr>
+              <w:tab/>
+            </w:r>
+            <w:r>
+              <w:rPr>
+                <w:rFonts w:ascii="Palatino Linotype" w:hAnsi="Palatino Linotype" w:cstheme="minorHAnsi"/>
+                <w:color w:val="5B9BD5" w:themeColor="accent1"/>
+                <w:sz w:val="20"/>
+              </w:rPr>
+              <w:tab/>
+            </w:r>
+            <w:r>
+              <w:rPr>
+                <w:rFonts w:ascii="Palatino Linotype" w:hAnsi="Palatino Linotype" w:cstheme="minorHAnsi"/>
+                <w:color w:val="5B9BD5" w:themeColor="accent1"/>
+                <w:sz w:val="20"/>
+              </w:rPr>
+              <w:tab/>
+              <w:t xml:space="preserve"> ELSEIF i = 7 THEN</w:t>
+            </w:r>
+          </w:p>
+          <w:p>
+            <w:pPr>
+              <w:rPr>
+                <w:rFonts w:ascii="Palatino Linotype" w:hAnsi="Palatino Linotype" w:cstheme="minorHAnsi"/>
+                <w:color w:val="5B9BD5" w:themeColor="accent1"/>
+                <w:sz w:val="20"/>
+              </w:rPr>
+            </w:pPr>
+            <w:r>
+              <w:rPr>
+                <w:rFonts w:ascii="Palatino Linotype" w:hAnsi="Palatino Linotype" w:cstheme="minorHAnsi"/>
+                <w:color w:val="5B9BD5" w:themeColor="accent1"/>
+                <w:sz w:val="20"/>
+              </w:rPr>
+              <w:t xml:space="preserve">                SET units = 'seven';</w:t>
+            </w:r>
+          </w:p>
+          <w:p>
+            <w:pPr>
+              <w:rPr>
+                <w:rFonts w:ascii="Palatino Linotype" w:hAnsi="Palatino Linotype" w:cstheme="minorHAnsi"/>
+                <w:color w:val="5B9BD5" w:themeColor="accent1"/>
+                <w:sz w:val="20"/>
+              </w:rPr>
+            </w:pPr>
+            <w:r>
+              <w:rPr>
+                <w:rFonts w:ascii="Palatino Linotype" w:hAnsi="Palatino Linotype" w:cstheme="minorHAnsi"/>
+                <w:color w:val="5B9BD5" w:themeColor="accent1"/>
+                <w:sz w:val="20"/>
+              </w:rPr>
+              <w:tab/>
+            </w:r>
+            <w:r>
+              <w:rPr>
+                <w:rFonts w:ascii="Palatino Linotype" w:hAnsi="Palatino Linotype" w:cstheme="minorHAnsi"/>
+                <w:color w:val="5B9BD5" w:themeColor="accent1"/>
+                <w:sz w:val="20"/>
+              </w:rPr>
+              <w:tab/>
+            </w:r>
+            <w:r>
+              <w:rPr>
+                <w:rFonts w:ascii="Palatino Linotype" w:hAnsi="Palatino Linotype" w:cstheme="minorHAnsi"/>
+                <w:color w:val="5B9BD5" w:themeColor="accent1"/>
+                <w:sz w:val="20"/>
+              </w:rPr>
+              <w:tab/>
+            </w:r>
+            <w:r>
+              <w:rPr>
+                <w:rFonts w:ascii="Palatino Linotype" w:hAnsi="Palatino Linotype" w:cstheme="minorHAnsi"/>
+                <w:color w:val="5B9BD5" w:themeColor="accent1"/>
+                <w:sz w:val="20"/>
+              </w:rPr>
+              <w:tab/>
+              <w:t xml:space="preserve"> ELSEIF i = 6 THEN</w:t>
+            </w:r>
+          </w:p>
+          <w:p>
+            <w:pPr>
+              <w:rPr>
+                <w:rFonts w:ascii="Palatino Linotype" w:hAnsi="Palatino Linotype" w:cstheme="minorHAnsi"/>
+                <w:color w:val="5B9BD5" w:themeColor="accent1"/>
+                <w:sz w:val="20"/>
+              </w:rPr>
+            </w:pPr>
+            <w:r>
+              <w:rPr>
+                <w:rFonts w:ascii="Palatino Linotype" w:hAnsi="Palatino Linotype" w:cstheme="minorHAnsi"/>
+                <w:color w:val="5B9BD5" w:themeColor="accent1"/>
+                <w:sz w:val="20"/>
+              </w:rPr>
+              <w:t xml:space="preserve">                SET units = 'six';</w:t>
+            </w:r>
+          </w:p>
+          <w:p>
+            <w:pPr>
+              <w:rPr>
+                <w:rFonts w:ascii="Palatino Linotype" w:hAnsi="Palatino Linotype" w:cstheme="minorHAnsi"/>
+                <w:color w:val="5B9BD5" w:themeColor="accent1"/>
+                <w:sz w:val="20"/>
+              </w:rPr>
+            </w:pPr>
+            <w:r>
+              <w:rPr>
+                <w:rFonts w:ascii="Palatino Linotype" w:hAnsi="Palatino Linotype" w:cstheme="minorHAnsi"/>
+                <w:color w:val="5B9BD5" w:themeColor="accent1"/>
+                <w:sz w:val="20"/>
+              </w:rPr>
+              <w:tab/>
+            </w:r>
+            <w:r>
+              <w:rPr>
+                <w:rFonts w:ascii="Palatino Linotype" w:hAnsi="Palatino Linotype" w:cstheme="minorHAnsi"/>
+                <w:color w:val="5B9BD5" w:themeColor="accent1"/>
+                <w:sz w:val="20"/>
+              </w:rPr>
+              <w:tab/>
+            </w:r>
+            <w:r>
+              <w:rPr>
+                <w:rFonts w:ascii="Palatino Linotype" w:hAnsi="Palatino Linotype" w:cstheme="minorHAnsi"/>
+                <w:color w:val="5B9BD5" w:themeColor="accent1"/>
+                <w:sz w:val="20"/>
+              </w:rPr>
+              <w:tab/>
+            </w:r>
+            <w:r>
+              <w:rPr>
+                <w:rFonts w:ascii="Palatino Linotype" w:hAnsi="Palatino Linotype" w:cstheme="minorHAnsi"/>
+                <w:color w:val="5B9BD5" w:themeColor="accent1"/>
+                <w:sz w:val="20"/>
+              </w:rPr>
+              <w:tab/>
+              <w:t>ELSEIF i = 5 THEN</w:t>
+            </w:r>
+          </w:p>
+          <w:p>
+            <w:pPr>
+              <w:rPr>
+                <w:rFonts w:ascii="Palatino Linotype" w:hAnsi="Palatino Linotype" w:cstheme="minorHAnsi"/>
+                <w:color w:val="5B9BD5" w:themeColor="accent1"/>
+                <w:sz w:val="20"/>
+              </w:rPr>
+            </w:pPr>
+            <w:r>
+              <w:rPr>
+                <w:rFonts w:ascii="Palatino Linotype" w:hAnsi="Palatino Linotype" w:cstheme="minorHAnsi"/>
+                <w:color w:val="5B9BD5" w:themeColor="accent1"/>
+                <w:sz w:val="20"/>
+              </w:rPr>
+              <w:t xml:space="preserve">                SET units = 'five';</w:t>
+            </w:r>
+          </w:p>
+          <w:p>
+            <w:pPr>
+              <w:rPr>
+                <w:rFonts w:ascii="Palatino Linotype" w:hAnsi="Palatino Linotype" w:cstheme="minorHAnsi"/>
+                <w:color w:val="5B9BD5" w:themeColor="accent1"/>
+                <w:sz w:val="20"/>
+              </w:rPr>
+            </w:pPr>
+            <w:r>
+              <w:rPr>
+                <w:rFonts w:ascii="Palatino Linotype" w:hAnsi="Palatino Linotype" w:cstheme="minorHAnsi"/>
+                <w:color w:val="5B9BD5" w:themeColor="accent1"/>
+                <w:sz w:val="20"/>
+              </w:rPr>
+              <w:tab/>
+            </w:r>
+            <w:r>
+              <w:rPr>
+                <w:rFonts w:ascii="Palatino Linotype" w:hAnsi="Palatino Linotype" w:cstheme="minorHAnsi"/>
+                <w:color w:val="5B9BD5" w:themeColor="accent1"/>
+                <w:sz w:val="20"/>
+              </w:rPr>
+              <w:tab/>
+            </w:r>
+            <w:r>
+              <w:rPr>
+                <w:rFonts w:ascii="Palatino Linotype" w:hAnsi="Palatino Linotype" w:cstheme="minorHAnsi"/>
+                <w:color w:val="5B9BD5" w:themeColor="accent1"/>
+                <w:sz w:val="20"/>
+              </w:rPr>
+              <w:tab/>
+            </w:r>
+            <w:r>
+              <w:rPr>
+                <w:rFonts w:ascii="Palatino Linotype" w:hAnsi="Palatino Linotype" w:cstheme="minorHAnsi"/>
+                <w:color w:val="5B9BD5" w:themeColor="accent1"/>
+                <w:sz w:val="20"/>
+              </w:rPr>
+              <w:tab/>
+              <w:t>ELSEIF i = 4 THEN</w:t>
+            </w:r>
+          </w:p>
+          <w:p>
+            <w:pPr>
+              <w:rPr>
+                <w:rFonts w:ascii="Palatino Linotype" w:hAnsi="Palatino Linotype" w:cstheme="minorHAnsi"/>
+                <w:color w:val="5B9BD5" w:themeColor="accent1"/>
+                <w:sz w:val="20"/>
+              </w:rPr>
+            </w:pPr>
+            <w:r>
+              <w:rPr>
+                <w:rFonts w:ascii="Palatino Linotype" w:hAnsi="Palatino Linotype" w:cstheme="minorHAnsi"/>
+                <w:color w:val="5B9BD5" w:themeColor="accent1"/>
+                <w:sz w:val="20"/>
+              </w:rPr>
+              <w:t xml:space="preserve">                SET units = 'four';</w:t>
+            </w:r>
+          </w:p>
+          <w:p>
+            <w:pPr>
+              <w:rPr>
+                <w:rFonts w:ascii="Palatino Linotype" w:hAnsi="Palatino Linotype" w:cstheme="minorHAnsi"/>
+                <w:color w:val="5B9BD5" w:themeColor="accent1"/>
+                <w:sz w:val="20"/>
+              </w:rPr>
+            </w:pPr>
+            <w:r>
+              <w:rPr>
+                <w:rFonts w:ascii="Palatino Linotype" w:hAnsi="Palatino Linotype" w:cstheme="minorHAnsi"/>
+                <w:color w:val="5B9BD5" w:themeColor="accent1"/>
+                <w:sz w:val="20"/>
+              </w:rPr>
+              <w:tab/>
+            </w:r>
+            <w:r>
+              <w:rPr>
+                <w:rFonts w:ascii="Palatino Linotype" w:hAnsi="Palatino Linotype" w:cstheme="minorHAnsi"/>
+                <w:color w:val="5B9BD5" w:themeColor="accent1"/>
+                <w:sz w:val="20"/>
+              </w:rPr>
+              <w:tab/>
+            </w:r>
+            <w:r>
+              <w:rPr>
+                <w:rFonts w:ascii="Palatino Linotype" w:hAnsi="Palatino Linotype" w:cstheme="minorHAnsi"/>
+                <w:color w:val="5B9BD5" w:themeColor="accent1"/>
+                <w:sz w:val="20"/>
+              </w:rPr>
+              <w:tab/>
+            </w:r>
+            <w:r>
+              <w:rPr>
+                <w:rFonts w:ascii="Palatino Linotype" w:hAnsi="Palatino Linotype" w:cstheme="minorHAnsi"/>
+                <w:color w:val="5B9BD5" w:themeColor="accent1"/>
+                <w:sz w:val="20"/>
+              </w:rPr>
+              <w:tab/>
+              <w:t>ELSEIF i = 3 THEN</w:t>
+            </w:r>
+          </w:p>
+          <w:p>
+            <w:pPr>
+              <w:rPr>
+                <w:rFonts w:ascii="Palatino Linotype" w:hAnsi="Palatino Linotype" w:cstheme="minorHAnsi"/>
+                <w:color w:val="5B9BD5" w:themeColor="accent1"/>
+                <w:sz w:val="20"/>
+              </w:rPr>
+            </w:pPr>
+            <w:r>
+              <w:rPr>
+                <w:rFonts w:ascii="Palatino Linotype" w:hAnsi="Palatino Linotype" w:cstheme="minorHAnsi"/>
+                <w:color w:val="5B9BD5" w:themeColor="accent1"/>
+                <w:sz w:val="20"/>
+              </w:rPr>
+              <w:t xml:space="preserve">                SET units = 'three';</w:t>
+            </w:r>
+          </w:p>
+          <w:p>
+            <w:pPr>
+              <w:rPr>
+                <w:rFonts w:ascii="Palatino Linotype" w:hAnsi="Palatino Linotype" w:cstheme="minorHAnsi"/>
+                <w:color w:val="5B9BD5" w:themeColor="accent1"/>
+                <w:sz w:val="20"/>
+              </w:rPr>
+            </w:pPr>
+            <w:r>
+              <w:rPr>
+                <w:rFonts w:ascii="Palatino Linotype" w:hAnsi="Palatino Linotype" w:cstheme="minorHAnsi"/>
+                <w:color w:val="5B9BD5" w:themeColor="accent1"/>
+                <w:sz w:val="20"/>
+              </w:rPr>
+              <w:tab/>
+            </w:r>
+            <w:r>
+              <w:rPr>
+                <w:rFonts w:ascii="Palatino Linotype" w:hAnsi="Palatino Linotype" w:cstheme="minorHAnsi"/>
+                <w:color w:val="5B9BD5" w:themeColor="accent1"/>
+                <w:sz w:val="20"/>
+              </w:rPr>
+              <w:tab/>
+            </w:r>
+            <w:r>
+              <w:rPr>
+                <w:rFonts w:ascii="Palatino Linotype" w:hAnsi="Palatino Linotype" w:cstheme="minorHAnsi"/>
+                <w:color w:val="5B9BD5" w:themeColor="accent1"/>
+                <w:sz w:val="20"/>
+              </w:rPr>
+              <w:tab/>
+            </w:r>
+            <w:r>
+              <w:rPr>
+                <w:rFonts w:ascii="Palatino Linotype" w:hAnsi="Palatino Linotype" w:cstheme="minorHAnsi"/>
+                <w:color w:val="5B9BD5" w:themeColor="accent1"/>
+                <w:sz w:val="20"/>
+              </w:rPr>
+              <w:tab/>
+              <w:t>ELSEIF i = 2 THEN</w:t>
+            </w:r>
+          </w:p>
+          <w:p>
+            <w:pPr>
+              <w:rPr>
+                <w:rFonts w:ascii="Palatino Linotype" w:hAnsi="Palatino Linotype" w:cstheme="minorHAnsi"/>
+                <w:color w:val="5B9BD5" w:themeColor="accent1"/>
+                <w:sz w:val="20"/>
+              </w:rPr>
+            </w:pPr>
+            <w:r>
+              <w:rPr>
+                <w:rFonts w:ascii="Palatino Linotype" w:hAnsi="Palatino Linotype" w:cstheme="minorHAnsi"/>
+                <w:color w:val="5B9BD5" w:themeColor="accent1"/>
+                <w:sz w:val="20"/>
+              </w:rPr>
+              <w:t xml:space="preserve">                SET units = 'two';</w:t>
+            </w:r>
+          </w:p>
+          <w:p>
+            <w:pPr>
+              <w:rPr>
+                <w:rFonts w:ascii="Palatino Linotype" w:hAnsi="Palatino Linotype" w:cstheme="minorHAnsi"/>
+                <w:color w:val="5B9BD5" w:themeColor="accent1"/>
+                <w:sz w:val="20"/>
+              </w:rPr>
+            </w:pPr>
+            <w:r>
+              <w:rPr>
+                <w:rFonts w:ascii="Palatino Linotype" w:hAnsi="Palatino Linotype" w:cstheme="minorHAnsi"/>
+                <w:color w:val="5B9BD5" w:themeColor="accent1"/>
+                <w:sz w:val="20"/>
+              </w:rPr>
+              <w:tab/>
+            </w:r>
+            <w:r>
+              <w:rPr>
+                <w:rFonts w:ascii="Palatino Linotype" w:hAnsi="Palatino Linotype" w:cstheme="minorHAnsi"/>
+                <w:color w:val="5B9BD5" w:themeColor="accent1"/>
+                <w:sz w:val="20"/>
+              </w:rPr>
+              <w:tab/>
+            </w:r>
+            <w:r>
+              <w:rPr>
+                <w:rFonts w:ascii="Palatino Linotype" w:hAnsi="Palatino Linotype" w:cstheme="minorHAnsi"/>
+                <w:color w:val="5B9BD5" w:themeColor="accent1"/>
+                <w:sz w:val="20"/>
+              </w:rPr>
+              <w:tab/>
+            </w:r>
+            <w:r>
+              <w:rPr>
+                <w:rFonts w:ascii="Palatino Linotype" w:hAnsi="Palatino Linotype" w:cstheme="minorHAnsi"/>
+                <w:color w:val="5B9BD5" w:themeColor="accent1"/>
+                <w:sz w:val="20"/>
+              </w:rPr>
+              <w:tab/>
+              <w:t>ELSEIF i = 1 THEN</w:t>
+            </w:r>
+          </w:p>
+          <w:p>
+            <w:pPr>
+              <w:rPr>
+                <w:rFonts w:ascii="Palatino Linotype" w:hAnsi="Palatino Linotype" w:cstheme="minorHAnsi"/>
+                <w:color w:val="5B9BD5" w:themeColor="accent1"/>
+                <w:sz w:val="20"/>
+              </w:rPr>
+            </w:pPr>
+            <w:r>
+              <w:rPr>
+                <w:rFonts w:ascii="Palatino Linotype" w:hAnsi="Palatino Linotype" w:cstheme="minorHAnsi"/>
+                <w:color w:val="5B9BD5" w:themeColor="accent1"/>
+                <w:sz w:val="20"/>
+              </w:rPr>
+              <w:t xml:space="preserve">                SET units = 'one';</w:t>
+            </w:r>
+          </w:p>
+          <w:p>
+            <w:pPr>
+              <w:rPr>
+                <w:rFonts w:ascii="Palatino Linotype" w:hAnsi="Palatino Linotype" w:cstheme="minorHAnsi"/>
+                <w:color w:val="5B9BD5" w:themeColor="accent1"/>
+                <w:sz w:val="20"/>
+              </w:rPr>
+            </w:pPr>
+            <w:r>
+              <w:rPr>
+                <w:rFonts w:ascii="Palatino Linotype" w:hAnsi="Palatino Linotype" w:cstheme="minorHAnsi"/>
+                <w:color w:val="5B9BD5" w:themeColor="accent1"/>
+                <w:sz w:val="20"/>
+              </w:rPr>
+              <w:tab/>
+            </w:r>
+            <w:r>
+              <w:rPr>
+                <w:rFonts w:ascii="Palatino Linotype" w:hAnsi="Palatino Linotype" w:cstheme="minorHAnsi"/>
+                <w:color w:val="5B9BD5" w:themeColor="accent1"/>
+                <w:sz w:val="20"/>
+              </w:rPr>
+              <w:tab/>
+            </w:r>
+            <w:r>
+              <w:rPr>
+                <w:rFonts w:ascii="Palatino Linotype" w:hAnsi="Palatino Linotype" w:cstheme="minorHAnsi"/>
+                <w:color w:val="5B9BD5" w:themeColor="accent1"/>
+                <w:sz w:val="20"/>
+              </w:rPr>
+              <w:tab/>
+            </w:r>
+            <w:r>
+              <w:rPr>
+                <w:rFonts w:ascii="Palatino Linotype" w:hAnsi="Palatino Linotype" w:cstheme="minorHAnsi"/>
+                <w:color w:val="5B9BD5" w:themeColor="accent1"/>
+                <w:sz w:val="20"/>
+              </w:rPr>
+              <w:tab/>
+            </w:r>
+          </w:p>
+          <w:p>
+            <w:pPr>
+              <w:rPr>
+                <w:rFonts w:ascii="Palatino Linotype" w:hAnsi="Palatino Linotype" w:cstheme="minorHAnsi"/>
+                <w:color w:val="5B9BD5" w:themeColor="accent1"/>
+                <w:sz w:val="20"/>
+              </w:rPr>
+            </w:pPr>
+            <w:r>
+              <w:rPr>
+                <w:rFonts w:ascii="Palatino Linotype" w:hAnsi="Palatino Linotype" w:cstheme="minorHAnsi"/>
+                <w:color w:val="5B9BD5" w:themeColor="accent1"/>
+                <w:sz w:val="20"/>
+              </w:rPr>
+              <w:t xml:space="preserve"> END IF;</w:t>
+            </w:r>
+          </w:p>
+          <w:p>
+            <w:pPr>
+              <w:rPr>
+                <w:rFonts w:ascii="Palatino Linotype" w:hAnsi="Palatino Linotype" w:cstheme="minorHAnsi"/>
+                <w:color w:val="5B9BD5" w:themeColor="accent1"/>
+                <w:sz w:val="20"/>
+              </w:rPr>
+            </w:pPr>
+            <w:r>
+              <w:rPr>
+                <w:rFonts w:ascii="Palatino Linotype" w:hAnsi="Palatino Linotype" w:cstheme="minorHAnsi"/>
+                <w:color w:val="5B9BD5" w:themeColor="accent1"/>
+                <w:sz w:val="20"/>
+              </w:rPr>
+              <w:t xml:space="preserve"> set output=concat(output,units," ");</w:t>
+            </w:r>
+          </w:p>
+          <w:p>
+            <w:pPr>
+              <w:rPr>
+                <w:rFonts w:ascii="Palatino Linotype" w:hAnsi="Palatino Linotype" w:cstheme="minorHAnsi"/>
+                <w:color w:val="5B9BD5" w:themeColor="accent1"/>
+                <w:sz w:val="20"/>
+              </w:rPr>
+            </w:pPr>
+            <w:r>
+              <w:rPr>
+                <w:rFonts w:ascii="Palatino Linotype" w:hAnsi="Palatino Linotype" w:cstheme="minorHAnsi"/>
+                <w:color w:val="5B9BD5" w:themeColor="accent1"/>
+                <w:sz w:val="20"/>
+              </w:rPr>
+              <w:t>end loop lb;</w:t>
+            </w:r>
+          </w:p>
+          <w:p>
+            <w:pPr>
+              <w:rPr>
+                <w:rFonts w:ascii="Palatino Linotype" w:hAnsi="Palatino Linotype" w:cstheme="minorHAnsi"/>
+                <w:color w:val="5B9BD5" w:themeColor="accent1"/>
+                <w:sz w:val="20"/>
+              </w:rPr>
+            </w:pPr>
+            <w:bookmarkStart w:id="0" w:name="_GoBack"/>
+            <w:bookmarkEnd w:id="0"/>
+          </w:p>
+          <w:p>
+            <w:pPr>
+              <w:rPr>
+                <w:rFonts w:ascii="Palatino Linotype" w:hAnsi="Palatino Linotype" w:cstheme="minorHAnsi"/>
+                <w:color w:val="5B9BD5" w:themeColor="accent1"/>
+                <w:sz w:val="20"/>
+              </w:rPr>
+            </w:pPr>
+            <w:r>
+              <w:rPr>
+                <w:rFonts w:ascii="Palatino Linotype" w:hAnsi="Palatino Linotype" w:cstheme="minorHAnsi"/>
+                <w:color w:val="5B9BD5" w:themeColor="accent1"/>
+                <w:sz w:val="20"/>
+              </w:rPr>
+              <w:t xml:space="preserve">    SELECT output AS 'word';</w:t>
+            </w:r>
+          </w:p>
+          <w:p>
+            <w:pPr>
+              <w:rPr>
+                <w:rFonts w:ascii="Palatino Linotype" w:hAnsi="Palatino Linotype" w:cstheme="minorHAnsi"/>
+                <w:color w:val="5B9BD5" w:themeColor="accent1"/>
+                <w:sz w:val="20"/>
+              </w:rPr>
+            </w:pPr>
+          </w:p>
+          <w:p>
+            <w:pPr>
+              <w:rPr>
+                <w:rFonts w:ascii="Palatino Linotype" w:hAnsi="Palatino Linotype" w:cstheme="minorHAnsi"/>
+                <w:color w:val="5B9BD5" w:themeColor="accent1"/>
+                <w:sz w:val="20"/>
+              </w:rPr>
+            </w:pPr>
+            <w:r>
+              <w:rPr>
+                <w:rFonts w:ascii="Palatino Linotype" w:hAnsi="Palatino Linotype" w:cstheme="minorHAnsi"/>
+                <w:color w:val="5B9BD5" w:themeColor="accent1"/>
+                <w:sz w:val="20"/>
+              </w:rPr>
+              <w:t>END $</w:t>
+            </w:r>
+          </w:p>
+          <w:p>
+            <w:pPr>
+              <w:rPr>
+                <w:rFonts w:ascii="Palatino Linotype" w:hAnsi="Palatino Linotype" w:cstheme="minorHAnsi"/>
+                <w:color w:val="5B9BD5" w:themeColor="accent1"/>
+                <w:sz w:val="20"/>
+              </w:rPr>
+            </w:pPr>
+            <w:r>
+              <w:rPr>
+                <w:rFonts w:ascii="Palatino Linotype" w:hAnsi="Palatino Linotype" w:cstheme="minorHAnsi"/>
+                <w:color w:val="5B9BD5" w:themeColor="accent1"/>
+                <w:sz w:val="20"/>
+              </w:rPr>
+              <w:t>DELIMITER ;</w:t>
+            </w:r>
           </w:p>
         </w:tc>
       </w:tr>
@@ -6688,7 +6495,7 @@
 </file>
 
 <file path=word/endnotes.xml><?xml version="1.0" encoding="utf-8"?>
-<w:endnotes xmlns:wpc="http://schemas.microsoft.com/office/word/2010/wordprocessingCanvas" xmlns:mc="http://schemas.openxmlformats.org/markup-compatibility/2006" xmlns:o="urn:schemas-microsoft-com:office:office" xmlns:r="http://schemas.openxmlformats.org/officeDocument/2006/relationships" xmlns:m="http://schemas.openxmlformats.org/officeDocument/2006/math" xmlns:v="urn:schemas-microsoft-com:vml" xmlns:wp14="http://schemas.microsoft.com/office/word/2010/wordprocessingDrawing" xmlns:wp="http://schemas.openxmlformats.org/drawingml/2006/wordprocessingDrawing" xmlns:w10="urn:schemas-microsoft-com:office:word" xmlns:w="http://schemas.openxmlformats.org/wordprocessingml/2006/main" xmlns:w14="http://schemas.microsoft.com/office/word/2010/wordml" xmlns:wpg="http://schemas.microsoft.com/office/word/2010/wordprocessingGroup" xmlns:wpi="http://schemas.microsoft.com/office/word/2010/wordprocessingInk" xmlns:wne="http://schemas.microsoft.com/office/word/2006/wordml" xmlns:wps="http://schemas.microsoft.com/office/word/2010/wordprocessingShape" mc:Ignorable="w14 wp14">
+<w:endnotes xmlns:wpc="http://schemas.microsoft.com/office/word/2010/wordprocessingCanvas" xmlns:mc="http://schemas.openxmlformats.org/markup-compatibility/2006" xmlns:o="urn:schemas-microsoft-com:office:office" xmlns:r="http://schemas.openxmlformats.org/officeDocument/2006/relationships" xmlns:m="http://schemas.openxmlformats.org/officeDocument/2006/math" xmlns:v="urn:schemas-microsoft-com:vml" xmlns:wp14="http://schemas.microsoft.com/office/word/2010/wordprocessingDrawing" xmlns:wp="http://schemas.openxmlformats.org/drawingml/2006/wordprocessingDrawing" xmlns:w10="urn:schemas-microsoft-com:office:word" xmlns:w="http://schemas.openxmlformats.org/wordprocessingml/2006/main" xmlns:w14="http://schemas.microsoft.com/office/word/2010/wordml" xmlns:w15="http://schemas.microsoft.com/office/word/2012/wordml" xmlns:wpg="http://schemas.microsoft.com/office/word/2010/wordprocessingGroup" xmlns:wpi="http://schemas.microsoft.com/office/word/2010/wordprocessingInk" xmlns:wne="http://schemas.microsoft.com/office/word/2006/wordml" xmlns:wps="http://schemas.microsoft.com/office/word/2010/wordprocessingShape" mc:Ignorable="w14 w15 wp14">
   <w:endnote w:type="separator" w:id="-1">
     <w:p>
       <w:pPr>
@@ -6713,7 +6520,7 @@
 </file>
 
 <file path=word/footnotes.xml><?xml version="1.0" encoding="utf-8"?>
-<w:footnotes xmlns:wpc="http://schemas.microsoft.com/office/word/2010/wordprocessingCanvas" xmlns:mc="http://schemas.openxmlformats.org/markup-compatibility/2006" xmlns:o="urn:schemas-microsoft-com:office:office" xmlns:r="http://schemas.openxmlformats.org/officeDocument/2006/relationships" xmlns:m="http://schemas.openxmlformats.org/officeDocument/2006/math" xmlns:v="urn:schemas-microsoft-com:vml" xmlns:wp14="http://schemas.microsoft.com/office/word/2010/wordprocessingDrawing" xmlns:wp="http://schemas.openxmlformats.org/drawingml/2006/wordprocessingDrawing" xmlns:w10="urn:schemas-microsoft-com:office:word" xmlns:w="http://schemas.openxmlformats.org/wordprocessingml/2006/main" xmlns:w14="http://schemas.microsoft.com/office/word/2010/wordml" xmlns:wpg="http://schemas.microsoft.com/office/word/2010/wordprocessingGroup" xmlns:wpi="http://schemas.microsoft.com/office/word/2010/wordprocessingInk" xmlns:wne="http://schemas.microsoft.com/office/word/2006/wordml" xmlns:wps="http://schemas.microsoft.com/office/word/2010/wordprocessingShape" mc:Ignorable="w14 wp14">
+<w:footnotes xmlns:wpc="http://schemas.microsoft.com/office/word/2010/wordprocessingCanvas" xmlns:mc="http://schemas.openxmlformats.org/markup-compatibility/2006" xmlns:o="urn:schemas-microsoft-com:office:office" xmlns:r="http://schemas.openxmlformats.org/officeDocument/2006/relationships" xmlns:m="http://schemas.openxmlformats.org/officeDocument/2006/math" xmlns:v="urn:schemas-microsoft-com:vml" xmlns:wp14="http://schemas.microsoft.com/office/word/2010/wordprocessingDrawing" xmlns:wp="http://schemas.openxmlformats.org/drawingml/2006/wordprocessingDrawing" xmlns:w10="urn:schemas-microsoft-com:office:word" xmlns:w="http://schemas.openxmlformats.org/wordprocessingml/2006/main" xmlns:w14="http://schemas.microsoft.com/office/word/2010/wordml" xmlns:w15="http://schemas.microsoft.com/office/word/2012/wordml" xmlns:wpg="http://schemas.microsoft.com/office/word/2010/wordprocessingGroup" xmlns:wpi="http://schemas.microsoft.com/office/word/2010/wordprocessingInk" xmlns:wne="http://schemas.microsoft.com/office/word/2006/wordml" xmlns:wps="http://schemas.microsoft.com/office/word/2010/wordprocessingShape" mc:Ignorable="w14 w15 wp14">
   <w:footnote w:type="separator" w:id="-1">
     <w:p>
       <w:pPr>
@@ -6738,7 +6545,7 @@
 </file>
 
 <file path=word/numbering.xml><?xml version="1.0" encoding="utf-8"?>
-<w:numbering xmlns:wpc="http://schemas.microsoft.com/office/word/2010/wordprocessingCanvas" xmlns:mc="http://schemas.openxmlformats.org/markup-compatibility/2006" xmlns:o="urn:schemas-microsoft-com:office:office" xmlns:r="http://schemas.openxmlformats.org/officeDocument/2006/relationships" xmlns:m="http://schemas.openxmlformats.org/officeDocument/2006/math" xmlns:v="urn:schemas-microsoft-com:vml" xmlns:wp14="http://schemas.microsoft.com/office/word/2010/wordprocessingDrawing" xmlns:wp="http://schemas.openxmlformats.org/drawingml/2006/wordprocessingDrawing" xmlns:w10="urn:schemas-microsoft-com:office:word" xmlns:w="http://schemas.openxmlformats.org/wordprocessingml/2006/main" xmlns:w14="http://schemas.microsoft.com/office/word/2010/wordml" xmlns:wpg="http://schemas.microsoft.com/office/word/2010/wordprocessingGroup" xmlns:wpi="http://schemas.microsoft.com/office/word/2010/wordprocessingInk" xmlns:wne="http://schemas.microsoft.com/office/word/2006/wordml" xmlns:wps="http://schemas.microsoft.com/office/word/2010/wordprocessingShape" mc:Ignorable="w14 wp14">
+<w:numbering xmlns:wpc="http://schemas.microsoft.com/office/word/2010/wordprocessingCanvas" xmlns:mc="http://schemas.openxmlformats.org/markup-compatibility/2006" xmlns:o="urn:schemas-microsoft-com:office:office" xmlns:r="http://schemas.openxmlformats.org/officeDocument/2006/relationships" xmlns:m="http://schemas.openxmlformats.org/officeDocument/2006/math" xmlns:v="urn:schemas-microsoft-com:vml" xmlns:wp14="http://schemas.microsoft.com/office/word/2010/wordprocessingDrawing" xmlns:wp="http://schemas.openxmlformats.org/drawingml/2006/wordprocessingDrawing" xmlns:w10="urn:schemas-microsoft-com:office:word" xmlns:w="http://schemas.openxmlformats.org/wordprocessingml/2006/main" xmlns:w14="http://schemas.microsoft.com/office/word/2010/wordml" xmlns:w15="http://schemas.microsoft.com/office/word/2012/wordml" xmlns:wpg="http://schemas.microsoft.com/office/word/2010/wordprocessingGroup" xmlns:wpi="http://schemas.microsoft.com/office/word/2010/wordprocessingInk" xmlns:wne="http://schemas.microsoft.com/office/word/2006/wordml" xmlns:wps="http://schemas.microsoft.com/office/word/2010/wordprocessingShape" mc:Ignorable="w14 w15 wp14">
   <w:abstractNum w:abstractNumId="0">
     <w:nsid w:val="08E43757"/>
     <w:multiLevelType w:val="hybridMultilevel"/>
@@ -7504,7 +7311,7 @@
 </file>
 
 <file path=word/styles.xml><?xml version="1.0" encoding="utf-8"?>
-<w:styles xmlns:mc="http://schemas.openxmlformats.org/markup-compatibility/2006" xmlns:r="http://schemas.openxmlformats.org/officeDocument/2006/relationships" xmlns:w="http://schemas.openxmlformats.org/wordprocessingml/2006/main" xmlns:w14="http://schemas.microsoft.com/office/word/2010/wordml" mc:Ignorable="w14">
+<w:styles xmlns:mc="http://schemas.openxmlformats.org/markup-compatibility/2006" xmlns:r="http://schemas.openxmlformats.org/officeDocument/2006/relationships" xmlns:w="http://schemas.openxmlformats.org/wordprocessingml/2006/main" xmlns:w14="http://schemas.microsoft.com/office/word/2010/wordml" xmlns:w15="http://schemas.microsoft.com/office/word/2012/wordml" mc:Ignorable="w14 w15">
   <w:docDefaults>
     <w:rPrDefault>
       <w:rPr>
@@ -7520,144 +7327,378 @@
       </w:pPr>
     </w:pPrDefault>
   </w:docDefaults>
-  <w:latentStyles w:defLockedState="0" w:defUIPriority="99" w:defSemiHidden="1" w:defUnhideWhenUsed="1" w:defQFormat="0" w:count="267">
-    <w:lsdException w:name="Normal" w:semiHidden="0" w:uiPriority="0" w:unhideWhenUsed="0" w:qFormat="1"/>
-    <w:lsdException w:name="heading 1" w:semiHidden="0" w:uiPriority="9" w:unhideWhenUsed="0" w:qFormat="1"/>
-    <w:lsdException w:name="heading 2" w:uiPriority="9" w:qFormat="1"/>
-    <w:lsdException w:name="heading 3" w:uiPriority="9" w:qFormat="1"/>
-    <w:lsdException w:name="heading 4" w:uiPriority="9" w:qFormat="1"/>
-    <w:lsdException w:name="heading 5" w:uiPriority="9" w:qFormat="1"/>
-    <w:lsdException w:name="heading 6" w:uiPriority="9" w:qFormat="1"/>
-    <w:lsdException w:name="heading 7" w:uiPriority="9" w:qFormat="1"/>
-    <w:lsdException w:name="heading 8" w:uiPriority="9" w:qFormat="1"/>
-    <w:lsdException w:name="heading 9" w:uiPriority="9" w:qFormat="1"/>
-    <w:lsdException w:name="toc 1" w:uiPriority="39"/>
-    <w:lsdException w:name="toc 2" w:uiPriority="39"/>
-    <w:lsdException w:name="toc 3" w:uiPriority="39"/>
-    <w:lsdException w:name="toc 4" w:uiPriority="39"/>
-    <w:lsdException w:name="toc 5" w:uiPriority="39"/>
-    <w:lsdException w:name="toc 6" w:uiPriority="39"/>
-    <w:lsdException w:name="toc 7" w:uiPriority="39"/>
-    <w:lsdException w:name="toc 8" w:uiPriority="39"/>
-    <w:lsdException w:name="toc 9" w:uiPriority="39"/>
-    <w:lsdException w:name="caption" w:uiPriority="35" w:qFormat="1"/>
-    <w:lsdException w:name="Title" w:semiHidden="0" w:uiPriority="10" w:unhideWhenUsed="0" w:qFormat="1"/>
-    <w:lsdException w:name="Default Paragraph Font" w:uiPriority="1"/>
-    <w:lsdException w:name="Subtitle" w:semiHidden="0" w:uiPriority="11" w:unhideWhenUsed="0" w:qFormat="1"/>
-    <w:lsdException w:name="Strong" w:semiHidden="0" w:uiPriority="22" w:unhideWhenUsed="0" w:qFormat="1"/>
-    <w:lsdException w:name="Emphasis" w:semiHidden="0" w:uiPriority="20" w:unhideWhenUsed="0" w:qFormat="1"/>
-    <w:lsdException w:name="Table Grid" w:semiHidden="0" w:uiPriority="39" w:unhideWhenUsed="0"/>
-    <w:lsdException w:name="Placeholder Text" w:unhideWhenUsed="0"/>
-    <w:lsdException w:name="No Spacing" w:semiHidden="0" w:uiPriority="1" w:unhideWhenUsed="0" w:qFormat="1"/>
-    <w:lsdException w:name="Light Shading" w:semiHidden="0" w:uiPriority="60" w:unhideWhenUsed="0"/>
-    <w:lsdException w:name="Light List" w:semiHidden="0" w:uiPriority="61" w:unhideWhenUsed="0"/>
-    <w:lsdException w:name="Light Grid" w:semiHidden="0" w:uiPriority="62" w:unhideWhenUsed="0"/>
-    <w:lsdException w:name="Medium Shading 1" w:semiHidden="0" w:uiPriority="63" w:unhideWhenUsed="0"/>
-    <w:lsdException w:name="Medium Shading 2" w:semiHidden="0" w:uiPriority="64" w:unhideWhenUsed="0"/>
-    <w:lsdException w:name="Medium List 1" w:semiHidden="0" w:uiPriority="65" w:unhideWhenUsed="0"/>
-    <w:lsdException w:name="Medium List 2" w:semiHidden="0" w:uiPriority="66" w:unhideWhenUsed="0"/>
-    <w:lsdException w:name="Medium Grid 1" w:semiHidden="0" w:uiPriority="67" w:unhideWhenUsed="0"/>
-    <w:lsdException w:name="Medium Grid 2" w:semiHidden="0" w:uiPriority="68" w:unhideWhenUsed="0"/>
-    <w:lsdException w:name="Medium Grid 3" w:semiHidden="0" w:uiPriority="69" w:unhideWhenUsed="0"/>
-    <w:lsdException w:name="Dark List" w:semiHidden="0" w:uiPriority="70" w:unhideWhenUsed="0"/>
-    <w:lsdException w:name="Colorful Shading" w:semiHidden="0" w:uiPriority="71" w:unhideWhenUsed="0"/>
-    <w:lsdException w:name="Colorful List" w:semiHidden="0" w:uiPriority="72" w:unhideWhenUsed="0"/>
-    <w:lsdException w:name="Colorful Grid" w:semiHidden="0" w:uiPriority="73" w:unhideWhenUsed="0"/>
-    <w:lsdException w:name="Light Shading Accent 1" w:semiHidden="0" w:uiPriority="60" w:unhideWhenUsed="0"/>
-    <w:lsdException w:name="Light List Accent 1" w:semiHidden="0" w:uiPriority="61" w:unhideWhenUsed="0"/>
-    <w:lsdException w:name="Light Grid Accent 1" w:semiHidden="0" w:uiPriority="62" w:unhideWhenUsed="0"/>
-    <w:lsdException w:name="Medium Shading 1 Accent 1" w:semiHidden="0" w:uiPriority="63" w:unhideWhenUsed="0"/>
-    <w:lsdException w:name="Medium Shading 2 Accent 1" w:semiHidden="0" w:uiPriority="64" w:unhideWhenUsed="0"/>
-    <w:lsdException w:name="Medium List 1 Accent 1" w:semiHidden="0" w:uiPriority="65" w:unhideWhenUsed="0"/>
-    <w:lsdException w:name="Revision" w:unhideWhenUsed="0"/>
-    <w:lsdException w:name="List Paragraph" w:semiHidden="0" w:uiPriority="34" w:unhideWhenUsed="0" w:qFormat="1"/>
-    <w:lsdException w:name="Quote" w:semiHidden="0" w:uiPriority="29" w:unhideWhenUsed="0" w:qFormat="1"/>
-    <w:lsdException w:name="Intense Quote" w:semiHidden="0" w:uiPriority="30" w:unhideWhenUsed="0" w:qFormat="1"/>
-    <w:lsdException w:name="Medium List 2 Accent 1" w:semiHidden="0" w:uiPriority="66" w:unhideWhenUsed="0"/>
-    <w:lsdException w:name="Medium Grid 1 Accent 1" w:semiHidden="0" w:uiPriority="67" w:unhideWhenUsed="0"/>
-    <w:lsdException w:name="Medium Grid 2 Accent 1" w:semiHidden="0" w:uiPriority="68" w:unhideWhenUsed="0"/>
-    <w:lsdException w:name="Medium Grid 3 Accent 1" w:semiHidden="0" w:uiPriority="69" w:unhideWhenUsed="0"/>
-    <w:lsdException w:name="Dark List Accent 1" w:semiHidden="0" w:uiPriority="70" w:unhideWhenUsed="0"/>
-    <w:lsdException w:name="Colorful Shading Accent 1" w:semiHidden="0" w:uiPriority="71" w:unhideWhenUsed="0"/>
-    <w:lsdException w:name="Colorful List Accent 1" w:semiHidden="0" w:uiPriority="72" w:unhideWhenUsed="0"/>
-    <w:lsdException w:name="Colorful Grid Accent 1" w:semiHidden="0" w:uiPriority="73" w:unhideWhenUsed="0"/>
-    <w:lsdException w:name="Light Shading Accent 2" w:semiHidden="0" w:uiPriority="60" w:unhideWhenUsed="0"/>
-    <w:lsdException w:name="Light List Accent 2" w:semiHidden="0" w:uiPriority="61" w:unhideWhenUsed="0"/>
-    <w:lsdException w:name="Light Grid Accent 2" w:semiHidden="0" w:uiPriority="62" w:unhideWhenUsed="0"/>
-    <w:lsdException w:name="Medium Shading 1 Accent 2" w:semiHidden="0" w:uiPriority="63" w:unhideWhenUsed="0"/>
-    <w:lsdException w:name="Medium Shading 2 Accent 2" w:semiHidden="0" w:uiPriority="64" w:unhideWhenUsed="0"/>
-    <w:lsdException w:name="Medium List 1 Accent 2" w:semiHidden="0" w:uiPriority="65" w:unhideWhenUsed="0"/>
-    <w:lsdException w:name="Medium List 2 Accent 2" w:semiHidden="0" w:uiPriority="66" w:unhideWhenUsed="0"/>
-    <w:lsdException w:name="Medium Grid 1 Accent 2" w:semiHidden="0" w:uiPriority="67" w:unhideWhenUsed="0"/>
-    <w:lsdException w:name="Medium Grid 2 Accent 2" w:semiHidden="0" w:uiPriority="68" w:unhideWhenUsed="0"/>
-    <w:lsdException w:name="Medium Grid 3 Accent 2" w:semiHidden="0" w:uiPriority="69" w:unhideWhenUsed="0"/>
-    <w:lsdException w:name="Dark List Accent 2" w:semiHidden="0" w:uiPriority="70" w:unhideWhenUsed="0"/>
-    <w:lsdException w:name="Colorful Shading Accent 2" w:semiHidden="0" w:uiPriority="71" w:unhideWhenUsed="0"/>
-    <w:lsdException w:name="Colorful List Accent 2" w:semiHidden="0" w:uiPriority="72" w:unhideWhenUsed="0"/>
-    <w:lsdException w:name="Colorful Grid Accent 2" w:semiHidden="0" w:uiPriority="73" w:unhideWhenUsed="0"/>
-    <w:lsdException w:name="Light Shading Accent 3" w:semiHidden="0" w:uiPriority="60" w:unhideWhenUsed="0"/>
-    <w:lsdException w:name="Light List Accent 3" w:semiHidden="0" w:uiPriority="61" w:unhideWhenUsed="0"/>
-    <w:lsdException w:name="Light Grid Accent 3" w:semiHidden="0" w:uiPriority="62" w:unhideWhenUsed="0"/>
-    <w:lsdException w:name="Medium Shading 1 Accent 3" w:semiHidden="0" w:uiPriority="63" w:unhideWhenUsed="0"/>
-    <w:lsdException w:name="Medium Shading 2 Accent 3" w:semiHidden="0" w:uiPriority="64" w:unhideWhenUsed="0"/>
-    <w:lsdException w:name="Medium List 1 Accent 3" w:semiHidden="0" w:uiPriority="65" w:unhideWhenUsed="0"/>
-    <w:lsdException w:name="Medium List 2 Accent 3" w:semiHidden="0" w:uiPriority="66" w:unhideWhenUsed="0"/>
-    <w:lsdException w:name="Medium Grid 1 Accent 3" w:semiHidden="0" w:uiPriority="67" w:unhideWhenUsed="0"/>
-    <w:lsdException w:name="Medium Grid 2 Accent 3" w:semiHidden="0" w:uiPriority="68" w:unhideWhenUsed="0"/>
-    <w:lsdException w:name="Medium Grid 3 Accent 3" w:semiHidden="0" w:uiPriority="69" w:unhideWhenUsed="0"/>
-    <w:lsdException w:name="Dark List Accent 3" w:semiHidden="0" w:uiPriority="70" w:unhideWhenUsed="0"/>
-    <w:lsdException w:name="Colorful Shading Accent 3" w:semiHidden="0" w:uiPriority="71" w:unhideWhenUsed="0"/>
-    <w:lsdException w:name="Colorful List Accent 3" w:semiHidden="0" w:uiPriority="72" w:unhideWhenUsed="0"/>
-    <w:lsdException w:name="Colorful Grid Accent 3" w:semiHidden="0" w:uiPriority="73" w:unhideWhenUsed="0"/>
-    <w:lsdException w:name="Light Shading Accent 4" w:semiHidden="0" w:uiPriority="60" w:unhideWhenUsed="0"/>
-    <w:lsdException w:name="Light List Accent 4" w:semiHidden="0" w:uiPriority="61" w:unhideWhenUsed="0"/>
-    <w:lsdException w:name="Light Grid Accent 4" w:semiHidden="0" w:uiPriority="62" w:unhideWhenUsed="0"/>
-    <w:lsdException w:name="Medium Shading 1 Accent 4" w:semiHidden="0" w:uiPriority="63" w:unhideWhenUsed="0"/>
-    <w:lsdException w:name="Medium Shading 2 Accent 4" w:semiHidden="0" w:uiPriority="64" w:unhideWhenUsed="0"/>
-    <w:lsdException w:name="Medium List 1 Accent 4" w:semiHidden="0" w:uiPriority="65" w:unhideWhenUsed="0"/>
-    <w:lsdException w:name="Medium List 2 Accent 4" w:semiHidden="0" w:uiPriority="66" w:unhideWhenUsed="0"/>
-    <w:lsdException w:name="Medium Grid 1 Accent 4" w:semiHidden="0" w:uiPriority="67" w:unhideWhenUsed="0"/>
-    <w:lsdException w:name="Medium Grid 2 Accent 4" w:semiHidden="0" w:uiPriority="68" w:unhideWhenUsed="0"/>
-    <w:lsdException w:name="Medium Grid 3 Accent 4" w:semiHidden="0" w:uiPriority="69" w:unhideWhenUsed="0"/>
-    <w:lsdException w:name="Dark List Accent 4" w:semiHidden="0" w:uiPriority="70" w:unhideWhenUsed="0"/>
-    <w:lsdException w:name="Colorful Shading Accent 4" w:semiHidden="0" w:uiPriority="71" w:unhideWhenUsed="0"/>
-    <w:lsdException w:name="Colorful List Accent 4" w:semiHidden="0" w:uiPriority="72" w:unhideWhenUsed="0"/>
-    <w:lsdException w:name="Colorful Grid Accent 4" w:semiHidden="0" w:uiPriority="73" w:unhideWhenUsed="0"/>
-    <w:lsdException w:name="Light Shading Accent 5" w:semiHidden="0" w:uiPriority="60" w:unhideWhenUsed="0"/>
-    <w:lsdException w:name="Light List Accent 5" w:semiHidden="0" w:uiPriority="61" w:unhideWhenUsed="0"/>
-    <w:lsdException w:name="Light Grid Accent 5" w:semiHidden="0" w:uiPriority="62" w:unhideWhenUsed="0"/>
-    <w:lsdException w:name="Medium Shading 1 Accent 5" w:semiHidden="0" w:uiPriority="63" w:unhideWhenUsed="0"/>
-    <w:lsdException w:name="Medium Shading 2 Accent 5" w:semiHidden="0" w:uiPriority="64" w:unhideWhenUsed="0"/>
-    <w:lsdException w:name="Medium List 1 Accent 5" w:semiHidden="0" w:uiPriority="65" w:unhideWhenUsed="0"/>
-    <w:lsdException w:name="Medium List 2 Accent 5" w:semiHidden="0" w:uiPriority="66" w:unhideWhenUsed="0"/>
-    <w:lsdException w:name="Medium Grid 1 Accent 5" w:semiHidden="0" w:uiPriority="67" w:unhideWhenUsed="0"/>
-    <w:lsdException w:name="Medium Grid 2 Accent 5" w:semiHidden="0" w:uiPriority="68" w:unhideWhenUsed="0"/>
-    <w:lsdException w:name="Medium Grid 3 Accent 5" w:semiHidden="0" w:uiPriority="69" w:unhideWhenUsed="0"/>
-    <w:lsdException w:name="Dark List Accent 5" w:semiHidden="0" w:uiPriority="70" w:unhideWhenUsed="0"/>
-    <w:lsdException w:name="Colorful Shading Accent 5" w:semiHidden="0" w:uiPriority="71" w:unhideWhenUsed="0"/>
-    <w:lsdException w:name="Colorful List Accent 5" w:semiHidden="0" w:uiPriority="72" w:unhideWhenUsed="0"/>
-    <w:lsdException w:name="Colorful Grid Accent 5" w:semiHidden="0" w:uiPriority="73" w:unhideWhenUsed="0"/>
-    <w:lsdException w:name="Light Shading Accent 6" w:semiHidden="0" w:uiPriority="60" w:unhideWhenUsed="0"/>
-    <w:lsdException w:name="Light List Accent 6" w:semiHidden="0" w:uiPriority="61" w:unhideWhenUsed="0"/>
-    <w:lsdException w:name="Light Grid Accent 6" w:semiHidden="0" w:uiPriority="62" w:unhideWhenUsed="0"/>
-    <w:lsdException w:name="Medium Shading 1 Accent 6" w:semiHidden="0" w:uiPriority="63" w:unhideWhenUsed="0"/>
-    <w:lsdException w:name="Medium Shading 2 Accent 6" w:semiHidden="0" w:uiPriority="64" w:unhideWhenUsed="0"/>
-    <w:lsdException w:name="Medium List 1 Accent 6" w:semiHidden="0" w:uiPriority="65" w:unhideWhenUsed="0"/>
-    <w:lsdException w:name="Medium List 2 Accent 6" w:semiHidden="0" w:uiPriority="66" w:unhideWhenUsed="0"/>
-    <w:lsdException w:name="Medium Grid 1 Accent 6" w:semiHidden="0" w:uiPriority="67" w:unhideWhenUsed="0"/>
-    <w:lsdException w:name="Medium Grid 2 Accent 6" w:semiHidden="0" w:uiPriority="68" w:unhideWhenUsed="0"/>
-    <w:lsdException w:name="Medium Grid 3 Accent 6" w:semiHidden="0" w:uiPriority="69" w:unhideWhenUsed="0"/>
-    <w:lsdException w:name="Dark List Accent 6" w:semiHidden="0" w:uiPriority="70" w:unhideWhenUsed="0"/>
-    <w:lsdException w:name="Colorful Shading Accent 6" w:semiHidden="0" w:uiPriority="71" w:unhideWhenUsed="0"/>
-    <w:lsdException w:name="Colorful List Accent 6" w:semiHidden="0" w:uiPriority="72" w:unhideWhenUsed="0"/>
-    <w:lsdException w:name="Colorful Grid Accent 6" w:semiHidden="0" w:uiPriority="73" w:unhideWhenUsed="0"/>
-    <w:lsdException w:name="Subtle Emphasis" w:semiHidden="0" w:uiPriority="19" w:unhideWhenUsed="0" w:qFormat="1"/>
-    <w:lsdException w:name="Intense Emphasis" w:semiHidden="0" w:uiPriority="21" w:unhideWhenUsed="0" w:qFormat="1"/>
-    <w:lsdException w:name="Subtle Reference" w:semiHidden="0" w:uiPriority="31" w:unhideWhenUsed="0" w:qFormat="1"/>
-    <w:lsdException w:name="Intense Reference" w:semiHidden="0" w:uiPriority="32" w:unhideWhenUsed="0" w:qFormat="1"/>
-    <w:lsdException w:name="Book Title" w:semiHidden="0" w:uiPriority="33" w:unhideWhenUsed="0" w:qFormat="1"/>
-    <w:lsdException w:name="Bibliography" w:uiPriority="37"/>
-    <w:lsdException w:name="TOC Heading" w:uiPriority="39" w:qFormat="1"/>
+  <w:latentStyles w:defLockedState="0" w:defUIPriority="99" w:defSemiHidden="0" w:defUnhideWhenUsed="0" w:defQFormat="0" w:count="371">
+    <w:lsdException w:name="Normal" w:uiPriority="0" w:qFormat="1"/>
+    <w:lsdException w:name="heading 1" w:uiPriority="9" w:qFormat="1"/>
+    <w:lsdException w:name="heading 2" w:semiHidden="1" w:uiPriority="9" w:unhideWhenUsed="1" w:qFormat="1"/>
+    <w:lsdException w:name="heading 3" w:semiHidden="1" w:uiPriority="9" w:unhideWhenUsed="1" w:qFormat="1"/>
+    <w:lsdException w:name="heading 4" w:semiHidden="1" w:uiPriority="9" w:unhideWhenUsed="1" w:qFormat="1"/>
+    <w:lsdException w:name="heading 5" w:semiHidden="1" w:uiPriority="9" w:unhideWhenUsed="1" w:qFormat="1"/>
+    <w:lsdException w:name="heading 6" w:semiHidden="1" w:uiPriority="9" w:unhideWhenUsed="1" w:qFormat="1"/>
+    <w:lsdException w:name="heading 7" w:semiHidden="1" w:uiPriority="9" w:unhideWhenUsed="1" w:qFormat="1"/>
+    <w:lsdException w:name="heading 8" w:semiHidden="1" w:uiPriority="9" w:unhideWhenUsed="1" w:qFormat="1"/>
+    <w:lsdException w:name="heading 9" w:semiHidden="1" w:uiPriority="9" w:unhideWhenUsed="1" w:qFormat="1"/>
+    <w:lsdException w:name="index 1" w:semiHidden="1" w:unhideWhenUsed="1"/>
+    <w:lsdException w:name="index 2" w:semiHidden="1" w:unhideWhenUsed="1"/>
+    <w:lsdException w:name="index 3" w:semiHidden="1" w:unhideWhenUsed="1"/>
+    <w:lsdException w:name="index 4" w:semiHidden="1" w:unhideWhenUsed="1"/>
+    <w:lsdException w:name="index 5" w:semiHidden="1" w:unhideWhenUsed="1"/>
+    <w:lsdException w:name="index 6" w:semiHidden="1" w:unhideWhenUsed="1"/>
+    <w:lsdException w:name="index 7" w:semiHidden="1" w:unhideWhenUsed="1"/>
+    <w:lsdException w:name="index 8" w:semiHidden="1" w:unhideWhenUsed="1"/>
+    <w:lsdException w:name="index 9" w:semiHidden="1" w:unhideWhenUsed="1"/>
+    <w:lsdException w:name="toc 1" w:semiHidden="1" w:uiPriority="39" w:unhideWhenUsed="1"/>
+    <w:lsdException w:name="toc 2" w:semiHidden="1" w:uiPriority="39" w:unhideWhenUsed="1"/>
+    <w:lsdException w:name="toc 3" w:semiHidden="1" w:uiPriority="39" w:unhideWhenUsed="1"/>
+    <w:lsdException w:name="toc 4" w:semiHidden="1" w:uiPriority="39" w:unhideWhenUsed="1"/>
+    <w:lsdException w:name="toc 5" w:semiHidden="1" w:uiPriority="39" w:unhideWhenUsed="1"/>
+    <w:lsdException w:name="toc 6" w:semiHidden="1" w:uiPriority="39" w:unhideWhenUsed="1"/>
+    <w:lsdException w:name="toc 7" w:semiHidden="1" w:uiPriority="39" w:unhideWhenUsed="1"/>
+    <w:lsdException w:name="toc 8" w:semiHidden="1" w:uiPriority="39" w:unhideWhenUsed="1"/>
+    <w:lsdException w:name="toc 9" w:semiHidden="1" w:uiPriority="39" w:unhideWhenUsed="1"/>
+    <w:lsdException w:name="Normal Indent" w:semiHidden="1" w:unhideWhenUsed="1"/>
+    <w:lsdException w:name="footnote text" w:semiHidden="1" w:unhideWhenUsed="1"/>
+    <w:lsdException w:name="annotation text" w:semiHidden="1" w:unhideWhenUsed="1"/>
+    <w:lsdException w:name="header" w:semiHidden="1" w:unhideWhenUsed="1"/>
+    <w:lsdException w:name="footer" w:semiHidden="1" w:unhideWhenUsed="1"/>
+    <w:lsdException w:name="index heading" w:semiHidden="1" w:unhideWhenUsed="1"/>
+    <w:lsdException w:name="caption" w:semiHidden="1" w:uiPriority="35" w:unhideWhenUsed="1" w:qFormat="1"/>
+    <w:lsdException w:name="table of figures" w:semiHidden="1" w:unhideWhenUsed="1"/>
+    <w:lsdException w:name="envelope address" w:semiHidden="1" w:unhideWhenUsed="1"/>
+    <w:lsdException w:name="envelope return" w:semiHidden="1" w:unhideWhenUsed="1"/>
+    <w:lsdException w:name="footnote reference" w:semiHidden="1" w:unhideWhenUsed="1"/>
+    <w:lsdException w:name="annotation reference" w:semiHidden="1" w:unhideWhenUsed="1"/>
+    <w:lsdException w:name="line number" w:semiHidden="1" w:unhideWhenUsed="1"/>
+    <w:lsdException w:name="page number" w:semiHidden="1" w:unhideWhenUsed="1"/>
+    <w:lsdException w:name="endnote reference" w:semiHidden="1" w:unhideWhenUsed="1"/>
+    <w:lsdException w:name="endnote text" w:semiHidden="1" w:unhideWhenUsed="1"/>
+    <w:lsdException w:name="table of authorities" w:semiHidden="1" w:unhideWhenUsed="1"/>
+    <w:lsdException w:name="macro" w:semiHidden="1" w:unhideWhenUsed="1"/>
+    <w:lsdException w:name="toa heading" w:semiHidden="1" w:unhideWhenUsed="1"/>
+    <w:lsdException w:name="List" w:semiHidden="1" w:unhideWhenUsed="1"/>
+    <w:lsdException w:name="List Bullet" w:semiHidden="1" w:unhideWhenUsed="1"/>
+    <w:lsdException w:name="List Number" w:semiHidden="1" w:unhideWhenUsed="1"/>
+    <w:lsdException w:name="List 2" w:semiHidden="1" w:unhideWhenUsed="1"/>
+    <w:lsdException w:name="List 3" w:semiHidden="1" w:unhideWhenUsed="1"/>
+    <w:lsdException w:name="List 4" w:semiHidden="1" w:unhideWhenUsed="1"/>
+    <w:lsdException w:name="List 5" w:semiHidden="1" w:unhideWhenUsed="1"/>
+    <w:lsdException w:name="List Bullet 2" w:semiHidden="1" w:unhideWhenUsed="1"/>
+    <w:lsdException w:name="List Bullet 3" w:semiHidden="1" w:unhideWhenUsed="1"/>
+    <w:lsdException w:name="List Bullet 4" w:semiHidden="1" w:unhideWhenUsed="1"/>
+    <w:lsdException w:name="List Bullet 5" w:semiHidden="1" w:unhideWhenUsed="1"/>
+    <w:lsdException w:name="List Number 2" w:semiHidden="1" w:unhideWhenUsed="1"/>
+    <w:lsdException w:name="List Number 3" w:semiHidden="1" w:unhideWhenUsed="1"/>
+    <w:lsdException w:name="List Number 4" w:semiHidden="1" w:unhideWhenUsed="1"/>
+    <w:lsdException w:name="List Number 5" w:semiHidden="1" w:unhideWhenUsed="1"/>
+    <w:lsdException w:name="Title" w:uiPriority="10" w:qFormat="1"/>
+    <w:lsdException w:name="Closing" w:semiHidden="1" w:unhideWhenUsed="1"/>
+    <w:lsdException w:name="Signature" w:semiHidden="1" w:unhideWhenUsed="1"/>
+    <w:lsdException w:name="Default Paragraph Font" w:semiHidden="1" w:uiPriority="1" w:unhideWhenUsed="1"/>
+    <w:lsdException w:name="Body Text" w:semiHidden="1" w:unhideWhenUsed="1"/>
+    <w:lsdException w:name="Body Text Indent" w:semiHidden="1" w:unhideWhenUsed="1"/>
+    <w:lsdException w:name="List Continue" w:semiHidden="1" w:unhideWhenUsed="1"/>
+    <w:lsdException w:name="List Continue 2" w:semiHidden="1" w:unhideWhenUsed="1"/>
+    <w:lsdException w:name="List Continue 3" w:semiHidden="1" w:unhideWhenUsed="1"/>
+    <w:lsdException w:name="List Continue 4" w:semiHidden="1" w:unhideWhenUsed="1"/>
+    <w:lsdException w:name="List Continue 5" w:semiHidden="1" w:unhideWhenUsed="1"/>
+    <w:lsdException w:name="Message Header" w:semiHidden="1" w:unhideWhenUsed="1"/>
+    <w:lsdException w:name="Subtitle" w:uiPriority="11" w:qFormat="1"/>
+    <w:lsdException w:name="Salutation" w:semiHidden="1" w:unhideWhenUsed="1"/>
+    <w:lsdException w:name="Date" w:semiHidden="1" w:unhideWhenUsed="1"/>
+    <w:lsdException w:name="Body Text First Indent" w:semiHidden="1" w:unhideWhenUsed="1"/>
+    <w:lsdException w:name="Body Text First Indent 2" w:semiHidden="1" w:unhideWhenUsed="1"/>
+    <w:lsdException w:name="Note Heading" w:semiHidden="1" w:unhideWhenUsed="1"/>
+    <w:lsdException w:name="Body Text 2" w:semiHidden="1" w:unhideWhenUsed="1"/>
+    <w:lsdException w:name="Body Text 3" w:semiHidden="1" w:unhideWhenUsed="1"/>
+    <w:lsdException w:name="Body Text Indent 2" w:semiHidden="1" w:unhideWhenUsed="1"/>
+    <w:lsdException w:name="Body Text Indent 3" w:semiHidden="1" w:unhideWhenUsed="1"/>
+    <w:lsdException w:name="Block Text" w:semiHidden="1" w:unhideWhenUsed="1"/>
+    <w:lsdException w:name="Hyperlink" w:semiHidden="1" w:unhideWhenUsed="1"/>
+    <w:lsdException w:name="FollowedHyperlink" w:semiHidden="1" w:unhideWhenUsed="1"/>
+    <w:lsdException w:name="Strong" w:uiPriority="22" w:qFormat="1"/>
+    <w:lsdException w:name="Emphasis" w:uiPriority="20" w:qFormat="1"/>
+    <w:lsdException w:name="Document Map" w:semiHidden="1" w:unhideWhenUsed="1"/>
+    <w:lsdException w:name="Plain Text" w:semiHidden="1" w:unhideWhenUsed="1"/>
+    <w:lsdException w:name="E-mail Signature" w:semiHidden="1" w:unhideWhenUsed="1"/>
+    <w:lsdException w:name="HTML Top of Form" w:semiHidden="1" w:unhideWhenUsed="1"/>
+    <w:lsdException w:name="HTML Bottom of Form" w:semiHidden="1" w:unhideWhenUsed="1"/>
+    <w:lsdException w:name="Normal (Web)" w:semiHidden="1" w:unhideWhenUsed="1"/>
+    <w:lsdException w:name="HTML Acronym" w:semiHidden="1" w:unhideWhenUsed="1"/>
+    <w:lsdException w:name="HTML Address" w:semiHidden="1" w:unhideWhenUsed="1"/>
+    <w:lsdException w:name="HTML Cite" w:semiHidden="1" w:unhideWhenUsed="1"/>
+    <w:lsdException w:name="HTML Code" w:semiHidden="1" w:unhideWhenUsed="1"/>
+    <w:lsdException w:name="HTML Definition" w:semiHidden="1" w:unhideWhenUsed="1"/>
+    <w:lsdException w:name="HTML Keyboard" w:semiHidden="1" w:unhideWhenUsed="1"/>
+    <w:lsdException w:name="HTML Preformatted" w:semiHidden="1" w:unhideWhenUsed="1"/>
+    <w:lsdException w:name="HTML Sample" w:semiHidden="1" w:unhideWhenUsed="1"/>
+    <w:lsdException w:name="HTML Typewriter" w:semiHidden="1" w:unhideWhenUsed="1"/>
+    <w:lsdException w:name="HTML Variable" w:semiHidden="1" w:unhideWhenUsed="1"/>
+    <w:lsdException w:name="Normal Table" w:semiHidden="1" w:unhideWhenUsed="1"/>
+    <w:lsdException w:name="annotation subject" w:semiHidden="1" w:unhideWhenUsed="1"/>
+    <w:lsdException w:name="No List" w:semiHidden="1" w:unhideWhenUsed="1"/>
+    <w:lsdException w:name="Outline List 1" w:semiHidden="1" w:unhideWhenUsed="1"/>
+    <w:lsdException w:name="Outline List 2" w:semiHidden="1" w:unhideWhenUsed="1"/>
+    <w:lsdException w:name="Outline List 3" w:semiHidden="1" w:unhideWhenUsed="1"/>
+    <w:lsdException w:name="Table Simple 1" w:semiHidden="1" w:unhideWhenUsed="1"/>
+    <w:lsdException w:name="Table Simple 2" w:semiHidden="1" w:unhideWhenUsed="1"/>
+    <w:lsdException w:name="Table Simple 3" w:semiHidden="1" w:unhideWhenUsed="1"/>
+    <w:lsdException w:name="Table Classic 1" w:semiHidden="1" w:unhideWhenUsed="1"/>
+    <w:lsdException w:name="Table Classic 2" w:semiHidden="1" w:unhideWhenUsed="1"/>
+    <w:lsdException w:name="Table Classic 3" w:semiHidden="1" w:unhideWhenUsed="1"/>
+    <w:lsdException w:name="Table Classic 4" w:semiHidden="1" w:unhideWhenUsed="1"/>
+    <w:lsdException w:name="Table Colorful 1" w:semiHidden="1" w:unhideWhenUsed="1"/>
+    <w:lsdException w:name="Table Colorful 2" w:semiHidden="1" w:unhideWhenUsed="1"/>
+    <w:lsdException w:name="Table Colorful 3" w:semiHidden="1" w:unhideWhenUsed="1"/>
+    <w:lsdException w:name="Table Columns 1" w:semiHidden="1" w:unhideWhenUsed="1"/>
+    <w:lsdException w:name="Table Columns 2" w:semiHidden="1" w:unhideWhenUsed="1"/>
+    <w:lsdException w:name="Table Columns 3" w:semiHidden="1" w:unhideWhenUsed="1"/>
+    <w:lsdException w:name="Table Columns 4" w:semiHidden="1" w:unhideWhenUsed="1"/>
+    <w:lsdException w:name="Table Columns 5" w:semiHidden="1" w:unhideWhenUsed="1"/>
+    <w:lsdException w:name="Table Grid 1" w:semiHidden="1" w:unhideWhenUsed="1"/>
+    <w:lsdException w:name="Table Grid 2" w:semiHidden="1" w:unhideWhenUsed="1"/>
+    <w:lsdException w:name="Table Grid 3" w:semiHidden="1" w:unhideWhenUsed="1"/>
+    <w:lsdException w:name="Table Grid 4" w:semiHidden="1" w:unhideWhenUsed="1"/>
+    <w:lsdException w:name="Table Grid 5" w:semiHidden="1" w:unhideWhenUsed="1"/>
+    <w:lsdException w:name="Table Grid 6" w:semiHidden="1" w:unhideWhenUsed="1"/>
+    <w:lsdException w:name="Table Grid 7" w:semiHidden="1" w:unhideWhenUsed="1"/>
+    <w:lsdException w:name="Table Grid 8" w:semiHidden="1" w:unhideWhenUsed="1"/>
+    <w:lsdException w:name="Table List 1" w:semiHidden="1" w:unhideWhenUsed="1"/>
+    <w:lsdException w:name="Table List 2" w:semiHidden="1" w:unhideWhenUsed="1"/>
+    <w:lsdException w:name="Table List 3" w:semiHidden="1" w:unhideWhenUsed="1"/>
+    <w:lsdException w:name="Table List 4" w:semiHidden="1" w:unhideWhenUsed="1"/>
+    <w:lsdException w:name="Table List 5" w:semiHidden="1" w:unhideWhenUsed="1"/>
+    <w:lsdException w:name="Table List 6" w:semiHidden="1" w:unhideWhenUsed="1"/>
+    <w:lsdException w:name="Table List 7" w:semiHidden="1" w:unhideWhenUsed="1"/>
+    <w:lsdException w:name="Table List 8" w:semiHidden="1" w:unhideWhenUsed="1"/>
+    <w:lsdException w:name="Table 3D effects 1" w:semiHidden="1" w:unhideWhenUsed="1"/>
+    <w:lsdException w:name="Table 3D effects 2" w:semiHidden="1" w:unhideWhenUsed="1"/>
+    <w:lsdException w:name="Table 3D effects 3" w:semiHidden="1" w:unhideWhenUsed="1"/>
+    <w:lsdException w:name="Table Contemporary" w:semiHidden="1" w:unhideWhenUsed="1"/>
+    <w:lsdException w:name="Table Elegant" w:semiHidden="1" w:unhideWhenUsed="1"/>
+    <w:lsdException w:name="Table Professional" w:semiHidden="1" w:unhideWhenUsed="1"/>
+    <w:lsdException w:name="Table Subtle 1" w:semiHidden="1" w:unhideWhenUsed="1"/>
+    <w:lsdException w:name="Table Subtle 2" w:semiHidden="1" w:unhideWhenUsed="1"/>
+    <w:lsdException w:name="Table Web 1" w:semiHidden="1" w:unhideWhenUsed="1"/>
+    <w:lsdException w:name="Table Web 2" w:semiHidden="1" w:unhideWhenUsed="1"/>
+    <w:lsdException w:name="Table Web 3" w:semiHidden="1" w:unhideWhenUsed="1"/>
+    <w:lsdException w:name="Balloon Text" w:semiHidden="1" w:unhideWhenUsed="1"/>
+    <w:lsdException w:name="Table Grid" w:uiPriority="39"/>
+    <w:lsdException w:name="Table Theme" w:semiHidden="1" w:unhideWhenUsed="1"/>
+    <w:lsdException w:name="Placeholder Text" w:semiHidden="1"/>
+    <w:lsdException w:name="No Spacing" w:uiPriority="1" w:qFormat="1"/>
+    <w:lsdException w:name="Light Shading" w:uiPriority="60"/>
+    <w:lsdException w:name="Light List" w:uiPriority="61"/>
+    <w:lsdException w:name="Light Grid" w:uiPriority="62"/>
+    <w:lsdException w:name="Medium Shading 1" w:uiPriority="63"/>
+    <w:lsdException w:name="Medium Shading 2" w:uiPriority="64"/>
+    <w:lsdException w:name="Medium List 1" w:uiPriority="65"/>
+    <w:lsdException w:name="Medium List 2" w:uiPriority="66"/>
+    <w:lsdException w:name="Medium Grid 1" w:uiPriority="67"/>
+    <w:lsdException w:name="Medium Grid 2" w:uiPriority="68"/>
+    <w:lsdException w:name="Medium Grid 3" w:uiPriority="69"/>
+    <w:lsdException w:name="Dark List" w:uiPriority="70"/>
+    <w:lsdException w:name="Colorful Shading" w:uiPriority="71"/>
+    <w:lsdException w:name="Colorful List" w:uiPriority="72"/>
+    <w:lsdException w:name="Colorful Grid" w:uiPriority="73"/>
+    <w:lsdException w:name="Light Shading Accent 1" w:uiPriority="60"/>
+    <w:lsdException w:name="Light List Accent 1" w:uiPriority="61"/>
+    <w:lsdException w:name="Light Grid Accent 1" w:uiPriority="62"/>
+    <w:lsdException w:name="Medium Shading 1 Accent 1" w:uiPriority="63"/>
+    <w:lsdException w:name="Medium Shading 2 Accent 1" w:uiPriority="64"/>
+    <w:lsdException w:name="Medium List 1 Accent 1" w:uiPriority="65"/>
+    <w:lsdException w:name="Revision" w:semiHidden="1"/>
+    <w:lsdException w:name="List Paragraph" w:uiPriority="34" w:qFormat="1"/>
+    <w:lsdException w:name="Quote" w:uiPriority="29" w:qFormat="1"/>
+    <w:lsdException w:name="Intense Quote" w:uiPriority="30" w:qFormat="1"/>
+    <w:lsdException w:name="Medium List 2 Accent 1" w:uiPriority="66"/>
+    <w:lsdException w:name="Medium Grid 1 Accent 1" w:uiPriority="67"/>
+    <w:lsdException w:name="Medium Grid 2 Accent 1" w:uiPriority="68"/>
+    <w:lsdException w:name="Medium Grid 3 Accent 1" w:uiPriority="69"/>
+    <w:lsdException w:name="Dark List Accent 1" w:uiPriority="70"/>
+    <w:lsdException w:name="Colorful Shading Accent 1" w:uiPriority="71"/>
+    <w:lsdException w:name="Colorful List Accent 1" w:uiPriority="72"/>
+    <w:lsdException w:name="Colorful Grid Accent 1" w:uiPriority="73"/>
+    <w:lsdException w:name="Light Shading Accent 2" w:uiPriority="60"/>
+    <w:lsdException w:name="Light List Accent 2" w:uiPriority="61"/>
+    <w:lsdException w:name="Light Grid Accent 2" w:uiPriority="62"/>
+    <w:lsdException w:name="Medium Shading 1 Accent 2" w:uiPriority="63"/>
+    <w:lsdException w:name="Medium Shading 2 Accent 2" w:uiPriority="64"/>
+    <w:lsdException w:name="Medium List 1 Accent 2" w:uiPriority="65"/>
+    <w:lsdException w:name="Medium List 2 Accent 2" w:uiPriority="66"/>
+    <w:lsdException w:name="Medium Grid 1 Accent 2" w:uiPriority="67"/>
+    <w:lsdException w:name="Medium Grid 2 Accent 2" w:uiPriority="68"/>
+    <w:lsdException w:name="Medium Grid 3 Accent 2" w:uiPriority="69"/>
+    <w:lsdException w:name="Dark List Accent 2" w:uiPriority="70"/>
+    <w:lsdException w:name="Colorful Shading Accent 2" w:uiPriority="71"/>
+    <w:lsdException w:name="Colorful List Accent 2" w:uiPriority="72"/>
+    <w:lsdException w:name="Colorful Grid Accent 2" w:uiPriority="73"/>
+    <w:lsdException w:name="Light Shading Accent 3" w:uiPriority="60"/>
+    <w:lsdException w:name="Light List Accent 3" w:uiPriority="61"/>
+    <w:lsdException w:name="Light Grid Accent 3" w:uiPriority="62"/>
+    <w:lsdException w:name="Medium Shading 1 Accent 3" w:uiPriority="63"/>
+    <w:lsdException w:name="Medium Shading 2 Accent 3" w:uiPriority="64"/>
+    <w:lsdException w:name="Medium List 1 Accent 3" w:uiPriority="65"/>
+    <w:lsdException w:name="Medium List 2 Accent 3" w:uiPriority="66"/>
+    <w:lsdException w:name="Medium Grid 1 Accent 3" w:uiPriority="67"/>
+    <w:lsdException w:name="Medium Grid 2 Accent 3" w:uiPriority="68"/>
+    <w:lsdException w:name="Medium Grid 3 Accent 3" w:uiPriority="69"/>
+    <w:lsdException w:name="Dark List Accent 3" w:uiPriority="70"/>
+    <w:lsdException w:name="Colorful Shading Accent 3" w:uiPriority="71"/>
+    <w:lsdException w:name="Colorful List Accent 3" w:uiPriority="72"/>
+    <w:lsdException w:name="Colorful Grid Accent 3" w:uiPriority="73"/>
+    <w:lsdException w:name="Light Shading Accent 4" w:uiPriority="60"/>
+    <w:lsdException w:name="Light List Accent 4" w:uiPriority="61"/>
+    <w:lsdException w:name="Light Grid Accent 4" w:uiPriority="62"/>
+    <w:lsdException w:name="Medium Shading 1 Accent 4" w:uiPriority="63"/>
+    <w:lsdException w:name="Medium Shading 2 Accent 4" w:uiPriority="64"/>
+    <w:lsdException w:name="Medium List 1 Accent 4" w:uiPriority="65"/>
+    <w:lsdException w:name="Medium List 2 Accent 4" w:uiPriority="66"/>
+    <w:lsdException w:name="Medium Grid 1 Accent 4" w:uiPriority="67"/>
+    <w:lsdException w:name="Medium Grid 2 Accent 4" w:uiPriority="68"/>
+    <w:lsdException w:name="Medium Grid 3 Accent 4" w:uiPriority="69"/>
+    <w:lsdException w:name="Dark List Accent 4" w:uiPriority="70"/>
+    <w:lsdException w:name="Colorful Shading Accent 4" w:uiPriority="71"/>
+    <w:lsdException w:name="Colorful List Accent 4" w:uiPriority="72"/>
+    <w:lsdException w:name="Colorful Grid Accent 4" w:uiPriority="73"/>
+    <w:lsdException w:name="Light Shading Accent 5" w:uiPriority="60"/>
+    <w:lsdException w:name="Light List Accent 5" w:uiPriority="61"/>
+    <w:lsdException w:name="Light Grid Accent 5" w:uiPriority="62"/>
+    <w:lsdException w:name="Medium Shading 1 Accent 5" w:uiPriority="63"/>
+    <w:lsdException w:name="Medium Shading 2 Accent 5" w:uiPriority="64"/>
+    <w:lsdException w:name="Medium List 1 Accent 5" w:uiPriority="65"/>
+    <w:lsdException w:name="Medium List 2 Accent 5" w:uiPriority="66"/>
+    <w:lsdException w:name="Medium Grid 1 Accent 5" w:uiPriority="67"/>
+    <w:lsdException w:name="Medium Grid 2 Accent 5" w:uiPriority="68"/>
+    <w:lsdException w:name="Medium Grid 3 Accent 5" w:uiPriority="69"/>
+    <w:lsdException w:name="Dark List Accent 5" w:uiPriority="70"/>
+    <w:lsdException w:name="Colorful Shading Accent 5" w:uiPriority="71"/>
+    <w:lsdException w:name="Colorful List Accent 5" w:uiPriority="72"/>
+    <w:lsdException w:name="Colorful Grid Accent 5" w:uiPriority="73"/>
+    <w:lsdException w:name="Light Shading Accent 6" w:uiPriority="60"/>
+    <w:lsdException w:name="Light List Accent 6" w:uiPriority="61"/>
+    <w:lsdException w:name="Light Grid Accent 6" w:uiPriority="62"/>
+    <w:lsdException w:name="Medium Shading 1 Accent 6" w:uiPriority="63"/>
+    <w:lsdException w:name="Medium Shading 2 Accent 6" w:uiPriority="64"/>
+    <w:lsdException w:name="Medium List 1 Accent 6" w:uiPriority="65"/>
+    <w:lsdException w:name="Medium List 2 Accent 6" w:uiPriority="66"/>
+    <w:lsdException w:name="Medium Grid 1 Accent 6" w:uiPriority="67"/>
+    <w:lsdException w:name="Medium Grid 2 Accent 6" w:uiPriority="68"/>
+    <w:lsdException w:name="Medium Grid 3 Accent 6" w:uiPriority="69"/>
+    <w:lsdException w:name="Dark List Accent 6" w:uiPriority="70"/>
+    <w:lsdException w:name="Colorful Shading Accent 6" w:uiPriority="71"/>
+    <w:lsdException w:name="Colorful List Accent 6" w:uiPriority="72"/>
+    <w:lsdException w:name="Colorful Grid Accent 6" w:uiPriority="73"/>
+    <w:lsdException w:name="Subtle Emphasis" w:uiPriority="19" w:qFormat="1"/>
+    <w:lsdException w:name="Intense Emphasis" w:uiPriority="21" w:qFormat="1"/>
+    <w:lsdException w:name="Subtle Reference" w:uiPriority="31" w:qFormat="1"/>
+    <w:lsdException w:name="Intense Reference" w:uiPriority="32" w:qFormat="1"/>
+    <w:lsdException w:name="Book Title" w:uiPriority="33" w:qFormat="1"/>
+    <w:lsdException w:name="Bibliography" w:semiHidden="1" w:uiPriority="37" w:unhideWhenUsed="1"/>
+    <w:lsdException w:name="TOC Heading" w:semiHidden="1" w:uiPriority="39" w:unhideWhenUsed="1" w:qFormat="1"/>
+    <w:lsdException w:name="Plain Table 1" w:uiPriority="41"/>
+    <w:lsdException w:name="Plain Table 2" w:uiPriority="42"/>
+    <w:lsdException w:name="Plain Table 3" w:uiPriority="43"/>
+    <w:lsdException w:name="Plain Table 4" w:uiPriority="44"/>
+    <w:lsdException w:name="Plain Table 5" w:uiPriority="45"/>
+    <w:lsdException w:name="Grid Table Light" w:uiPriority="40"/>
+    <w:lsdException w:name="Grid Table 1 Light" w:uiPriority="46"/>
+    <w:lsdException w:name="Grid Table 2" w:uiPriority="47"/>
+    <w:lsdException w:name="Grid Table 3" w:uiPriority="48"/>
+    <w:lsdException w:name="Grid Table 4" w:uiPriority="49"/>
+    <w:lsdException w:name="Grid Table 5 Dark" w:uiPriority="50"/>
+    <w:lsdException w:name="Grid Table 6 Colorful" w:uiPriority="51"/>
+    <w:lsdException w:name="Grid Table 7 Colorful" w:uiPriority="52"/>
+    <w:lsdException w:name="Grid Table 1 Light Accent 1" w:uiPriority="46"/>
+    <w:lsdException w:name="Grid Table 2 Accent 1" w:uiPriority="47"/>
+    <w:lsdException w:name="Grid Table 3 Accent 1" w:uiPriority="48"/>
+    <w:lsdException w:name="Grid Table 4 Accent 1" w:uiPriority="49"/>
+    <w:lsdException w:name="Grid Table 5 Dark Accent 1" w:uiPriority="50"/>
+    <w:lsdException w:name="Grid Table 6 Colorful Accent 1" w:uiPriority="51"/>
+    <w:lsdException w:name="Grid Table 7 Colorful Accent 1" w:uiPriority="52"/>
+    <w:lsdException w:name="Grid Table 1 Light Accent 2" w:uiPriority="46"/>
+    <w:lsdException w:name="Grid Table 2 Accent 2" w:uiPriority="47"/>
+    <w:lsdException w:name="Grid Table 3 Accent 2" w:uiPriority="48"/>
+    <w:lsdException w:name="Grid Table 4 Accent 2" w:uiPriority="49"/>
+    <w:lsdException w:name="Grid Table 5 Dark Accent 2" w:uiPriority="50"/>
+    <w:lsdException w:name="Grid Table 6 Colorful Accent 2" w:uiPriority="51"/>
+    <w:lsdException w:name="Grid Table 7 Colorful Accent 2" w:uiPriority="52"/>
+    <w:lsdException w:name="Grid Table 1 Light Accent 3" w:uiPriority="46"/>
+    <w:lsdException w:name="Grid Table 2 Accent 3" w:uiPriority="47"/>
+    <w:lsdException w:name="Grid Table 3 Accent 3" w:uiPriority="48"/>
+    <w:lsdException w:name="Grid Table 4 Accent 3" w:uiPriority="49"/>
+    <w:lsdException w:name="Grid Table 5 Dark Accent 3" w:uiPriority="50"/>
+    <w:lsdException w:name="Grid Table 6 Colorful Accent 3" w:uiPriority="51"/>
+    <w:lsdException w:name="Grid Table 7 Colorful Accent 3" w:uiPriority="52"/>
+    <w:lsdException w:name="Grid Table 1 Light Accent 4" w:uiPriority="46"/>
+    <w:lsdException w:name="Grid Table 2 Accent 4" w:uiPriority="47"/>
+    <w:lsdException w:name="Grid Table 3 Accent 4" w:uiPriority="48"/>
+    <w:lsdException w:name="Grid Table 4 Accent 4" w:uiPriority="49"/>
+    <w:lsdException w:name="Grid Table 5 Dark Accent 4" w:uiPriority="50"/>
+    <w:lsdException w:name="Grid Table 6 Colorful Accent 4" w:uiPriority="51"/>
+    <w:lsdException w:name="Grid Table 7 Colorful Accent 4" w:uiPriority="52"/>
+    <w:lsdException w:name="Grid Table 1 Light Accent 5" w:uiPriority="46"/>
+    <w:lsdException w:name="Grid Table 2 Accent 5" w:uiPriority="47"/>
+    <w:lsdException w:name="Grid Table 3 Accent 5" w:uiPriority="48"/>
+    <w:lsdException w:name="Grid Table 4 Accent 5" w:uiPriority="49"/>
+    <w:lsdException w:name="Grid Table 5 Dark Accent 5" w:uiPriority="50"/>
+    <w:lsdException w:name="Grid Table 6 Colorful Accent 5" w:uiPriority="51"/>
+    <w:lsdException w:name="Grid Table 7 Colorful Accent 5" w:uiPriority="52"/>
+    <w:lsdException w:name="Grid Table 1 Light Accent 6" w:uiPriority="46"/>
+    <w:lsdException w:name="Grid Table 2 Accent 6" w:uiPriority="47"/>
+    <w:lsdException w:name="Grid Table 3 Accent 6" w:uiPriority="48"/>
+    <w:lsdException w:name="Grid Table 4 Accent 6" w:uiPriority="49"/>
+    <w:lsdException w:name="Grid Table 5 Dark Accent 6" w:uiPriority="50"/>
+    <w:lsdException w:name="Grid Table 6 Colorful Accent 6" w:uiPriority="51"/>
+    <w:lsdException w:name="Grid Table 7 Colorful Accent 6" w:uiPriority="52"/>
+    <w:lsdException w:name="List Table 1 Light" w:uiPriority="46"/>
+    <w:lsdException w:name="List Table 2" w:uiPriority="47"/>
+    <w:lsdException w:name="List Table 3" w:uiPriority="48"/>
+    <w:lsdException w:name="List Table 4" w:uiPriority="49"/>
+    <w:lsdException w:name="List Table 5 Dark" w:uiPriority="50"/>
+    <w:lsdException w:name="List Table 6 Colorful" w:uiPriority="51"/>
+    <w:lsdException w:name="List Table 7 Colorful" w:uiPriority="52"/>
+    <w:lsdException w:name="List Table 1 Light Accent 1" w:uiPriority="46"/>
+    <w:lsdException w:name="List Table 2 Accent 1" w:uiPriority="47"/>
+    <w:lsdException w:name="List Table 3 Accent 1" w:uiPriority="48"/>
+    <w:lsdException w:name="List Table 4 Accent 1" w:uiPriority="49"/>
+    <w:lsdException w:name="List Table 5 Dark Accent 1" w:uiPriority="50"/>
+    <w:lsdException w:name="List Table 6 Colorful Accent 1" w:uiPriority="51"/>
+    <w:lsdException w:name="List Table 7 Colorful Accent 1" w:uiPriority="52"/>
+    <w:lsdException w:name="List Table 1 Light Accent 2" w:uiPriority="46"/>
+    <w:lsdException w:name="List Table 2 Accent 2" w:uiPriority="47"/>
+    <w:lsdException w:name="List Table 3 Accent 2" w:uiPriority="48"/>
+    <w:lsdException w:name="List Table 4 Accent 2" w:uiPriority="49"/>
+    <w:lsdException w:name="List Table 5 Dark Accent 2" w:uiPriority="50"/>
+    <w:lsdException w:name="List Table 6 Colorful Accent 2" w:uiPriority="51"/>
+    <w:lsdException w:name="List Table 7 Colorful Accent 2" w:uiPriority="52"/>
+    <w:lsdException w:name="List Table 1 Light Accent 3" w:uiPriority="46"/>
+    <w:lsdException w:name="List Table 2 Accent 3" w:uiPriority="47"/>
+    <w:lsdException w:name="List Table 3 Accent 3" w:uiPriority="48"/>
+    <w:lsdException w:name="List Table 4 Accent 3" w:uiPriority="49"/>
+    <w:lsdException w:name="List Table 5 Dark Accent 3" w:uiPriority="50"/>
+    <w:lsdException w:name="List Table 6 Colorful Accent 3" w:uiPriority="51"/>
+    <w:lsdException w:name="List Table 7 Colorful Accent 3" w:uiPriority="52"/>
+    <w:lsdException w:name="List Table 1 Light Accent 4" w:uiPriority="46"/>
+    <w:lsdException w:name="List Table 2 Accent 4" w:uiPriority="47"/>
+    <w:lsdException w:name="List Table 3 Accent 4" w:uiPriority="48"/>
+    <w:lsdException w:name="List Table 4 Accent 4" w:uiPriority="49"/>
+    <w:lsdException w:name="List Table 5 Dark Accent 4" w:uiPriority="50"/>
+    <w:lsdException w:name="List Table 6 Colorful Accent 4" w:uiPriority="51"/>
+    <w:lsdException w:name="List Table 7 Colorful Accent 4" w:uiPriority="52"/>
+    <w:lsdException w:name="List Table 1 Light Accent 5" w:uiPriority="46"/>
+    <w:lsdException w:name="List Table 2 Accent 5" w:uiPriority="47"/>
+    <w:lsdException w:name="List Table 3 Accent 5" w:uiPriority="48"/>
+    <w:lsdException w:name="List Table 4 Accent 5" w:uiPriority="49"/>
+    <w:lsdException w:name="List Table 5 Dark Accent 5" w:uiPriority="50"/>
+    <w:lsdException w:name="List Table 6 Colorful Accent 5" w:uiPriority="51"/>
+    <w:lsdException w:name="List Table 7 Colorful Accent 5" w:uiPriority="52"/>
+    <w:lsdException w:name="List Table 1 Light Accent 6" w:uiPriority="46"/>
+    <w:lsdException w:name="List Table 2 Accent 6" w:uiPriority="47"/>
+    <w:lsdException w:name="List Table 3 Accent 6" w:uiPriority="48"/>
+    <w:lsdException w:name="List Table 4 Accent 6" w:uiPriority="49"/>
+    <w:lsdException w:name="List Table 5 Dark Accent 6" w:uiPriority="50"/>
+    <w:lsdException w:name="List Table 6 Colorful Accent 6" w:uiPriority="51"/>
+    <w:lsdException w:name="List Table 7 Colorful Accent 6" w:uiPriority="52"/>
   </w:latentStyles>
   <w:style w:type="paragraph" w:default="1" w:styleId="Normal">
     <w:name w:val="Normal"/>
@@ -8105,196 +8146,6 @@
 </w:styles>
 </file>
 
-<file path=word/stylesWithEffects.xml><?xml version="1.0" encoding="utf-8"?>
-<w:styles xmlns:wpc="http://schemas.microsoft.com/office/word/2010/wordprocessingCanvas" xmlns:mc="http://schemas.openxmlformats.org/markup-compatibility/2006" xmlns:o="urn:schemas-microsoft-com:office:office" xmlns:r="http://schemas.openxmlformats.org/officeDocument/2006/relationships" xmlns:m="http://schemas.openxmlformats.org/officeDocument/2006/math" xmlns:v="urn:schemas-microsoft-com:vml" xmlns:wp14="http://schemas.microsoft.com/office/word/2010/wordprocessingDrawing" xmlns:wp="http://schemas.openxmlformats.org/drawingml/2006/wordprocessingDrawing" xmlns:w10="urn:schemas-microsoft-com:office:word" xmlns:w="http://schemas.openxmlformats.org/wordprocessingml/2006/main" xmlns:w14="http://schemas.microsoft.com/office/word/2010/wordml" xmlns:wpg="http://schemas.microsoft.com/office/word/2010/wordprocessingGroup" xmlns:wpi="http://schemas.microsoft.com/office/word/2010/wordprocessingInk" xmlns:wne="http://schemas.microsoft.com/office/word/2006/wordml" xmlns:wps="http://schemas.microsoft.com/office/word/2010/wordprocessingShape" mc:Ignorable="w14 wp14">
-  <w:docDefaults>
-    <w:rPrDefault>
-      <w:rPr>
-        <w:rFonts w:asciiTheme="minorHAnsi" w:eastAsiaTheme="minorEastAsia" w:hAnsiTheme="minorHAnsi" w:cstheme="minorBidi"/>
-        <w:sz w:val="22"/>
-        <w:szCs w:val="22"/>
-        <w:lang w:val="en-IN" w:eastAsia="en-IN" w:bidi="ar-SA"/>
-      </w:rPr>
-    </w:rPrDefault>
-    <w:pPrDefault>
-      <w:pPr>
-        <w:spacing w:after="200" w:line="276" w:lineRule="auto"/>
-      </w:pPr>
-    </w:pPrDefault>
-  </w:docDefaults>
-  <w:latentStyles w:defLockedState="0" w:defUIPriority="99" w:defSemiHidden="1" w:defUnhideWhenUsed="1" w:defQFormat="0" w:count="267">
-    <w:lsdException w:name="Normal" w:semiHidden="0" w:uiPriority="0" w:unhideWhenUsed="0" w:qFormat="1"/>
-    <w:lsdException w:name="heading 1" w:semiHidden="0" w:uiPriority="9" w:unhideWhenUsed="0" w:qFormat="1"/>
-    <w:lsdException w:name="heading 2" w:uiPriority="9" w:qFormat="1"/>
-    <w:lsdException w:name="heading 3" w:uiPriority="9" w:qFormat="1"/>
-    <w:lsdException w:name="heading 4" w:uiPriority="9" w:qFormat="1"/>
-    <w:lsdException w:name="heading 5" w:uiPriority="9" w:qFormat="1"/>
-    <w:lsdException w:name="heading 6" w:uiPriority="9" w:qFormat="1"/>
-    <w:lsdException w:name="heading 7" w:uiPriority="9" w:qFormat="1"/>
-    <w:lsdException w:name="heading 8" w:uiPriority="9" w:qFormat="1"/>
-    <w:lsdException w:name="heading 9" w:uiPriority="9" w:qFormat="1"/>
-    <w:lsdException w:name="toc 1" w:uiPriority="39"/>
-    <w:lsdException w:name="toc 2" w:uiPriority="39"/>
-    <w:lsdException w:name="toc 3" w:uiPriority="39"/>
-    <w:lsdException w:name="toc 4" w:uiPriority="39"/>
-    <w:lsdException w:name="toc 5" w:uiPriority="39"/>
-    <w:lsdException w:name="toc 6" w:uiPriority="39"/>
-    <w:lsdException w:name="toc 7" w:uiPriority="39"/>
-    <w:lsdException w:name="toc 8" w:uiPriority="39"/>
-    <w:lsdException w:name="toc 9" w:uiPriority="39"/>
-    <w:lsdException w:name="caption" w:uiPriority="35" w:qFormat="1"/>
-    <w:lsdException w:name="Title" w:semiHidden="0" w:uiPriority="10" w:unhideWhenUsed="0" w:qFormat="1"/>
-    <w:lsdException w:name="Default Paragraph Font" w:uiPriority="1"/>
-    <w:lsdException w:name="Subtitle" w:semiHidden="0" w:uiPriority="11" w:unhideWhenUsed="0" w:qFormat="1"/>
-    <w:lsdException w:name="Strong" w:semiHidden="0" w:uiPriority="22" w:unhideWhenUsed="0" w:qFormat="1"/>
-    <w:lsdException w:name="Emphasis" w:semiHidden="0" w:uiPriority="20" w:unhideWhenUsed="0" w:qFormat="1"/>
-    <w:lsdException w:name="Table Grid" w:semiHidden="0" w:uiPriority="59" w:unhideWhenUsed="0"/>
-    <w:lsdException w:name="Placeholder Text" w:unhideWhenUsed="0"/>
-    <w:lsdException w:name="No Spacing" w:semiHidden="0" w:uiPriority="1" w:unhideWhenUsed="0" w:qFormat="1"/>
-    <w:lsdException w:name="Light Shading" w:semiHidden="0" w:uiPriority="60" w:unhideWhenUsed="0"/>
-    <w:lsdException w:name="Light List" w:semiHidden="0" w:uiPriority="61" w:unhideWhenUsed="0"/>
-    <w:lsdException w:name="Light Grid" w:semiHidden="0" w:uiPriority="62" w:unhideWhenUsed="0"/>
-    <w:lsdException w:name="Medium Shading 1" w:semiHidden="0" w:uiPriority="63" w:unhideWhenUsed="0"/>
-    <w:lsdException w:name="Medium Shading 2" w:semiHidden="0" w:uiPriority="64" w:unhideWhenUsed="0"/>
-    <w:lsdException w:name="Medium List 1" w:semiHidden="0" w:uiPriority="65" w:unhideWhenUsed="0"/>
-    <w:lsdException w:name="Medium List 2" w:semiHidden="0" w:uiPriority="66" w:unhideWhenUsed="0"/>
-    <w:lsdException w:name="Medium Grid 1" w:semiHidden="0" w:uiPriority="67" w:unhideWhenUsed="0"/>
-    <w:lsdException w:name="Medium Grid 2" w:semiHidden="0" w:uiPriority="68" w:unhideWhenUsed="0"/>
-    <w:lsdException w:name="Medium Grid 3" w:semiHidden="0" w:uiPriority="69" w:unhideWhenUsed="0"/>
-    <w:lsdException w:name="Dark List" w:semiHidden="0" w:uiPriority="70" w:unhideWhenUsed="0"/>
-    <w:lsdException w:name="Colorful Shading" w:semiHidden="0" w:uiPriority="71" w:unhideWhenUsed="0"/>
-    <w:lsdException w:name="Colorful List" w:semiHidden="0" w:uiPriority="72" w:unhideWhenUsed="0"/>
-    <w:lsdException w:name="Colorful Grid" w:semiHidden="0" w:uiPriority="73" w:unhideWhenUsed="0"/>
-    <w:lsdException w:name="Light Shading Accent 1" w:semiHidden="0" w:uiPriority="60" w:unhideWhenUsed="0"/>
-    <w:lsdException w:name="Light List Accent 1" w:semiHidden="0" w:uiPriority="61" w:unhideWhenUsed="0"/>
-    <w:lsdException w:name="Light Grid Accent 1" w:semiHidden="0" w:uiPriority="62" w:unhideWhenUsed="0"/>
-    <w:lsdException w:name="Medium Shading 1 Accent 1" w:semiHidden="0" w:uiPriority="63" w:unhideWhenUsed="0"/>
-    <w:lsdException w:name="Medium Shading 2 Accent 1" w:semiHidden="0" w:uiPriority="64" w:unhideWhenUsed="0"/>
-    <w:lsdException w:name="Medium List 1 Accent 1" w:semiHidden="0" w:uiPriority="65" w:unhideWhenUsed="0"/>
-    <w:lsdException w:name="Revision" w:unhideWhenUsed="0"/>
-    <w:lsdException w:name="List Paragraph" w:semiHidden="0" w:uiPriority="34" w:unhideWhenUsed="0" w:qFormat="1"/>
-    <w:lsdException w:name="Quote" w:semiHidden="0" w:uiPriority="29" w:unhideWhenUsed="0" w:qFormat="1"/>
-    <w:lsdException w:name="Intense Quote" w:semiHidden="0" w:uiPriority="30" w:unhideWhenUsed="0" w:qFormat="1"/>
-    <w:lsdException w:name="Medium List 2 Accent 1" w:semiHidden="0" w:uiPriority="66" w:unhideWhenUsed="0"/>
-    <w:lsdException w:name="Medium Grid 1 Accent 1" w:semiHidden="0" w:uiPriority="67" w:unhideWhenUsed="0"/>
-    <w:lsdException w:name="Medium Grid 2 Accent 1" w:semiHidden="0" w:uiPriority="68" w:unhideWhenUsed="0"/>
-    <w:lsdException w:name="Medium Grid 3 Accent 1" w:semiHidden="0" w:uiPriority="69" w:unhideWhenUsed="0"/>
-    <w:lsdException w:name="Dark List Accent 1" w:semiHidden="0" w:uiPriority="70" w:unhideWhenUsed="0"/>
-    <w:lsdException w:name="Colorful Shading Accent 1" w:semiHidden="0" w:uiPriority="71" w:unhideWhenUsed="0"/>
-    <w:lsdException w:name="Colorful List Accent 1" w:semiHidden="0" w:uiPriority="72" w:unhideWhenUsed="0"/>
-    <w:lsdException w:name="Colorful Grid Accent 1" w:semiHidden="0" w:uiPriority="73" w:unhideWhenUsed="0"/>
-    <w:lsdException w:name="Light Shading Accent 2" w:semiHidden="0" w:uiPriority="60" w:unhideWhenUsed="0"/>
-    <w:lsdException w:name="Light List Accent 2" w:semiHidden="0" w:uiPriority="61" w:unhideWhenUsed="0"/>
-    <w:lsdException w:name="Light Grid Accent 2" w:semiHidden="0" w:uiPriority="62" w:unhideWhenUsed="0"/>
-    <w:lsdException w:name="Medium Shading 1 Accent 2" w:semiHidden="0" w:uiPriority="63" w:unhideWhenUsed="0"/>
-    <w:lsdException w:name="Medium Shading 2 Accent 2" w:semiHidden="0" w:uiPriority="64" w:unhideWhenUsed="0"/>
-    <w:lsdException w:name="Medium List 1 Accent 2" w:semiHidden="0" w:uiPriority="65" w:unhideWhenUsed="0"/>
-    <w:lsdException w:name="Medium List 2 Accent 2" w:semiHidden="0" w:uiPriority="66" w:unhideWhenUsed="0"/>
-    <w:lsdException w:name="Medium Grid 1 Accent 2" w:semiHidden="0" w:uiPriority="67" w:unhideWhenUsed="0"/>
-    <w:lsdException w:name="Medium Grid 2 Accent 2" w:semiHidden="0" w:uiPriority="68" w:unhideWhenUsed="0"/>
-    <w:lsdException w:name="Medium Grid 3 Accent 2" w:semiHidden="0" w:uiPriority="69" w:unhideWhenUsed="0"/>
-    <w:lsdException w:name="Dark List Accent 2" w:semiHidden="0" w:uiPriority="70" w:unhideWhenUsed="0"/>
-    <w:lsdException w:name="Colorful Shading Accent 2" w:semiHidden="0" w:uiPriority="71" w:unhideWhenUsed="0"/>
-    <w:lsdException w:name="Colorful List Accent 2" w:semiHidden="0" w:uiPriority="72" w:unhideWhenUsed="0"/>
-    <w:lsdException w:name="Colorful Grid Accent 2" w:semiHidden="0" w:uiPriority="73" w:unhideWhenUsed="0"/>
-    <w:lsdException w:name="Light Shading Accent 3" w:semiHidden="0" w:uiPriority="60" w:unhideWhenUsed="0"/>
-    <w:lsdException w:name="Light List Accent 3" w:semiHidden="0" w:uiPriority="61" w:unhideWhenUsed="0"/>
-    <w:lsdException w:name="Light Grid Accent 3" w:semiHidden="0" w:uiPriority="62" w:unhideWhenUsed="0"/>
-    <w:lsdException w:name="Medium Shading 1 Accent 3" w:semiHidden="0" w:uiPriority="63" w:unhideWhenUsed="0"/>
-    <w:lsdException w:name="Medium Shading 2 Accent 3" w:semiHidden="0" w:uiPriority="64" w:unhideWhenUsed="0"/>
-    <w:lsdException w:name="Medium List 1 Accent 3" w:semiHidden="0" w:uiPriority="65" w:unhideWhenUsed="0"/>
-    <w:lsdException w:name="Medium List 2 Accent 3" w:semiHidden="0" w:uiPriority="66" w:unhideWhenUsed="0"/>
-    <w:lsdException w:name="Medium Grid 1 Accent 3" w:semiHidden="0" w:uiPriority="67" w:unhideWhenUsed="0"/>
-    <w:lsdException w:name="Medium Grid 2 Accent 3" w:semiHidden="0" w:uiPriority="68" w:unhideWhenUsed="0"/>
-    <w:lsdException w:name="Medium Grid 3 Accent 3" w:semiHidden="0" w:uiPriority="69" w:unhideWhenUsed="0"/>
-    <w:lsdException w:name="Dark List Accent 3" w:semiHidden="0" w:uiPriority="70" w:unhideWhenUsed="0"/>
-    <w:lsdException w:name="Colorful Shading Accent 3" w:semiHidden="0" w:uiPriority="71" w:unhideWhenUsed="0"/>
-    <w:lsdException w:name="Colorful List Accent 3" w:semiHidden="0" w:uiPriority="72" w:unhideWhenUsed="0"/>
-    <w:lsdException w:name="Colorful Grid Accent 3" w:semiHidden="0" w:uiPriority="73" w:unhideWhenUsed="0"/>
-    <w:lsdException w:name="Light Shading Accent 4" w:semiHidden="0" w:uiPriority="60" w:unhideWhenUsed="0"/>
-    <w:lsdException w:name="Light List Accent 4" w:semiHidden="0" w:uiPriority="61" w:unhideWhenUsed="0"/>
-    <w:lsdException w:name="Light Grid Accent 4" w:semiHidden="0" w:uiPriority="62" w:unhideWhenUsed="0"/>
-    <w:lsdException w:name="Medium Shading 1 Accent 4" w:semiHidden="0" w:uiPriority="63" w:unhideWhenUsed="0"/>
-    <w:lsdException w:name="Medium Shading 2 Accent 4" w:semiHidden="0" w:uiPriority="64" w:unhideWhenUsed="0"/>
-    <w:lsdException w:name="Medium List 1 Accent 4" w:semiHidden="0" w:uiPriority="65" w:unhideWhenUsed="0"/>
-    <w:lsdException w:name="Medium List 2 Accent 4" w:semiHidden="0" w:uiPriority="66" w:unhideWhenUsed="0"/>
-    <w:lsdException w:name="Medium Grid 1 Accent 4" w:semiHidden="0" w:uiPriority="67" w:unhideWhenUsed="0"/>
-    <w:lsdException w:name="Medium Grid 2 Accent 4" w:semiHidden="0" w:uiPriority="68" w:unhideWhenUsed="0"/>
-    <w:lsdException w:name="Medium Grid 3 Accent 4" w:semiHidden="0" w:uiPriority="69" w:unhideWhenUsed="0"/>
-    <w:lsdException w:name="Dark List Accent 4" w:semiHidden="0" w:uiPriority="70" w:unhideWhenUsed="0"/>
-    <w:lsdException w:name="Colorful Shading Accent 4" w:semiHidden="0" w:uiPriority="71" w:unhideWhenUsed="0"/>
-    <w:lsdException w:name="Colorful List Accent 4" w:semiHidden="0" w:uiPriority="72" w:unhideWhenUsed="0"/>
-    <w:lsdException w:name="Colorful Grid Accent 4" w:semiHidden="0" w:uiPriority="73" w:unhideWhenUsed="0"/>
-    <w:lsdException w:name="Light Shading Accent 5" w:semiHidden="0" w:uiPriority="60" w:unhideWhenUsed="0"/>
-    <w:lsdException w:name="Light List Accent 5" w:semiHidden="0" w:uiPriority="61" w:unhideWhenUsed="0"/>
-    <w:lsdException w:name="Light Grid Accent 5" w:semiHidden="0" w:uiPriority="62" w:unhideWhenUsed="0"/>
-    <w:lsdException w:name="Medium Shading 1 Accent 5" w:semiHidden="0" w:uiPriority="63" w:unhideWhenUsed="0"/>
-    <w:lsdException w:name="Medium Shading 2 Accent 5" w:semiHidden="0" w:uiPriority="64" w:unhideWhenUsed="0"/>
-    <w:lsdException w:name="Medium List 1 Accent 5" w:semiHidden="0" w:uiPriority="65" w:unhideWhenUsed="0"/>
-    <w:lsdException w:name="Medium List 2 Accent 5" w:semiHidden="0" w:uiPriority="66" w:unhideWhenUsed="0"/>
-    <w:lsdException w:name="Medium Grid 1 Accent 5" w:semiHidden="0" w:uiPriority="67" w:unhideWhenUsed="0"/>
-    <w:lsdException w:name="Medium Grid 2 Accent 5" w:semiHidden="0" w:uiPriority="68" w:unhideWhenUsed="0"/>
-    <w:lsdException w:name="Medium Grid 3 Accent 5" w:semiHidden="0" w:uiPriority="69" w:unhideWhenUsed="0"/>
-    <w:lsdException w:name="Dark List Accent 5" w:semiHidden="0" w:uiPriority="70" w:unhideWhenUsed="0"/>
-    <w:lsdException w:name="Colorful Shading Accent 5" w:semiHidden="0" w:uiPriority="71" w:unhideWhenUsed="0"/>
-    <w:lsdException w:name="Colorful List Accent 5" w:semiHidden="0" w:uiPriority="72" w:unhideWhenUsed="0"/>
-    <w:lsdException w:name="Colorful Grid Accent 5" w:semiHidden="0" w:uiPriority="73" w:unhideWhenUsed="0"/>
-    <w:lsdException w:name="Light Shading Accent 6" w:semiHidden="0" w:uiPriority="60" w:unhideWhenUsed="0"/>
-    <w:lsdException w:name="Light List Accent 6" w:semiHidden="0" w:uiPriority="61" w:unhideWhenUsed="0"/>
-    <w:lsdException w:name="Light Grid Accent 6" w:semiHidden="0" w:uiPriority="62" w:unhideWhenUsed="0"/>
-    <w:lsdException w:name="Medium Shading 1 Accent 6" w:semiHidden="0" w:uiPriority="63" w:unhideWhenUsed="0"/>
-    <w:lsdException w:name="Medium Shading 2 Accent 6" w:semiHidden="0" w:uiPriority="64" w:unhideWhenUsed="0"/>
-    <w:lsdException w:name="Medium List 1 Accent 6" w:semiHidden="0" w:uiPriority="65" w:unhideWhenUsed="0"/>
-    <w:lsdException w:name="Medium List 2 Accent 6" w:semiHidden="0" w:uiPriority="66" w:unhideWhenUsed="0"/>
-    <w:lsdException w:name="Medium Grid 1 Accent 6" w:semiHidden="0" w:uiPriority="67" w:unhideWhenUsed="0"/>
-    <w:lsdException w:name="Medium Grid 2 Accent 6" w:semiHidden="0" w:uiPriority="68" w:unhideWhenUsed="0"/>
-    <w:lsdException w:name="Medium Grid 3 Accent 6" w:semiHidden="0" w:uiPriority="69" w:unhideWhenUsed="0"/>
-    <w:lsdException w:name="Dark List Accent 6" w:semiHidden="0" w:uiPriority="70" w:unhideWhenUsed="0"/>
-    <w:lsdException w:name="Colorful Shading Accent 6" w:semiHidden="0" w:uiPriority="71" w:unhideWhenUsed="0"/>
-    <w:lsdException w:name="Colorful List Accent 6" w:semiHidden="0" w:uiPriority="72" w:unhideWhenUsed="0"/>
-    <w:lsdException w:name="Colorful Grid Accent 6" w:semiHidden="0" w:uiPriority="73" w:unhideWhenUsed="0"/>
-    <w:lsdException w:name="Subtle Emphasis" w:semiHidden="0" w:uiPriority="19" w:unhideWhenUsed="0" w:qFormat="1"/>
-    <w:lsdException w:name="Intense Emphasis" w:semiHidden="0" w:uiPriority="21" w:unhideWhenUsed="0" w:qFormat="1"/>
-    <w:lsdException w:name="Subtle Reference" w:semiHidden="0" w:uiPriority="31" w:unhideWhenUsed="0" w:qFormat="1"/>
-    <w:lsdException w:name="Intense Reference" w:semiHidden="0" w:uiPriority="32" w:unhideWhenUsed="0" w:qFormat="1"/>
-    <w:lsdException w:name="Book Title" w:semiHidden="0" w:uiPriority="33" w:unhideWhenUsed="0" w:qFormat="1"/>
-    <w:lsdException w:name="Bibliography" w:uiPriority="37"/>
-    <w:lsdException w:name="TOC Heading" w:uiPriority="39" w:qFormat="1"/>
-  </w:latentStyles>
-  <w:style w:type="paragraph" w:default="1" w:styleId="Normal">
-    <w:name w:val="Normal"/>
-    <w:qFormat/>
-  </w:style>
-  <w:style w:type="character" w:default="1" w:styleId="DefaultParagraphFont">
-    <w:name w:val="Default Paragraph Font"/>
-    <w:uiPriority w:val="1"/>
-    <w:semiHidden/>
-    <w:unhideWhenUsed/>
-  </w:style>
-  <w:style w:type="table" w:default="1" w:styleId="TableNormal">
-    <w:name w:val="Normal Table"/>
-    <w:uiPriority w:val="99"/>
-    <w:semiHidden/>
-    <w:unhideWhenUsed/>
-    <w:tblPr>
-      <w:tblInd w:w="0" w:type="dxa"/>
-      <w:tblCellMar>
-        <w:top w:w="0" w:type="dxa"/>
-        <w:left w:w="108" w:type="dxa"/>
-        <w:bottom w:w="0" w:type="dxa"/>
-        <w:right w:w="108" w:type="dxa"/>
-      </w:tblCellMar>
-    </w:tblPr>
-  </w:style>
-  <w:style w:type="numbering" w:default="1" w:styleId="NoList">
-    <w:name w:val="No List"/>
-    <w:uiPriority w:val="99"/>
-    <w:semiHidden/>
-    <w:unhideWhenUsed/>
-  </w:style>
-</w:styles>
-</file>
-
 <file path=word/theme/theme1.xml><?xml version="1.0" encoding="utf-8"?>
 <a:theme xmlns:a="http://schemas.openxmlformats.org/drawingml/2006/main" name="Office Theme">
   <a:themeElements>
@@ -8550,7 +8401,7 @@
   <a:extraClrSchemeLst/>
   <a:extLst>
     <a:ext uri="{05A4C25C-085E-4340-85A3-A5531E510DB2}">
-      <thm15:themeFamily xmlns:thm15="http://schemas.microsoft.com/office/thememl/2012/main" xmlns="" name="Office Theme" id="{62F939B6-93AF-4DB8-9C6B-D6C7DFDC589F}" vid="{4A3C46E8-61CC-4603-A589-7422A47A8E4A}"/>
+      <thm15:themeFamily xmlns:thm15="http://schemas.microsoft.com/office/thememl/2012/main" name="Office Theme" id="{62F939B6-93AF-4DB8-9C6B-D6C7DFDC589F}" vid="{4A3C46E8-61CC-4603-A589-7422A47A8E4A}"/>
     </a:ext>
   </a:extLst>
 </a:theme>
@@ -8561,7 +8412,7 @@
 </file>
 
 <file path=customXml/itemProps1.xml><?xml version="1.0" encoding="utf-8"?>
-<ds:datastoreItem xmlns:ds="http://schemas.openxmlformats.org/officeDocument/2006/customXml" ds:itemID="{B02A2231-D583-4340-A31C-C661C06CA22A}">
+<ds:datastoreItem xmlns:ds="http://schemas.openxmlformats.org/officeDocument/2006/customXml" ds:itemID="{FD4ABE49-057F-45B0-8971-E7778008DD96}">
   <ds:schemaRefs>
     <ds:schemaRef ds:uri="http://schemas.openxmlformats.org/officeDocument/2006/bibliography"/>
   </ds:schemaRefs>

</xml_diff>